<commit_message>
Änderungen aus der Besprechung
</commit_message>
<xml_diff>
--- a/Dokumente/02_Arbeitsbereich/06_Tests/Testspezifikation.docx
+++ b/Dokumente/02_Arbeitsbereich/06_Tests/Testspezifikation.docx
@@ -1,6 +1,6 @@
 
 <file path=word/document.xml><?xml version="1.0" encoding="utf-8"?>
-<w:document xmlns:wpc="http://schemas.microsoft.com/office/word/2010/wordprocessingCanvas" xmlns:cx="http://schemas.microsoft.com/office/drawing/2014/chartex" xmlns:cx1="http://schemas.microsoft.com/office/drawing/2015/9/8/chartex" xmlns:cx2="http://schemas.microsoft.com/office/drawing/2015/10/21/chartex" xmlns:cx3="http://schemas.microsoft.com/office/drawing/2016/5/9/chartex" xmlns:cx4="http://schemas.microsoft.com/office/drawing/2016/5/10/chartex" xmlns:cx5="http://schemas.microsoft.com/office/drawing/2016/5/11/chartex" xmlns:cx6="http://schemas.microsoft.com/office/drawing/2016/5/12/chartex" xmlns:cx7="http://schemas.microsoft.com/office/drawing/2016/5/13/chartex" xmlns:cx8="http://schemas.microsoft.com/office/drawing/2016/5/14/chartex" xmlns:mc="http://schemas.openxmlformats.org/markup-compatibility/2006" xmlns:aink="http://schemas.microsoft.com/office/drawing/2016/ink" xmlns:am3d="http://schemas.microsoft.com/office/drawing/2017/model3d" xmlns:o="urn:schemas-microsoft-com:office:office" xmlns:r="http://schemas.openxmlformats.org/officeDocument/2006/relationships" xmlns:m="http://schemas.openxmlformats.org/officeDocument/2006/math" xmlns:v="urn:schemas-microsoft-com:vml" xmlns:wp14="http://schemas.microsoft.com/office/word/2010/wordprocessingDrawing" xmlns:wp="http://schemas.openxmlformats.org/drawingml/2006/wordprocessingDrawing" xmlns:w10="urn:schemas-microsoft-com:office:word" xmlns:w="http://schemas.openxmlformats.org/wordprocessingml/2006/main" xmlns:w14="http://schemas.microsoft.com/office/word/2010/wordml" xmlns:w15="http://schemas.microsoft.com/office/word/2012/wordml" xmlns:w16cid="http://schemas.microsoft.com/office/word/2016/wordml/cid" xmlns:w16se="http://schemas.microsoft.com/office/word/2015/wordml/symex" xmlns:wpg="http://schemas.microsoft.com/office/word/2010/wordprocessingGroup" xmlns:wpi="http://schemas.microsoft.com/office/word/2010/wordprocessingInk" xmlns:wne="http://schemas.microsoft.com/office/word/2006/wordml" xmlns:wps="http://schemas.microsoft.com/office/word/2010/wordprocessingShape" mc:Ignorable="w14 w15 w16se w16cid wp14">
+<w:document xmlns:wpc="http://schemas.microsoft.com/office/word/2010/wordprocessingCanvas" xmlns:mo="http://schemas.microsoft.com/office/mac/office/2008/main" xmlns:mc="http://schemas.openxmlformats.org/markup-compatibility/2006" xmlns:mv="urn:schemas-microsoft-com:mac:vml" xmlns:o="urn:schemas-microsoft-com:office:office" xmlns:r="http://schemas.openxmlformats.org/officeDocument/2006/relationships" xmlns:m="http://schemas.openxmlformats.org/officeDocument/2006/math" xmlns:v="urn:schemas-microsoft-com:vml" xmlns:wp14="http://schemas.microsoft.com/office/word/2010/wordprocessingDrawing" xmlns:wp="http://schemas.openxmlformats.org/drawingml/2006/wordprocessingDrawing" xmlns:w10="urn:schemas-microsoft-com:office:word" xmlns:w="http://schemas.openxmlformats.org/wordprocessingml/2006/main" xmlns:w14="http://schemas.microsoft.com/office/word/2010/wordml" xmlns:w15="http://schemas.microsoft.com/office/word/2012/wordml" xmlns:wpg="http://schemas.microsoft.com/office/word/2010/wordprocessingGroup" xmlns:wpi="http://schemas.microsoft.com/office/word/2010/wordprocessingInk" xmlns:wne="http://schemas.microsoft.com/office/word/2006/wordml" xmlns:wps="http://schemas.microsoft.com/office/word/2010/wordprocessingShape" mc:Ignorable="w14 w15 wp14">
   <w:body>
     <w:sdt>
       <w:sdtPr>
@@ -14,6 +14,7 @@
           <w:docPartUnique/>
         </w:docPartObj>
       </w:sdtPr>
+      <w:sdtEndPr/>
       <w:sdtContent>
         <w:p>
           <w:pPr>
@@ -156,6 +157,7 @@
                                       <w:calendar w:val="gregorian"/>
                                     </w:date>
                                   </w:sdtPr>
+                                  <w:sdtEndPr/>
                                   <w:sdtContent>
                                     <w:p>
                                       <w:pPr>
@@ -3432,10 +3434,10 @@
                   </wp:anchor>
                 </w:drawing>
               </mc:Choice>
-              <mc:Fallback>
+              <mc:Fallback xmlns:w16se="http://schemas.microsoft.com/office/word/2015/wordml/symex" xmlns:w16cid="http://schemas.microsoft.com/office/word/2016/wordml/cid" xmlns:am3d="http://schemas.microsoft.com/office/drawing/2017/model3d" xmlns:aink="http://schemas.microsoft.com/office/drawing/2016/ink" xmlns:cx8="http://schemas.microsoft.com/office/drawing/2016/5/14/chartex" xmlns:cx7="http://schemas.microsoft.com/office/drawing/2016/5/13/chartex" xmlns:cx6="http://schemas.microsoft.com/office/drawing/2016/5/12/chartex" xmlns:cx5="http://schemas.microsoft.com/office/drawing/2016/5/11/chartex" xmlns:cx4="http://schemas.microsoft.com/office/drawing/2016/5/10/chartex" xmlns:cx3="http://schemas.microsoft.com/office/drawing/2016/5/9/chartex" xmlns:cx2="http://schemas.microsoft.com/office/drawing/2015/10/21/chartex" xmlns:cx1="http://schemas.microsoft.com/office/drawing/2015/9/8/chartex" xmlns:cx="http://schemas.microsoft.com/office/drawing/2014/chartex">
                 <w:pict>
-                  <v:group w14:anchorId="6972D688" id="Gruppe 2" o:spid="_x0000_s1026" style="position:absolute;margin-left:0;margin-top:0;width:172.8pt;height:718.55pt;z-index:-251657216;mso-width-percent:330;mso-height-percent:950;mso-left-percent:40;mso-position-horizontal-relative:page;mso-position-vertical:center;mso-position-vertical-relative:page;mso-width-percent:330;mso-height-percent:950;mso-left-percent:40" coordsize="21945,91257" o:gfxdata="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">
-                    <v:rect id="Rechteck 3" o:spid="_x0000_s1027" style="position:absolute;width:1945;height:91257;visibility:visible;mso-wrap-style:square;v-text-anchor:middle" o:gfxdata="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" fillcolor="#44546a [3215]" stroked="f" strokeweight="1pt"/>
+                  <v:group w14:anchorId="6972D688" id="Gruppe 2" o:spid="_x0000_s1026" style="position:absolute;margin-left:0;margin-top:0;width:172.8pt;height:718.55pt;z-index:-251657216;mso-width-percent:330;mso-height-percent:950;mso-left-percent:40;mso-position-horizontal-relative:page;mso-position-vertical:center;mso-position-vertical-relative:page;mso-width-percent:330;mso-height-percent:950;mso-left-percent:40" coordsize="21945,91257" o:gfxdata="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">
+                    <v:rect id="Rechteck 3" o:spid="_x0000_s1027" style="position:absolute;width:1945;height:91257;visibility:visible;mso-wrap-style:square;v-text-anchor:middle" o:gfxdata="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" fillcolor="#44546a [3215]" stroked="f" strokeweight="1pt"/>
                     <v:shapetype id="_x0000_t15" coordsize="21600,21600" o:spt="15" adj="16200" path="m@0,l,,,21600@0,21600,21600,10800xe">
                       <v:stroke joinstyle="miter"/>
                       <v:formulas>
@@ -3447,7 +3449,7 @@
                         <v:h position="#0,topLeft" xrange="0,21600"/>
                       </v:handles>
                     </v:shapetype>
-                    <v:shape id="Fünfeck 4" o:spid="_x0000_s1028" type="#_x0000_t15" style="position:absolute;top:14668;width:21945;height:5521;visibility:visible;mso-wrap-style:square;v-text-anchor:middle" o:gfxdata="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" adj="18883" fillcolor="#5b9bd5 [3204]" stroked="f" strokeweight="1pt">
+                    <v:shape id="Fünfeck 4" o:spid="_x0000_s1028" type="#_x0000_t15" style="position:absolute;top:14668;width:21945;height:5521;visibility:visible;mso-wrap-style:square;v-text-anchor:middle" o:gfxdata="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" adj="18883" fillcolor="#5b9bd5 [3204]" stroked="f" strokeweight="1pt">
                       <v:textbox inset=",0,14.4pt,0">
                         <w:txbxContent>
                           <w:sdt>
@@ -3493,99 +3495,99 @@
                         </w:txbxContent>
                       </v:textbox>
                     </v:shape>
-                    <v:group id="Gruppe 5" o:spid="_x0000_s1029" style="position:absolute;left:762;top:42100;width:20574;height:49103" coordorigin="806,42118" coordsize="13062,31210" o:gfxdata="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">
-                      <v:group id="Gruppe 6" o:spid="_x0000_s1030" style="position:absolute;left:1410;top:42118;width:10478;height:31210" coordorigin="1410,42118" coordsize="10477,31210" o:gfxdata="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">
+                    <v:group id="Gruppe 5" o:spid="_x0000_s1029" style="position:absolute;left:762;top:42100;width:20574;height:49103" coordorigin="806,42118" coordsize="13062,31210" o:gfxdata="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">
+                      <v:group id="Gruppe 6" o:spid="_x0000_s1030" style="position:absolute;left:1410;top:42118;width:10478;height:31210" coordorigin="1410,42118" coordsize="10477,31210" o:gfxdata="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">
                         <o:lock v:ext="edit" aspectratio="t"/>
-                        <v:shape id="Freihandform 20" o:spid="_x0000_s1031" style="position:absolute;left:3696;top:62168;width:1937;height:6985;visibility:visible;mso-wrap-style:square;v-text-anchor:top" coordsize="122,440" o:gfxdata="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" path="m,l39,152,84,304r38,113l122,440,76,306,39,180,6,53,,xe" fillcolor="#44546a [3215]" strokecolor="#44546a [3215]" strokeweight="0">
+                        <v:shape id="Freihandform 20" o:spid="_x0000_s1031" style="position:absolute;left:3696;top:62168;width:1937;height:6985;visibility:visible;mso-wrap-style:square;v-text-anchor:top" coordsize="122,440" o:gfxdata="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" path="m,l39,152,84,304r38,113l122,440,76,306,39,180,6,53,,xe" fillcolor="#44546a [3215]" strokecolor="#44546a [3215]" strokeweight="0">
                           <v:path arrowok="t" o:connecttype="custom" o:connectlocs="0,0;61913,241300;133350,482600;193675,661988;193675,698500;120650,485775;61913,285750;9525,84138;0,0" o:connectangles="0,0,0,0,0,0,0,0,0"/>
                         </v:shape>
-                        <v:shape id="Freihandform 21" o:spid="_x0000_s1032" style="position:absolute;left:5728;top:69058;width:1842;height:4270;visibility:visible;mso-wrap-style:square;v-text-anchor:top" coordsize="116,269" o:gfxdata="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" path="m,l8,19,37,93r30,74l116,269r-8,l60,169,30,98,1,25,,xe" fillcolor="#44546a [3215]" strokecolor="#44546a [3215]" strokeweight="0">
+                        <v:shape id="Freihandform 21" o:spid="_x0000_s1032" style="position:absolute;left:5728;top:69058;width:1842;height:4270;visibility:visible;mso-wrap-style:square;v-text-anchor:top" coordsize="116,269" o:gfxdata="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" path="m,l8,19,37,93r30,74l116,269r-8,l60,169,30,98,1,25,,xe" fillcolor="#44546a [3215]" strokecolor="#44546a [3215]" strokeweight="0">
                           <v:path arrowok="t" o:connecttype="custom" o:connectlocs="0,0;12700,30163;58738,147638;106363,265113;184150,427038;171450,427038;95250,268288;47625,155575;1588,39688;0,0" o:connectangles="0,0,0,0,0,0,0,0,0,0"/>
                         </v:shape>
-                        <v:shape id="Freihandform 22" o:spid="_x0000_s1033" style="position:absolute;left:1410;top:42118;width:2223;height:20193;visibility:visible;mso-wrap-style:square;v-text-anchor:top" coordsize="140,1272" o:gfxdata="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" path="m,l,,1,79r2,80l12,317,23,476,39,634,58,792,83,948r24,138l135,1223r5,49l138,1262,105,1106,77,949,53,792,35,634,20,476,9,317,2,159,,79,,xe" fillcolor="#44546a [3215]" strokecolor="#44546a [3215]" strokeweight="0">
+                        <v:shape id="Freihandform 22" o:spid="_x0000_s1033" style="position:absolute;left:1410;top:42118;width:2223;height:20193;visibility:visible;mso-wrap-style:square;v-text-anchor:top" coordsize="140,1272" o:gfxdata="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" path="m,l,,1,79r2,80l12,317,23,476,39,634,58,792,83,948r24,138l135,1223r5,49l138,1262,105,1106,77,949,53,792,35,634,20,476,9,317,2,159,,79,,xe" fillcolor="#44546a [3215]" strokecolor="#44546a [3215]" strokeweight="0">
                           <v:path arrowok="t" o:connecttype="custom" o:connectlocs="0,0;0,0;1588,125413;4763,252413;19050,503238;36513,755650;61913,1006475;92075,1257300;131763,1504950;169863,1724025;214313,1941513;222250,2019300;219075,2003425;166688,1755775;122238,1506538;84138,1257300;55563,1006475;31750,755650;14288,503238;3175,252413;0,125413;0,0" o:connectangles="0,0,0,0,0,0,0,0,0,0,0,0,0,0,0,0,0,0,0,0,0,0"/>
                         </v:shape>
-                        <v:shape id="Freihandform 23" o:spid="_x0000_s1034" style="position:absolute;left:3410;top:48611;width:715;height:13557;visibility:visible;mso-wrap-style:square;v-text-anchor:top" coordsize="45,854" o:gfxdata="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" path="m45,r,l35,66r-9,67l14,267,6,401,3,534,6,669r8,134l18,854r,-3l9,814,8,803,1,669,,534,3,401,12,267,25,132,34,66,45,xe" fillcolor="#44546a [3215]" strokecolor="#44546a [3215]" strokeweight="0">
+                        <v:shape id="Freihandform 23" o:spid="_x0000_s1034" style="position:absolute;left:3410;top:48611;width:715;height:13557;visibility:visible;mso-wrap-style:square;v-text-anchor:top" coordsize="45,854" o:gfxdata="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" path="m45,r,l35,66r-9,67l14,267,6,401,3,534,6,669r8,134l18,854r,-3l9,814,8,803,1,669,,534,3,401,12,267,25,132,34,66,45,xe" fillcolor="#44546a [3215]" strokecolor="#44546a [3215]" strokeweight="0">
                           <v:path arrowok="t" o:connecttype="custom" o:connectlocs="71438,0;71438,0;55563,104775;41275,211138;22225,423863;9525,636588;4763,847725;9525,1062038;22225,1274763;28575,1355725;28575,1350963;14288,1292225;12700,1274763;1588,1062038;0,847725;4763,636588;19050,423863;39688,209550;53975,104775;71438,0" o:connectangles="0,0,0,0,0,0,0,0,0,0,0,0,0,0,0,0,0,0,0,0"/>
                         </v:shape>
-                        <v:shape id="Freihandform 24" o:spid="_x0000_s1035" style="position:absolute;left:3633;top:62311;width:2444;height:9985;visibility:visible;mso-wrap-style:square;v-text-anchor:top" coordsize="154,629" o:gfxdata="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" path="m,l10,44r11,82l34,207r19,86l75,380r25,86l120,521r21,55l152,618r2,11l140,595,115,532,93,468,67,383,47,295,28,207,12,104,,xe" fillcolor="#44546a [3215]" strokecolor="#44546a [3215]" strokeweight="0">
+                        <v:shape id="Freihandform 24" o:spid="_x0000_s1035" style="position:absolute;left:3633;top:62311;width:2444;height:9985;visibility:visible;mso-wrap-style:square;v-text-anchor:top" coordsize="154,629" o:gfxdata="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" path="m,l10,44r11,82l34,207r19,86l75,380r25,86l120,521r21,55l152,618r2,11l140,595,115,532,93,468,67,383,47,295,28,207,12,104,,xe" fillcolor="#44546a [3215]" strokecolor="#44546a [3215]" strokeweight="0">
                           <v:path arrowok="t" o:connecttype="custom" o:connectlocs="0,0;15875,69850;33338,200025;53975,328613;84138,465138;119063,603250;158750,739775;190500,827088;223838,914400;241300,981075;244475,998538;222250,944563;182563,844550;147638,742950;106363,608013;74613,468313;44450,328613;19050,165100;0,0" o:connectangles="0,0,0,0,0,0,0,0,0,0,0,0,0,0,0,0,0,0,0"/>
                         </v:shape>
-                        <v:shape id="Freihandform 25" o:spid="_x0000_s1036" style="position:absolute;left:6204;top:72233;width:524;height:1095;visibility:visible;mso-wrap-style:square;v-text-anchor:top" coordsize="33,69" o:gfxdata="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" path="m,l33,69r-9,l12,35,,xe" fillcolor="#44546a [3215]" strokecolor="#44546a [3215]" strokeweight="0">
+                        <v:shape id="Freihandform 25" o:spid="_x0000_s1036" style="position:absolute;left:6204;top:72233;width:524;height:1095;visibility:visible;mso-wrap-style:square;v-text-anchor:top" coordsize="33,69" o:gfxdata="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" path="m,l33,69r-9,l12,35,,xe" fillcolor="#44546a [3215]" strokecolor="#44546a [3215]" strokeweight="0">
                           <v:path arrowok="t" o:connecttype="custom" o:connectlocs="0,0;52388,109538;38100,109538;19050,55563;0,0" o:connectangles="0,0,0,0,0"/>
                         </v:shape>
-                        <v:shape id="Freihandform 26" o:spid="_x0000_s1037" style="position:absolute;left:3553;top:61533;width:238;height:1476;visibility:visible;mso-wrap-style:square;v-text-anchor:top" coordsize="15,93" o:gfxdata="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" path="m,l9,37r,3l15,93,5,49,,xe" fillcolor="#44546a [3215]" strokecolor="#44546a [3215]" strokeweight="0">
+                        <v:shape id="Freihandform 26" o:spid="_x0000_s1037" style="position:absolute;left:3553;top:61533;width:238;height:1476;visibility:visible;mso-wrap-style:square;v-text-anchor:top" coordsize="15,93" o:gfxdata="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" path="m,l9,37r,3l15,93,5,49,,xe" fillcolor="#44546a [3215]" strokecolor="#44546a [3215]" strokeweight="0">
                           <v:path arrowok="t" o:connecttype="custom" o:connectlocs="0,0;14288,58738;14288,63500;23813,147638;7938,77788;0,0" o:connectangles="0,0,0,0,0,0"/>
                         </v:shape>
-                        <v:shape id="Freihandform 27" o:spid="_x0000_s1038" style="position:absolute;left:5633;top:56897;width:6255;height:12161;visibility:visible;mso-wrap-style:square;v-text-anchor:top" coordsize="394,766" o:gfxdata="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" path="m394,r,l356,38,319,77r-35,40l249,160r-42,58l168,276r-37,63l98,402,69,467,45,535,26,604,14,673,7,746,6,766,,749r1,-5l7,673,21,603,40,533,65,466,94,400r33,-64l164,275r40,-60l248,158r34,-42l318,76,354,37,394,xe" fillcolor="#44546a [3215]" strokecolor="#44546a [3215]" strokeweight="0">
+                        <v:shape id="Freihandform 27" o:spid="_x0000_s1038" style="position:absolute;left:5633;top:56897;width:6255;height:12161;visibility:visible;mso-wrap-style:square;v-text-anchor:top" coordsize="394,766" o:gfxdata="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" path="m394,r,l356,38,319,77r-35,40l249,160r-42,58l168,276r-37,63l98,402,69,467,45,535,26,604,14,673,7,746,6,766,,749r1,-5l7,673,21,603,40,533,65,466,94,400r33,-64l164,275r40,-60l248,158r34,-42l318,76,354,37,394,xe" fillcolor="#44546a [3215]" strokecolor="#44546a [3215]" strokeweight="0">
                           <v:path arrowok="t" o:connecttype="custom" o:connectlocs="625475,0;625475,0;565150,60325;506413,122238;450850,185738;395288,254000;328613,346075;266700,438150;207963,538163;155575,638175;109538,741363;71438,849313;41275,958850;22225,1068388;11113,1184275;9525,1216025;0,1189038;1588,1181100;11113,1068388;33338,957263;63500,846138;103188,739775;149225,635000;201613,533400;260350,436563;323850,341313;393700,250825;447675,184150;504825,120650;561975,58738;625475,0" o:connectangles="0,0,0,0,0,0,0,0,0,0,0,0,0,0,0,0,0,0,0,0,0,0,0,0,0,0,0,0,0,0,0"/>
                         </v:shape>
-                        <v:shape id="Freihandform 28" o:spid="_x0000_s1039" style="position:absolute;left:5633;top:69153;width:571;height:3080;visibility:visible;mso-wrap-style:square;v-text-anchor:top" coordsize="36,194" o:gfxdata="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" path="m,l6,16r1,3l11,80r9,52l33,185r3,9l21,161,15,145,5,81,1,41,,xe" fillcolor="#44546a [3215]" strokecolor="#44546a [3215]" strokeweight="0">
+                        <v:shape id="Freihandform 28" o:spid="_x0000_s1039" style="position:absolute;left:5633;top:69153;width:571;height:3080;visibility:visible;mso-wrap-style:square;v-text-anchor:top" coordsize="36,194" o:gfxdata="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" path="m,l6,16r1,3l11,80r9,52l33,185r3,9l21,161,15,145,5,81,1,41,,xe" fillcolor="#44546a [3215]" strokecolor="#44546a [3215]" strokeweight="0">
                           <v:path arrowok="t" o:connecttype="custom" o:connectlocs="0,0;9525,25400;11113,30163;17463,127000;31750,209550;52388,293688;57150,307975;33338,255588;23813,230188;7938,128588;1588,65088;0,0" o:connectangles="0,0,0,0,0,0,0,0,0,0,0,0"/>
                         </v:shape>
-                        <v:shape id="Freihandform 29" o:spid="_x0000_s1040" style="position:absolute;left:6077;top:72296;width:493;height:1032;visibility:visible;mso-wrap-style:square;v-text-anchor:top" coordsize="31,65" o:gfxdata="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" path="m,l31,65r-8,l,xe" fillcolor="#44546a [3215]" strokecolor="#44546a [3215]" strokeweight="0">
+                        <v:shape id="Freihandform 29" o:spid="_x0000_s1040" style="position:absolute;left:6077;top:72296;width:493;height:1032;visibility:visible;mso-wrap-style:square;v-text-anchor:top" coordsize="31,65" o:gfxdata="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" path="m,l31,65r-8,l,xe" fillcolor="#44546a [3215]" strokecolor="#44546a [3215]" strokeweight="0">
                           <v:path arrowok="t" o:connecttype="custom" o:connectlocs="0,0;49213,103188;36513,103188;0,0" o:connectangles="0,0,0,0"/>
                         </v:shape>
-                        <v:shape id="Freihandform 30" o:spid="_x0000_s1041" style="position:absolute;left:5633;top:68788;width:111;height:666;visibility:visible;mso-wrap-style:square;v-text-anchor:top" coordsize="7,42" o:gfxdata="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" path="m,l6,17,7,42,6,39,,23,,xe" fillcolor="#44546a [3215]" strokecolor="#44546a [3215]" strokeweight="0">
+                        <v:shape id="Freihandform 30" o:spid="_x0000_s1041" style="position:absolute;left:5633;top:68788;width:111;height:666;visibility:visible;mso-wrap-style:square;v-text-anchor:top" coordsize="7,42" o:gfxdata="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" path="m,l6,17,7,42,6,39,,23,,xe" fillcolor="#44546a [3215]" strokecolor="#44546a [3215]" strokeweight="0">
                           <v:path arrowok="t" o:connecttype="custom" o:connectlocs="0,0;9525,26988;11113,66675;9525,61913;0,36513;0,0" o:connectangles="0,0,0,0,0,0"/>
                         </v:shape>
-                        <v:shape id="Freihandform 31" o:spid="_x0000_s1042" style="position:absolute;left:5871;top:71455;width:714;height:1873;visibility:visible;mso-wrap-style:square;v-text-anchor:top" coordsize="45,118" o:gfxdata="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" path="m,l6,16,21,49,33,84r12,34l44,118,13,53,11,42,,xe" fillcolor="#44546a [3215]" strokecolor="#44546a [3215]" strokeweight="0">
+                        <v:shape id="Freihandform 31" o:spid="_x0000_s1042" style="position:absolute;left:5871;top:71455;width:714;height:1873;visibility:visible;mso-wrap-style:square;v-text-anchor:top" coordsize="45,118" o:gfxdata="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" path="m,l6,16,21,49,33,84r12,34l44,118,13,53,11,42,,xe" fillcolor="#44546a [3215]" strokecolor="#44546a [3215]" strokeweight="0">
                           <v:path arrowok="t" o:connecttype="custom" o:connectlocs="0,0;9525,25400;33338,77788;52388,133350;71438,187325;69850,187325;20638,84138;17463,66675;0,0" o:connectangles="0,0,0,0,0,0,0,0,0"/>
                         </v:shape>
                       </v:group>
-                      <v:group id="Gruppe 7" o:spid="_x0000_s1043" style="position:absolute;left:806;top:48269;width:13063;height:25059" coordorigin="806,46499" coordsize="8747,16779" o:gfxdata="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">
+                      <v:group id="Gruppe 7" o:spid="_x0000_s1043" style="position:absolute;left:806;top:48269;width:13063;height:25059" coordorigin="806,46499" coordsize="8747,16779" o:gfxdata="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">
                         <o:lock v:ext="edit" aspectratio="t"/>
-                        <v:shape id="Freihandform 8" o:spid="_x0000_s1044" style="position:absolute;left:1187;top:51897;width:1984;height:7143;visibility:visible;mso-wrap-style:square;v-text-anchor:top" coordsize="125,450" o:gfxdata="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" path="m,l41,155,86,309r39,116l125,450,79,311,41,183,7,54,,xe" fillcolor="#44546a [3215]" strokecolor="#44546a [3215]" strokeweight="0">
+                        <v:shape id="Freihandform 8" o:spid="_x0000_s1044" style="position:absolute;left:1187;top:51897;width:1984;height:7143;visibility:visible;mso-wrap-style:square;v-text-anchor:top" coordsize="125,450" o:gfxdata="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" path="m,l41,155,86,309r39,116l125,450,79,311,41,183,7,54,,xe" fillcolor="#44546a [3215]" strokecolor="#44546a [3215]" strokeweight="0">
                           <v:fill opacity="13107f"/>
                           <v:stroke opacity="13107f"/>
                           <v:path arrowok="t" o:connecttype="custom" o:connectlocs="0,0;65088,246063;136525,490538;198438,674688;198438,714375;125413,493713;65088,290513;11113,85725;0,0" o:connectangles="0,0,0,0,0,0,0,0,0"/>
                         </v:shape>
-                        <v:shape id="Freihandform 9" o:spid="_x0000_s1045" style="position:absolute;left:3282;top:58913;width:1874;height:4366;visibility:visible;mso-wrap-style:square;v-text-anchor:top" coordsize="118,275" o:gfxdata="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" path="m,l8,20,37,96r32,74l118,275r-9,l61,174,30,100,,26,,xe" fillcolor="#44546a [3215]" strokecolor="#44546a [3215]" strokeweight="0">
+                        <v:shape id="Freihandform 9" o:spid="_x0000_s1045" style="position:absolute;left:3282;top:58913;width:1874;height:4366;visibility:visible;mso-wrap-style:square;v-text-anchor:top" coordsize="118,275" o:gfxdata="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" path="m,l8,20,37,96r32,74l118,275r-9,l61,174,30,100,,26,,xe" fillcolor="#44546a [3215]" strokecolor="#44546a [3215]" strokeweight="0">
                           <v:fill opacity="13107f"/>
                           <v:stroke opacity="13107f"/>
                           <v:path arrowok="t" o:connecttype="custom" o:connectlocs="0,0;12700,31750;58738,152400;109538,269875;187325,436563;173038,436563;96838,276225;47625,158750;0,41275;0,0" o:connectangles="0,0,0,0,0,0,0,0,0,0"/>
                         </v:shape>
-                        <v:shape id="Freihandform 10" o:spid="_x0000_s1046" style="position:absolute;left:806;top:50103;width:317;height:1921;visibility:visible;mso-wrap-style:square;v-text-anchor:top" coordsize="20,121" o:gfxdata="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" path="m,l16,72r4,49l18,112,,31,,xe" fillcolor="#44546a [3215]" strokecolor="#44546a [3215]" strokeweight="0">
+                        <v:shape id="Freihandform 10" o:spid="_x0000_s1046" style="position:absolute;left:806;top:50103;width:317;height:1921;visibility:visible;mso-wrap-style:square;v-text-anchor:top" coordsize="20,121" o:gfxdata="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" path="m,l16,72r4,49l18,112,,31,,xe" fillcolor="#44546a [3215]" strokecolor="#44546a [3215]" strokeweight="0">
                           <v:fill opacity="13107f"/>
                           <v:stroke opacity="13107f"/>
                           <v:path arrowok="t" o:connecttype="custom" o:connectlocs="0,0;25400,114300;31750,192088;28575,177800;0,49213;0,0" o:connectangles="0,0,0,0,0,0"/>
                         </v:shape>
-                        <v:shape id="Freihandform 12" o:spid="_x0000_s1047" style="position:absolute;left:1123;top:52024;width:2509;height:10207;visibility:visible;mso-wrap-style:square;v-text-anchor:top" coordsize="158,643" o:gfxdata="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" path="m,l11,46r11,83l36,211r19,90l76,389r27,87l123,533r21,55l155,632r3,11l142,608,118,544,95,478,69,391,47,302,29,212,13,107,,xe" fillcolor="#44546a [3215]" strokecolor="#44546a [3215]" strokeweight="0">
+                        <v:shape id="Freihandform 12" o:spid="_x0000_s1047" style="position:absolute;left:1123;top:52024;width:2509;height:10207;visibility:visible;mso-wrap-style:square;v-text-anchor:top" coordsize="158,643" o:gfxdata="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" path="m,l11,46r11,83l36,211r19,90l76,389r27,87l123,533r21,55l155,632r3,11l142,608,118,544,95,478,69,391,47,302,29,212,13,107,,xe" fillcolor="#44546a [3215]" strokecolor="#44546a [3215]" strokeweight="0">
                           <v:fill opacity="13107f"/>
                           <v:stroke opacity="13107f"/>
                           <v:path arrowok="t" o:connecttype="custom" o:connectlocs="0,0;17463,73025;34925,204788;57150,334963;87313,477838;120650,617538;163513,755650;195263,846138;228600,933450;246063,1003300;250825,1020763;225425,965200;187325,863600;150813,758825;109538,620713;74613,479425;46038,336550;20638,169863;0,0" o:connectangles="0,0,0,0,0,0,0,0,0,0,0,0,0,0,0,0,0,0,0"/>
                         </v:shape>
-                        <v:shape id="Freihandform 13" o:spid="_x0000_s1048" style="position:absolute;left:3759;top:62152;width:524;height:1127;visibility:visible;mso-wrap-style:square;v-text-anchor:top" coordsize="33,71" o:gfxdata="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" path="m,l33,71r-9,l11,36,,xe" fillcolor="#44546a [3215]" strokecolor="#44546a [3215]" strokeweight="0">
+                        <v:shape id="Freihandform 13" o:spid="_x0000_s1048" style="position:absolute;left:3759;top:62152;width:524;height:1127;visibility:visible;mso-wrap-style:square;v-text-anchor:top" coordsize="33,71" o:gfxdata="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" path="m,l33,71r-9,l11,36,,xe" fillcolor="#44546a [3215]" strokecolor="#44546a [3215]" strokeweight="0">
                           <v:fill opacity="13107f"/>
                           <v:stroke opacity="13107f"/>
                           <v:path arrowok="t" o:connecttype="custom" o:connectlocs="0,0;52388,112713;38100,112713;17463,57150;0,0" o:connectangles="0,0,0,0,0"/>
                         </v:shape>
-                        <v:shape id="Freihandform 14" o:spid="_x0000_s1049" style="position:absolute;left:1060;top:51246;width:238;height:1508;visibility:visible;mso-wrap-style:square;v-text-anchor:top" coordsize="15,95" o:gfxdata="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" path="m,l8,37r,4l15,95,4,49,,xe" fillcolor="#44546a [3215]" strokecolor="#44546a [3215]" strokeweight="0">
+                        <v:shape id="Freihandform 14" o:spid="_x0000_s1049" style="position:absolute;left:1060;top:51246;width:238;height:1508;visibility:visible;mso-wrap-style:square;v-text-anchor:top" coordsize="15,95" o:gfxdata="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" path="m,l8,37r,4l15,95,4,49,,xe" fillcolor="#44546a [3215]" strokecolor="#44546a [3215]" strokeweight="0">
                           <v:fill opacity="13107f"/>
                           <v:stroke opacity="13107f"/>
                           <v:path arrowok="t" o:connecttype="custom" o:connectlocs="0,0;12700,58738;12700,65088;23813,150813;6350,77788;0,0" o:connectangles="0,0,0,0,0,0"/>
                         </v:shape>
-                        <v:shape id="Freihandform 15" o:spid="_x0000_s1050" style="position:absolute;left:3171;top:46499;width:6382;height:12414;visibility:visible;mso-wrap-style:square;v-text-anchor:top" coordsize="402,782" o:gfxdata="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" path="m402,r,1l363,39,325,79r-35,42l255,164r-44,58l171,284r-38,62l100,411,71,478,45,546,27,617,13,689,7,761r,21l,765r1,-4l7,688,21,616,40,545,66,475,95,409r35,-66l167,281r42,-61l253,163r34,-43l324,78,362,38,402,xe" fillcolor="#44546a [3215]" strokecolor="#44546a [3215]" strokeweight="0">
+                        <v:shape id="Freihandform 15" o:spid="_x0000_s1050" style="position:absolute;left:3171;top:46499;width:6382;height:12414;visibility:visible;mso-wrap-style:square;v-text-anchor:top" coordsize="402,782" o:gfxdata="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" path="m402,r,1l363,39,325,79r-35,42l255,164r-44,58l171,284r-38,62l100,411,71,478,45,546,27,617,13,689,7,761r,21l,765r1,-4l7,688,21,616,40,545,66,475,95,409r35,-66l167,281r42,-61l253,163r34,-43l324,78,362,38,402,xe" fillcolor="#44546a [3215]" strokecolor="#44546a [3215]" strokeweight="0">
                           <v:fill opacity="13107f"/>
                           <v:stroke opacity="13107f"/>
                           <v:path arrowok="t" o:connecttype="custom" o:connectlocs="638175,0;638175,1588;576263,61913;515938,125413;460375,192088;404813,260350;334963,352425;271463,450850;211138,549275;158750,652463;112713,758825;71438,866775;42863,979488;20638,1093788;11113,1208088;11113,1241425;0,1214438;1588,1208088;11113,1092200;33338,977900;63500,865188;104775,754063;150813,649288;206375,544513;265113,446088;331788,349250;401638,258763;455613,190500;514350,123825;574675,60325;638175,0" o:connectangles="0,0,0,0,0,0,0,0,0,0,0,0,0,0,0,0,0,0,0,0,0,0,0,0,0,0,0,0,0,0,0"/>
                         </v:shape>
-                        <v:shape id="Freihandform 16" o:spid="_x0000_s1051" style="position:absolute;left:3171;top:59040;width:588;height:3112;visibility:visible;mso-wrap-style:square;v-text-anchor:top" coordsize="37,196" o:gfxdata="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" path="m,l6,15r1,3l12,80r9,54l33,188r4,8l22,162,15,146,5,81,1,40,,xe" fillcolor="#44546a [3215]" strokecolor="#44546a [3215]" strokeweight="0">
+                        <v:shape id="Freihandform 16" o:spid="_x0000_s1051" style="position:absolute;left:3171;top:59040;width:588;height:3112;visibility:visible;mso-wrap-style:square;v-text-anchor:top" coordsize="37,196" o:gfxdata="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" path="m,l6,15r1,3l12,80r9,54l33,188r4,8l22,162,15,146,5,81,1,40,,xe" fillcolor="#44546a [3215]" strokecolor="#44546a [3215]" strokeweight="0">
                           <v:fill opacity="13107f"/>
                           <v:stroke opacity="13107f"/>
                           <v:path arrowok="t" o:connecttype="custom" o:connectlocs="0,0;9525,23813;11113,28575;19050,127000;33338,212725;52388,298450;58738,311150;34925,257175;23813,231775;7938,128588;1588,63500;0,0" o:connectangles="0,0,0,0,0,0,0,0,0,0,0,0"/>
                         </v:shape>
-                        <v:shape id="Freihandform 17" o:spid="_x0000_s1052" style="position:absolute;left:3632;top:62231;width:492;height:1048;visibility:visible;mso-wrap-style:square;v-text-anchor:top" coordsize="31,66" o:gfxdata="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" path="m,l31,66r-7,l,xe" fillcolor="#44546a [3215]" strokecolor="#44546a [3215]" strokeweight="0">
+                        <v:shape id="Freihandform 17" o:spid="_x0000_s1052" style="position:absolute;left:3632;top:62231;width:492;height:1048;visibility:visible;mso-wrap-style:square;v-text-anchor:top" coordsize="31,66" o:gfxdata="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" path="m,l31,66r-7,l,xe" fillcolor="#44546a [3215]" strokecolor="#44546a [3215]" strokeweight="0">
                           <v:fill opacity="13107f"/>
                           <v:stroke opacity="13107f"/>
                           <v:path arrowok="t" o:connecttype="custom" o:connectlocs="0,0;49213,104775;38100,104775;0,0" o:connectangles="0,0,0,0"/>
                         </v:shape>
-                        <v:shape id="Freihandform 18" o:spid="_x0000_s1053" style="position:absolute;left:3171;top:58644;width:111;height:682;visibility:visible;mso-wrap-style:square;v-text-anchor:top" coordsize="7,43" o:gfxdata="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" path="m,l7,17r,26l6,40,,25,,xe" fillcolor="#44546a [3215]" strokecolor="#44546a [3215]" strokeweight="0">
+                        <v:shape id="Freihandform 18" o:spid="_x0000_s1053" style="position:absolute;left:3171;top:58644;width:111;height:682;visibility:visible;mso-wrap-style:square;v-text-anchor:top" coordsize="7,43" o:gfxdata="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" path="m,l7,17r,26l6,40,,25,,xe" fillcolor="#44546a [3215]" strokecolor="#44546a [3215]" strokeweight="0">
                           <v:fill opacity="13107f"/>
                           <v:stroke opacity="13107f"/>
                           <v:path arrowok="t" o:connecttype="custom" o:connectlocs="0,0;11113,26988;11113,68263;9525,63500;0,39688;0,0" o:connectangles="0,0,0,0,0,0"/>
                         </v:shape>
-                        <v:shape id="Freihandform 19" o:spid="_x0000_s1054" style="position:absolute;left:3409;top:61358;width:731;height:1921;visibility:visible;mso-wrap-style:square;v-text-anchor:top" coordsize="46,121" o:gfxdata="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" path="m,l7,16,22,50,33,86r13,35l45,121,14,55,11,44,,xe" fillcolor="#44546a [3215]" strokecolor="#44546a [3215]" strokeweight="0">
+                        <v:shape id="Freihandform 19" o:spid="_x0000_s1054" style="position:absolute;left:3409;top:61358;width:731;height:1921;visibility:visible;mso-wrap-style:square;v-text-anchor:top" coordsize="46,121" o:gfxdata="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" path="m,l7,16,22,50,33,86r13,35l45,121,14,55,11,44,,xe" fillcolor="#44546a [3215]" strokecolor="#44546a [3215]" strokeweight="0">
                           <v:fill opacity="13107f"/>
                           <v:stroke opacity="13107f"/>
                           <v:path arrowok="t" o:connecttype="custom" o:connectlocs="0,0;11113,25400;34925,79375;52388,136525;73025,192088;71438,192088;22225,87313;17463,69850;0,0" o:connectangles="0,0,0,0,0,0,0,0,0"/>
@@ -3632,7 +3634,7 @@
                         </wp:positionV>
                       </mc:Fallback>
                     </mc:AlternateContent>
-                    <wp:extent cx="3657600" cy="365760"/>
+                    <wp:extent cx="3402330" cy="518160"/>
                     <wp:effectExtent l="0" t="0" r="0" b="0"/>
                     <wp:wrapNone/>
                     <wp:docPr id="32" name="Textfeld 32"/>
@@ -3644,7 +3646,7 @@
                           <wps:spPr>
                             <a:xfrm>
                               <a:off x="0" y="0"/>
-                              <a:ext cx="3657600" cy="365760"/>
+                              <a:ext cx="3402330" cy="518160"/>
                             </a:xfrm>
                             <a:prstGeom prst="rect">
                               <a:avLst/>
@@ -3693,6 +3695,7 @@
                                     <w:dataBinding w:prefixMappings="xmlns:ns0='http://purl.org/dc/elements/1.1/' xmlns:ns1='http://schemas.openxmlformats.org/package/2006/metadata/core-properties' " w:xpath="/ns1:coreProperties[1]/ns0:creator[1]" w:storeItemID="{6C3C8BC8-F283-45AE-878A-BAB7291924A1}"/>
                                     <w:text/>
                                   </w:sdtPr>
+                                  <w:sdtEndPr/>
                                   <w:sdtContent>
                                     <w:r>
                                       <w:rPr>
@@ -3700,18 +3703,8 @@
                                         <w:sz w:val="26"/>
                                         <w:szCs w:val="26"/>
                                       </w:rPr>
-                                      <w:t xml:space="preserve">Robin </w:t>
+                                      <w:t>Robin Lauenroth</w:t>
                                     </w:r>
-                                    <w:proofErr w:type="spellStart"/>
-                                    <w:r>
-                                      <w:rPr>
-                                        <w:color w:val="5B9BD5" w:themeColor="accent1"/>
-                                        <w:sz w:val="26"/>
-                                        <w:szCs w:val="26"/>
-                                      </w:rPr>
-                                      <w:t>Lauenroth</w:t>
-                                    </w:r>
-                                    <w:proofErr w:type="spellEnd"/>
                                   </w:sdtContent>
                                 </w:sdt>
                               </w:p>
@@ -3786,11 +3779,11 @@
               </mc:Choice>
               <mc:Fallback>
                 <w:pict>
-                  <v:shapetype w14:anchorId="25824FFD" id="_x0000_t202" coordsize="21600,21600" o:spt="202" path="m,l,21600r21600,l21600,xe">
+                  <v:shapetype w14:anchorId="25824FFD" id="_x0000_t202" coordsize="21600,21600" o:spt="202" path="m0,0l0,21600,21600,21600,21600,0xe">
                     <v:stroke joinstyle="miter"/>
                     <v:path gradientshapeok="t" o:connecttype="rect"/>
                   </v:shapetype>
-                  <v:shape id="Textfeld 32" o:spid="_x0000_s1055" type="#_x0000_t202" style="position:absolute;margin-left:0;margin-top:0;width:4in;height:28.8pt;z-index:251661312;visibility:visible;mso-wrap-style:square;mso-width-percent:450;mso-height-percent:0;mso-left-percent:420;mso-top-percent:880;mso-wrap-distance-left:9pt;mso-wrap-distance-top:0;mso-wrap-distance-right:9pt;mso-wrap-distance-bottom:0;mso-position-horizontal-relative:page;mso-position-vertical-relative:page;mso-width-percent:450;mso-height-percent:0;mso-left-percent:420;mso-top-percent:880;mso-width-relative:page;mso-height-relative:margin;v-text-anchor:bottom" o:gfxdata="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" filled="f" stroked="f" strokeweight=".5pt">
+                  <v:shape id="Textfeld 32" o:spid="_x0000_s1055" type="#_x0000_t202" style="position:absolute;margin-left:0;margin-top:0;width:267.9pt;height:40.8pt;z-index:251661312;visibility:visible;mso-wrap-style:square;mso-width-percent:450;mso-height-percent:0;mso-left-percent:420;mso-top-percent:880;mso-wrap-distance-left:9pt;mso-wrap-distance-top:0;mso-wrap-distance-right:9pt;mso-wrap-distance-bottom:0;mso-position-horizontal-relative:page;mso-position-vertical-relative:page;mso-width-percent:450;mso-height-percent:0;mso-left-percent:420;mso-top-percent:880;mso-width-relative:page;mso-height-relative:margin;v-text-anchor:bottom" o:gfxdata="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" filled="f" stroked="f" strokeweight=".5pt">
                     <v:textbox style="mso-fit-shape-to-text:t" inset="0,0,0,0">
                       <w:txbxContent>
                         <w:p>
@@ -3815,6 +3808,7 @@
                               <w:dataBinding w:prefixMappings="xmlns:ns0='http://purl.org/dc/elements/1.1/' xmlns:ns1='http://schemas.openxmlformats.org/package/2006/metadata/core-properties' " w:xpath="/ns1:coreProperties[1]/ns0:creator[1]" w:storeItemID="{6C3C8BC8-F283-45AE-878A-BAB7291924A1}"/>
                               <w:text/>
                             </w:sdtPr>
+                            <w:sdtEndPr/>
                             <w:sdtContent>
                               <w:r>
                                 <w:rPr>
@@ -3822,18 +3816,8 @@
                                   <w:sz w:val="26"/>
                                   <w:szCs w:val="26"/>
                                 </w:rPr>
-                                <w:t xml:space="preserve">Robin </w:t>
+                                <w:t>Robin Lauenroth</w:t>
                               </w:r>
-                              <w:proofErr w:type="spellStart"/>
-                              <w:r>
-                                <w:rPr>
-                                  <w:color w:val="5B9BD5" w:themeColor="accent1"/>
-                                  <w:sz w:val="26"/>
-                                  <w:szCs w:val="26"/>
-                                </w:rPr>
-                                <w:t>Lauenroth</w:t>
-                              </w:r>
-                              <w:proofErr w:type="spellEnd"/>
                             </w:sdtContent>
                           </w:sdt>
                         </w:p>
@@ -3928,7 +3912,7 @@
                         </wp:positionV>
                       </mc:Fallback>
                     </mc:AlternateContent>
-                    <wp:extent cx="3657600" cy="1069848"/>
+                    <wp:extent cx="3402330" cy="1043305"/>
                     <wp:effectExtent l="0" t="0" r="7620" b="635"/>
                     <wp:wrapNone/>
                     <wp:docPr id="1" name="Textfeld 1"/>
@@ -3940,7 +3924,7 @@
                           <wps:spPr>
                             <a:xfrm>
                               <a:off x="0" y="0"/>
-                              <a:ext cx="3657600" cy="1069848"/>
+                              <a:ext cx="3402330" cy="1043305"/>
                             </a:xfrm>
                             <a:prstGeom prst="rect">
                               <a:avLst/>
@@ -3990,6 +3974,7 @@
                                     <w:dataBinding w:prefixMappings="xmlns:ns0='http://purl.org/dc/elements/1.1/' xmlns:ns1='http://schemas.openxmlformats.org/package/2006/metadata/core-properties' " w:xpath="/ns1:coreProperties[1]/ns0:title[1]" w:storeItemID="{6C3C8BC8-F283-45AE-878A-BAB7291924A1}"/>
                                     <w:text/>
                                   </w:sdtPr>
+                                  <w:sdtEndPr/>
                                   <w:sdtContent>
                                     <w:r>
                                       <w:rPr>
@@ -4025,6 +4010,7 @@
                                     <w:dataBinding w:prefixMappings="xmlns:ns0='http://purl.org/dc/elements/1.1/' xmlns:ns1='http://schemas.openxmlformats.org/package/2006/metadata/core-properties' " w:xpath="/ns1:coreProperties[1]/ns0:subject[1]" w:storeItemID="{6C3C8BC8-F283-45AE-878A-BAB7291924A1}"/>
                                     <w:text/>
                                   </w:sdtPr>
+                                  <w:sdtEndPr/>
                                   <w:sdtContent>
                                     <w:r>
                                       <w:rPr>
@@ -4059,7 +4045,7 @@
               </mc:Choice>
               <mc:Fallback>
                 <w:pict>
-                  <v:shape w14:anchorId="191C2FE1" id="Textfeld 1" o:spid="_x0000_s1056" type="#_x0000_t202" style="position:absolute;margin-left:0;margin-top:0;width:4in;height:84.25pt;z-index:251660288;visibility:visible;mso-wrap-style:square;mso-width-percent:450;mso-height-percent:0;mso-left-percent:420;mso-top-percent:175;mso-wrap-distance-left:9pt;mso-wrap-distance-top:0;mso-wrap-distance-right:9pt;mso-wrap-distance-bottom:0;mso-position-horizontal-relative:page;mso-position-vertical-relative:page;mso-width-percent:450;mso-height-percent:0;mso-left-percent:420;mso-top-percent:175;mso-width-relative:page;mso-height-relative:margin;v-text-anchor:top" o:gfxdata="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" filled="f" stroked="f" strokeweight=".5pt">
+                  <v:shape w14:anchorId="191C2FE1" id="Textfeld 1" o:spid="_x0000_s1056" type="#_x0000_t202" style="position:absolute;margin-left:0;margin-top:0;width:267.9pt;height:82.15pt;z-index:251660288;visibility:visible;mso-wrap-style:square;mso-width-percent:450;mso-height-percent:0;mso-left-percent:420;mso-top-percent:175;mso-wrap-distance-left:9pt;mso-wrap-distance-top:0;mso-wrap-distance-right:9pt;mso-wrap-distance-bottom:0;mso-position-horizontal-relative:page;mso-position-vertical-relative:page;mso-width-percent:450;mso-height-percent:0;mso-left-percent:420;mso-top-percent:175;mso-width-relative:page;mso-height-relative:margin;v-text-anchor:top" o:gfxdata="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" filled="f" stroked="f" strokeweight=".5pt">
                     <v:textbox style="mso-fit-shape-to-text:t" inset="0,0,0,0">
                       <w:txbxContent>
                         <w:p>
@@ -4085,6 +4071,7 @@
                               <w:dataBinding w:prefixMappings="xmlns:ns0='http://purl.org/dc/elements/1.1/' xmlns:ns1='http://schemas.openxmlformats.org/package/2006/metadata/core-properties' " w:xpath="/ns1:coreProperties[1]/ns0:title[1]" w:storeItemID="{6C3C8BC8-F283-45AE-878A-BAB7291924A1}"/>
                               <w:text/>
                             </w:sdtPr>
+                            <w:sdtEndPr/>
                             <w:sdtContent>
                               <w:r>
                                 <w:rPr>
@@ -4120,6 +4107,7 @@
                               <w:dataBinding w:prefixMappings="xmlns:ns0='http://purl.org/dc/elements/1.1/' xmlns:ns1='http://schemas.openxmlformats.org/package/2006/metadata/core-properties' " w:xpath="/ns1:coreProperties[1]/ns0:subject[1]" w:storeItemID="{6C3C8BC8-F283-45AE-878A-BAB7291924A1}"/>
                               <w:text/>
                             </w:sdtPr>
+                            <w:sdtEndPr/>
                             <w:sdtContent>
                               <w:r>
                                 <w:rPr>
@@ -4169,8 +4157,6 @@
         </w:rPr>
         <w:br w:type="page"/>
       </w:r>
-      <w:bookmarkStart w:id="0" w:name="_GoBack"/>
-      <w:bookmarkEnd w:id="0"/>
     </w:p>
     <w:p>
       <w:pPr>
@@ -4179,8 +4165,8 @@
           <w:rFonts w:ascii="Cambria" w:hAnsi="Cambria" w:cstheme="minorHAnsi"/>
         </w:rPr>
       </w:pPr>
-      <w:bookmarkStart w:id="1" w:name="_Toc528484962"/>
-      <w:bookmarkStart w:id="2" w:name="_Toc529906296"/>
+      <w:bookmarkStart w:id="0" w:name="_Toc528484962"/>
+      <w:bookmarkStart w:id="1" w:name="_Toc529906296"/>
       <w:r>
         <w:rPr>
           <w:rFonts w:ascii="Cambria" w:hAnsi="Cambria" w:cstheme="minorHAnsi"/>
@@ -4188,12 +4174,12 @@
         <w:lastRenderedPageBreak/>
         <w:t>Historie</w:t>
       </w:r>
+      <w:bookmarkEnd w:id="0"/>
       <w:bookmarkEnd w:id="1"/>
-      <w:bookmarkEnd w:id="2"/>
     </w:p>
     <w:tbl>
       <w:tblPr>
-        <w:tblStyle w:val="Gitternetztabelle1hellAkzent1"/>
+        <w:tblStyle w:val="Rastertabelle1hell-Akzent1"/>
         <w:tblW w:w="9067" w:type="dxa"/>
         <w:tblLook w:val="04A0" w:firstRow="1" w:lastRow="0" w:firstColumn="1" w:lastColumn="0" w:noHBand="0" w:noVBand="1"/>
       </w:tblPr>
@@ -4398,16 +4384,8 @@
               <w:rPr>
                 <w:rFonts w:ascii="Cambria" w:hAnsi="Cambria" w:cstheme="minorHAnsi"/>
               </w:rPr>
-              <w:t xml:space="preserve">Robin </w:t>
+              <w:t>Robin Lauenroth</w:t>
             </w:r>
-            <w:proofErr w:type="spellStart"/>
-            <w:r>
-              <w:rPr>
-                <w:rFonts w:ascii="Cambria" w:hAnsi="Cambria" w:cstheme="minorHAnsi"/>
-              </w:rPr>
-              <w:t>Lauenroth</w:t>
-            </w:r>
-            <w:proofErr w:type="spellEnd"/>
           </w:p>
         </w:tc>
         <w:tc>
@@ -4505,16 +4483,8 @@
               <w:rPr>
                 <w:rFonts w:ascii="Cambria" w:hAnsi="Cambria" w:cstheme="minorHAnsi"/>
               </w:rPr>
-              <w:t xml:space="preserve">Robin </w:t>
+              <w:t>Robin Lauenroth</w:t>
             </w:r>
-            <w:proofErr w:type="spellStart"/>
-            <w:r>
-              <w:rPr>
-                <w:rFonts w:ascii="Cambria" w:hAnsi="Cambria" w:cstheme="minorHAnsi"/>
-              </w:rPr>
-              <w:t>Lauenroth</w:t>
-            </w:r>
-            <w:proofErr w:type="spellEnd"/>
           </w:p>
         </w:tc>
         <w:tc>
@@ -4608,7 +4578,7 @@
       <w:hyperlink w:anchor="_Toc529906296" w:history="1">
         <w:r>
           <w:rPr>
-            <w:rStyle w:val="Hyperlink"/>
+            <w:rStyle w:val="Link"/>
             <w:rFonts w:ascii="Cambria" w:hAnsi="Cambria"/>
             <w:noProof/>
           </w:rPr>
@@ -4684,7 +4654,7 @@
       <w:hyperlink w:anchor="_Toc529906297" w:history="1">
         <w:r>
           <w:rPr>
-            <w:rStyle w:val="Hyperlink"/>
+            <w:rStyle w:val="Link"/>
             <w:rFonts w:ascii="Cambria" w:hAnsi="Cambria"/>
             <w:noProof/>
           </w:rPr>
@@ -4704,7 +4674,7 @@
         </w:r>
         <w:r>
           <w:rPr>
-            <w:rStyle w:val="Hyperlink"/>
+            <w:rStyle w:val="Link"/>
             <w:rFonts w:ascii="Cambria" w:hAnsi="Cambria"/>
             <w:noProof/>
           </w:rPr>
@@ -4780,7 +4750,7 @@
       <w:hyperlink w:anchor="_Toc529906298" w:history="1">
         <w:r>
           <w:rPr>
-            <w:rStyle w:val="Hyperlink"/>
+            <w:rStyle w:val="Link"/>
             <w:rFonts w:ascii="Cambria" w:hAnsi="Cambria"/>
             <w:noProof/>
           </w:rPr>
@@ -4800,7 +4770,7 @@
         </w:r>
         <w:r>
           <w:rPr>
-            <w:rStyle w:val="Hyperlink"/>
+            <w:rStyle w:val="Link"/>
             <w:rFonts w:ascii="Cambria" w:hAnsi="Cambria"/>
             <w:noProof/>
           </w:rPr>
@@ -4876,7 +4846,7 @@
       <w:hyperlink w:anchor="_Toc529906299" w:history="1">
         <w:r>
           <w:rPr>
-            <w:rStyle w:val="Hyperlink"/>
+            <w:rStyle w:val="Link"/>
             <w:rFonts w:ascii="Cambria" w:hAnsi="Cambria"/>
             <w:noProof/>
           </w:rPr>
@@ -4896,7 +4866,7 @@
         </w:r>
         <w:r>
           <w:rPr>
-            <w:rStyle w:val="Hyperlink"/>
+            <w:rStyle w:val="Link"/>
             <w:rFonts w:ascii="Cambria" w:hAnsi="Cambria"/>
             <w:noProof/>
           </w:rPr>
@@ -4972,7 +4942,7 @@
       <w:hyperlink w:anchor="_Toc529906300" w:history="1">
         <w:r>
           <w:rPr>
-            <w:rStyle w:val="Hyperlink"/>
+            <w:rStyle w:val="Link"/>
             <w:rFonts w:ascii="Cambria" w:hAnsi="Cambria"/>
             <w:noProof/>
           </w:rPr>
@@ -4992,7 +4962,7 @@
         </w:r>
         <w:r>
           <w:rPr>
-            <w:rStyle w:val="Hyperlink"/>
+            <w:rStyle w:val="Link"/>
             <w:rFonts w:ascii="Cambria" w:hAnsi="Cambria"/>
             <w:noProof/>
           </w:rPr>
@@ -5068,7 +5038,7 @@
       <w:hyperlink w:anchor="_Toc529906301" w:history="1">
         <w:r>
           <w:rPr>
-            <w:rStyle w:val="Hyperlink"/>
+            <w:rStyle w:val="Link"/>
             <w:rFonts w:ascii="Cambria" w:hAnsi="Cambria"/>
             <w:noProof/>
           </w:rPr>
@@ -5088,7 +5058,7 @@
         </w:r>
         <w:r>
           <w:rPr>
-            <w:rStyle w:val="Hyperlink"/>
+            <w:rStyle w:val="Link"/>
             <w:rFonts w:ascii="Cambria" w:hAnsi="Cambria"/>
             <w:noProof/>
           </w:rPr>
@@ -5162,7 +5132,7 @@
       <w:hyperlink w:anchor="_Toc529906302" w:history="1">
         <w:r>
           <w:rPr>
-            <w:rStyle w:val="Hyperlink"/>
+            <w:rStyle w:val="Link"/>
             <w:noProof/>
           </w:rPr>
           <w:t>2.3.1</w:t>
@@ -5179,7 +5149,7 @@
         </w:r>
         <w:r>
           <w:rPr>
-            <w:rStyle w:val="Hyperlink"/>
+            <w:rStyle w:val="Link"/>
             <w:noProof/>
           </w:rPr>
           <w:t xml:space="preserve"> Anwendungsfall “Spiel anlegen”</w:t>
@@ -5252,7 +5222,7 @@
       <w:hyperlink w:anchor="_Toc529906303" w:history="1">
         <w:r>
           <w:rPr>
-            <w:rStyle w:val="Hyperlink"/>
+            <w:rStyle w:val="Link"/>
             <w:noProof/>
           </w:rPr>
           <w:t>2.3.1.1</w:t>
@@ -5269,7 +5239,7 @@
         </w:r>
         <w:r>
           <w:rPr>
-            <w:rStyle w:val="Hyperlink"/>
+            <w:rStyle w:val="Link"/>
             <w:noProof/>
           </w:rPr>
           <w:t>Spiel anlegen mit Spieleranzahl zwischen 3 und 5</w:t>
@@ -5342,7 +5312,7 @@
       <w:hyperlink w:anchor="_Toc529906304" w:history="1">
         <w:r>
           <w:rPr>
-            <w:rStyle w:val="Hyperlink"/>
+            <w:rStyle w:val="Link"/>
             <w:noProof/>
           </w:rPr>
           <w:t>2.3.1.2</w:t>
@@ -5359,7 +5329,7 @@
         </w:r>
         <w:r>
           <w:rPr>
-            <w:rStyle w:val="Hyperlink"/>
+            <w:rStyle w:val="Link"/>
             <w:noProof/>
           </w:rPr>
           <w:t>Spiel anlegen mit fehlerhafter Spieleranzahl von unter 3 Spielern</w:t>
@@ -5432,7 +5402,7 @@
       <w:hyperlink w:anchor="_Toc529906305" w:history="1">
         <w:r>
           <w:rPr>
-            <w:rStyle w:val="Hyperlink"/>
+            <w:rStyle w:val="Link"/>
             <w:noProof/>
           </w:rPr>
           <w:t>2.3.1.3</w:t>
@@ -5449,7 +5419,7 @@
         </w:r>
         <w:r>
           <w:rPr>
-            <w:rStyle w:val="Hyperlink"/>
+            <w:rStyle w:val="Link"/>
             <w:noProof/>
           </w:rPr>
           <w:t>Spiel anlegen mit leerem „Spieleranzahl“ Textfeld</w:t>
@@ -5522,7 +5492,7 @@
       <w:hyperlink w:anchor="_Toc529906306" w:history="1">
         <w:r>
           <w:rPr>
-            <w:rStyle w:val="Hyperlink"/>
+            <w:rStyle w:val="Link"/>
             <w:noProof/>
           </w:rPr>
           <w:t>2.3.2</w:t>
@@ -5539,7 +5509,7 @@
         </w:r>
         <w:r>
           <w:rPr>
-            <w:rStyle w:val="Hyperlink"/>
+            <w:rStyle w:val="Link"/>
             <w:noProof/>
           </w:rPr>
           <w:t xml:space="preserve"> Anwendungsfall “Phase 2 durchführen”</w:t>
@@ -5612,7 +5582,7 @@
       <w:hyperlink w:anchor="_Toc529906307" w:history="1">
         <w:r>
           <w:rPr>
-            <w:rStyle w:val="Hyperlink"/>
+            <w:rStyle w:val="Link"/>
             <w:noProof/>
           </w:rPr>
           <w:t>2.3.2.1</w:t>
@@ -5629,7 +5599,7 @@
         </w:r>
         <w:r>
           <w:rPr>
-            <w:rStyle w:val="Hyperlink"/>
+            <w:rStyle w:val="Link"/>
             <w:noProof/>
           </w:rPr>
           <w:t>Erfolgreicher Angriff gestartet</w:t>
@@ -5702,7 +5672,7 @@
       <w:hyperlink w:anchor="_Toc529906308" w:history="1">
         <w:r>
           <w:rPr>
-            <w:rStyle w:val="Hyperlink"/>
+            <w:rStyle w:val="Link"/>
             <w:noProof/>
           </w:rPr>
           <w:t>2.3.2.2</w:t>
@@ -5719,7 +5689,7 @@
         </w:r>
         <w:r>
           <w:rPr>
-            <w:rStyle w:val="Hyperlink"/>
+            <w:rStyle w:val="Link"/>
             <w:noProof/>
           </w:rPr>
           <w:t>Abwehr durch einen Mitspieler</w:t>
@@ -5792,7 +5762,7 @@
       <w:hyperlink w:anchor="_Toc529906309" w:history="1">
         <w:r>
           <w:rPr>
-            <w:rStyle w:val="Hyperlink"/>
+            <w:rStyle w:val="Link"/>
             <w:noProof/>
           </w:rPr>
           <w:t>2.3.2.3</w:t>
@@ -5809,7 +5779,7 @@
         </w:r>
         <w:r>
           <w:rPr>
-            <w:rStyle w:val="Hyperlink"/>
+            <w:rStyle w:val="Link"/>
             <w:noProof/>
           </w:rPr>
           <w:t>Angriff auf nicht Nachbargebäude</w:t>
@@ -5882,7 +5852,7 @@
       <w:hyperlink w:anchor="_Toc529906310" w:history="1">
         <w:r>
           <w:rPr>
-            <w:rStyle w:val="Hyperlink"/>
+            <w:rStyle w:val="Link"/>
             <w:noProof/>
           </w:rPr>
           <w:t>2.3.3</w:t>
@@ -5899,7 +5869,7 @@
         </w:r>
         <w:r>
           <w:rPr>
-            <w:rStyle w:val="Hyperlink"/>
+            <w:rStyle w:val="Link"/>
             <w:noProof/>
           </w:rPr>
           <w:t xml:space="preserve"> Anwendungsfall “Spiel Starten”</w:t>
@@ -5972,7 +5942,7 @@
       <w:hyperlink w:anchor="_Toc529906311" w:history="1">
         <w:r>
           <w:rPr>
-            <w:rStyle w:val="Hyperlink"/>
+            <w:rStyle w:val="Link"/>
             <w:noProof/>
           </w:rPr>
           <w:t>2.3.3.1</w:t>
@@ -5989,7 +5959,7 @@
         </w:r>
         <w:r>
           <w:rPr>
-            <w:rStyle w:val="Hyperlink"/>
+            <w:rStyle w:val="Link"/>
             <w:noProof/>
           </w:rPr>
           <w:t>Erfolgreicher Start eines neuen Spiels ohne Bots</w:t>
@@ -6062,7 +6032,7 @@
       <w:hyperlink w:anchor="_Toc529906312" w:history="1">
         <w:r>
           <w:rPr>
-            <w:rStyle w:val="Hyperlink"/>
+            <w:rStyle w:val="Link"/>
             <w:noProof/>
           </w:rPr>
           <w:t>2.3.3.2</w:t>
@@ -6079,7 +6049,7 @@
         </w:r>
         <w:r>
           <w:rPr>
-            <w:rStyle w:val="Hyperlink"/>
+            <w:rStyle w:val="Link"/>
             <w:noProof/>
           </w:rPr>
           <w:t>Erfolgreicher Start eines neuen Spiels mit Bots</w:t>
@@ -6152,7 +6122,7 @@
       <w:hyperlink w:anchor="_Toc529906313" w:history="1">
         <w:r>
           <w:rPr>
-            <w:rStyle w:val="Hyperlink"/>
+            <w:rStyle w:val="Link"/>
             <w:noProof/>
           </w:rPr>
           <w:t>2.3.2.3</w:t>
@@ -6169,7 +6139,7 @@
         </w:r>
         <w:r>
           <w:rPr>
-            <w:rStyle w:val="Hyperlink"/>
+            <w:rStyle w:val="Link"/>
             <w:noProof/>
           </w:rPr>
           <w:t>Spielstart geladenes Spiel mit zu wenigen Spielern unmöglich</w:t>
@@ -6242,7 +6212,7 @@
       <w:hyperlink w:anchor="_Toc529906314" w:history="1">
         <w:r>
           <w:rPr>
-            <w:rStyle w:val="Hyperlink"/>
+            <w:rStyle w:val="Link"/>
             <w:noProof/>
           </w:rPr>
           <w:t>2.3.3.4</w:t>
@@ -6259,7 +6229,7 @@
         </w:r>
         <w:r>
           <w:rPr>
-            <w:rStyle w:val="Hyperlink"/>
+            <w:rStyle w:val="Link"/>
             <w:noProof/>
           </w:rPr>
           <w:t>Erfolgreicher Start eines geladenen Spiels</w:t>
@@ -6332,7 +6302,7 @@
       <w:hyperlink w:anchor="_Toc529906315" w:history="1">
         <w:r>
           <w:rPr>
-            <w:rStyle w:val="Hyperlink"/>
+            <w:rStyle w:val="Link"/>
             <w:noProof/>
           </w:rPr>
           <w:t>2.3.4</w:t>
@@ -6349,7 +6319,7 @@
         </w:r>
         <w:r>
           <w:rPr>
-            <w:rStyle w:val="Hyperlink"/>
+            <w:rStyle w:val="Link"/>
             <w:noProof/>
           </w:rPr>
           <w:t xml:space="preserve"> Anwendungsfall “Phase 1 Verstärken durchführen”</w:t>
@@ -6422,7 +6392,7 @@
       <w:hyperlink w:anchor="_Toc529906316" w:history="1">
         <w:r>
           <w:rPr>
-            <w:rStyle w:val="Hyperlink"/>
+            <w:rStyle w:val="Link"/>
             <w:noProof/>
           </w:rPr>
           <w:t>2.3.4.1</w:t>
@@ -6439,7 +6409,7 @@
         </w:r>
         <w:r>
           <w:rPr>
-            <w:rStyle w:val="Hyperlink"/>
+            <w:rStyle w:val="Link"/>
             <w:noProof/>
           </w:rPr>
           <w:t>Verstärken ohne Fachbereiche in Besitz und ohne Karten eintauschen</w:t>
@@ -6512,7 +6482,7 @@
       <w:hyperlink w:anchor="_Toc529906317" w:history="1">
         <w:r>
           <w:rPr>
-            <w:rStyle w:val="Hyperlink"/>
+            <w:rStyle w:val="Link"/>
             <w:noProof/>
           </w:rPr>
           <w:t>2.3.4.2</w:t>
@@ -6529,7 +6499,7 @@
         </w:r>
         <w:r>
           <w:rPr>
-            <w:rStyle w:val="Hyperlink"/>
+            <w:rStyle w:val="Link"/>
             <w:noProof/>
           </w:rPr>
           <w:t>Verstärken mit Fachbereiche in Besitz aber ohne Karten eintauschen</w:t>
@@ -6602,7 +6572,7 @@
       <w:hyperlink w:anchor="_Toc529906318" w:history="1">
         <w:r>
           <w:rPr>
-            <w:rStyle w:val="Hyperlink"/>
+            <w:rStyle w:val="Link"/>
             <w:noProof/>
           </w:rPr>
           <w:t>2.3.4.3</w:t>
@@ -6619,7 +6589,7 @@
         </w:r>
         <w:r>
           <w:rPr>
-            <w:rStyle w:val="Hyperlink"/>
+            <w:rStyle w:val="Link"/>
             <w:noProof/>
           </w:rPr>
           <w:t>Verstärken mit Fachbereiche in Besitz und Karten eintauschen</w:t>
@@ -6692,7 +6662,7 @@
       <w:hyperlink w:anchor="_Toc529906319" w:history="1">
         <w:r>
           <w:rPr>
-            <w:rStyle w:val="Hyperlink"/>
+            <w:rStyle w:val="Link"/>
             <w:noProof/>
           </w:rPr>
           <w:t>2.3.5</w:t>
@@ -6709,24 +6679,10 @@
         </w:r>
         <w:r>
           <w:rPr>
-            <w:rStyle w:val="Hyperlink"/>
-            <w:noProof/>
-          </w:rPr>
-          <w:t>Anwendungsfall „Erstie</w:t>
-        </w:r>
-        <w:r>
-          <w:rPr>
-            <w:rStyle w:val="Hyperlink"/>
-            <w:noProof/>
-          </w:rPr>
-          <w:t>s</w:t>
-        </w:r>
-        <w:r>
-          <w:rPr>
-            <w:rStyle w:val="Hyperlink"/>
-            <w:noProof/>
-          </w:rPr>
-          <w:t xml:space="preserve"> Verteilen“</w:t>
+            <w:rStyle w:val="Link"/>
+            <w:noProof/>
+          </w:rPr>
+          <w:t>Anwendungsfall „Ersties Verteilen“</w:t>
         </w:r>
         <w:r>
           <w:rPr>
@@ -6796,7 +6752,7 @@
       <w:hyperlink w:anchor="_Toc529906320" w:history="1">
         <w:r>
           <w:rPr>
-            <w:rStyle w:val="Hyperlink"/>
+            <w:rStyle w:val="Link"/>
             <w:noProof/>
           </w:rPr>
           <w:t>2.3.5.1</w:t>
@@ -6813,7 +6769,7 @@
         </w:r>
         <w:r>
           <w:rPr>
-            <w:rStyle w:val="Hyperlink"/>
+            <w:rStyle w:val="Link"/>
             <w:noProof/>
           </w:rPr>
           <w:t>Erfolgreich Ersties erhöhen</w:t>
@@ -6886,7 +6842,7 @@
       <w:hyperlink w:anchor="_Toc529906321" w:history="1">
         <w:r>
           <w:rPr>
-            <w:rStyle w:val="Hyperlink"/>
+            <w:rStyle w:val="Link"/>
             <w:noProof/>
           </w:rPr>
           <w:t>2.3.5.2</w:t>
@@ -6903,7 +6859,7 @@
         </w:r>
         <w:r>
           <w:rPr>
-            <w:rStyle w:val="Hyperlink"/>
+            <w:rStyle w:val="Link"/>
             <w:noProof/>
           </w:rPr>
           <w:t>Nicht erfolgreich Ersties erhöhen</w:t>
@@ -6976,7 +6932,7 @@
       <w:hyperlink w:anchor="_Toc529906322" w:history="1">
         <w:r>
           <w:rPr>
-            <w:rStyle w:val="Hyperlink"/>
+            <w:rStyle w:val="Link"/>
             <w:noProof/>
           </w:rPr>
           <w:t>2.3.5.3</w:t>
@@ -6993,7 +6949,7 @@
         </w:r>
         <w:r>
           <w:rPr>
-            <w:rStyle w:val="Hyperlink"/>
+            <w:rStyle w:val="Link"/>
             <w:noProof/>
           </w:rPr>
           <w:t xml:space="preserve"> Wechsel des Spielstatus nach letztem verteilten Erstie</w:t>
@@ -7068,7 +7024,7 @@
       <w:hyperlink w:anchor="_Toc529906323" w:history="1">
         <w:r>
           <w:rPr>
-            <w:rStyle w:val="Hyperlink"/>
+            <w:rStyle w:val="Link"/>
             <w:rFonts w:ascii="Cambria" w:hAnsi="Cambria"/>
             <w:noProof/>
           </w:rPr>
@@ -7088,7 +7044,7 @@
         </w:r>
         <w:r>
           <w:rPr>
-            <w:rStyle w:val="Hyperlink"/>
+            <w:rStyle w:val="Link"/>
             <w:rFonts w:ascii="Cambria" w:hAnsi="Cambria"/>
             <w:noProof/>
           </w:rPr>
@@ -7194,7 +7150,7 @@
           <w:rFonts w:ascii="Cambria" w:hAnsi="Cambria"/>
         </w:rPr>
       </w:pPr>
-      <w:bookmarkStart w:id="3" w:name="_Toc529906297"/>
+      <w:bookmarkStart w:id="2" w:name="_Toc529906297"/>
       <w:r>
         <w:rPr>
           <w:rFonts w:ascii="Cambria" w:hAnsi="Cambria"/>
@@ -7209,7 +7165,7 @@
         <w:tab/>
         <w:t>Testkonzept</w:t>
       </w:r>
-      <w:bookmarkEnd w:id="3"/>
+      <w:bookmarkEnd w:id="2"/>
     </w:p>
     <w:p>
       <w:pPr>
@@ -7229,89 +7185,45 @@
         <w:rPr>
           <w:rFonts w:ascii="Cambria" w:eastAsia="Batang" w:hAnsi="Cambria"/>
         </w:rPr>
-        <w:t>Es werden sowohl die einzelnen Komponenten der Anwendung „</w:t>
-      </w:r>
-      <w:proofErr w:type="spellStart"/>
+        <w:t>Es werden sowohl die einzelnen Komponenten der Anwendung „UniRisk“ als auch die gesamte Anwendung getestet</w:t>
+      </w:r>
       <w:r>
         <w:rPr>
           <w:rFonts w:ascii="Cambria" w:eastAsia="Batang" w:hAnsi="Cambria"/>
         </w:rPr>
-        <w:t>UniRisk</w:t>
-      </w:r>
-      <w:proofErr w:type="spellEnd"/>
+        <w:t>. Die Komponententests finden auf Basis der detaillierten Schnittstellenbeschreibung der Komponenten statt und werden mit JUnit durchgeführt</w:t>
+      </w:r>
       <w:r>
         <w:rPr>
           <w:rFonts w:ascii="Cambria" w:eastAsia="Batang" w:hAnsi="Cambria"/>
         </w:rPr>
-        <w:t>“ als auch die gesamte Anwendung getestet</w:t>
-      </w:r>
-      <w:r>
+        <w:t>.</w:t>
+      </w:r>
+    </w:p>
+    <w:p>
+      <w:pPr>
+        <w:jc w:val="both"/>
         <w:rPr>
           <w:rFonts w:ascii="Cambria" w:eastAsia="Batang" w:hAnsi="Cambria"/>
         </w:rPr>
-        <w:t xml:space="preserve">. Die Komponententests finden auf Basis der detaillierten Schnittstellenbeschreibung der Komponenten statt und werden mit </w:t>
-      </w:r>
-      <w:proofErr w:type="spellStart"/>
+      </w:pPr>
       <w:r>
         <w:rPr>
           <w:rFonts w:ascii="Cambria" w:eastAsia="Batang" w:hAnsi="Cambria"/>
         </w:rPr>
-        <w:t>JUnit</w:t>
-      </w:r>
-      <w:proofErr w:type="spellEnd"/>
+        <w:t>Für die Komponente GUIClient</w:t>
+      </w:r>
       <w:r>
         <w:rPr>
           <w:rFonts w:ascii="Cambria" w:eastAsia="Batang" w:hAnsi="Cambria"/>
         </w:rPr>
-        <w:t xml:space="preserve"> durchgeführt</w:t>
+        <w:t xml:space="preserve"> wird ein</w:t>
       </w:r>
       <w:r>
         <w:rPr>
           <w:rFonts w:ascii="Cambria" w:eastAsia="Batang" w:hAnsi="Cambria"/>
         </w:rPr>
-        <w:t>.</w:t>
-      </w:r>
-    </w:p>
-    <w:p>
-      <w:pPr>
-        <w:jc w:val="both"/>
-        <w:rPr>
-          <w:rFonts w:ascii="Cambria" w:eastAsia="Batang" w:hAnsi="Cambria"/>
-        </w:rPr>
-      </w:pPr>
-      <w:r>
-        <w:rPr>
-          <w:rFonts w:ascii="Cambria" w:eastAsia="Batang" w:hAnsi="Cambria"/>
-        </w:rPr>
-        <w:t xml:space="preserve">Für die Komponente </w:t>
-      </w:r>
-      <w:proofErr w:type="spellStart"/>
-      <w:r>
-        <w:rPr>
-          <w:rFonts w:ascii="Cambria" w:eastAsia="Batang" w:hAnsi="Cambria"/>
-        </w:rPr>
-        <w:t>GUIClient</w:t>
-      </w:r>
-      <w:proofErr w:type="spellEnd"/>
-      <w:r>
-        <w:rPr>
-          <w:rFonts w:ascii="Cambria" w:eastAsia="Batang" w:hAnsi="Cambria"/>
-        </w:rPr>
-        <w:t xml:space="preserve"> wird eine Dummy entwickelt, der die Komponente Kommunikation abbildet. Für die Komponententest Kommunikation und </w:t>
-      </w:r>
-      <w:proofErr w:type="spellStart"/>
-      <w:r>
-        <w:rPr>
-          <w:rFonts w:ascii="Cambria" w:eastAsia="Batang" w:hAnsi="Cambria"/>
-        </w:rPr>
-        <w:t>GUIServer</w:t>
-      </w:r>
-      <w:proofErr w:type="spellEnd"/>
-      <w:r>
-        <w:rPr>
-          <w:rFonts w:ascii="Cambria" w:eastAsia="Batang" w:hAnsi="Cambria"/>
-        </w:rPr>
-        <w:t xml:space="preserve"> wird ebenfalls eine Dummy-Komponente benötigt, welche die Komponenten Spieldaten und Spiellogik abbildet.</w:t>
+        <w:t xml:space="preserve"> Dummy entwickelt, der die Komponente Kommunikation abbildet. Für die Komponententest Kommunikation und GUIServer wird ebenfalls eine Dummy-Komponente benötigt, welche die Komponenten Spieldaten und Spiellogik abbildet.</w:t>
       </w:r>
     </w:p>
     <w:p>
@@ -7330,133 +7242,7 @@
           <w:sz w:val="22"/>
           <w:szCs w:val="22"/>
         </w:rPr>
-        <w:t xml:space="preserve">Der Testablauf wird in der folgenden Tabelle nochmal zusammengefasst. Die Spalte „Nummer“ ist ein eindeutiger Bezeichner </w:t>
-      </w:r>
-      <w:proofErr w:type="spellStart"/>
-      <w:r>
-        <w:rPr>
-          <w:rFonts w:ascii="Cambria" w:hAnsi="Cambria"/>
-          <w:sz w:val="22"/>
-          <w:szCs w:val="22"/>
-        </w:rPr>
-        <w:t>für</w:t>
-      </w:r>
-      <w:proofErr w:type="spellEnd"/>
-      <w:r>
-        <w:rPr>
-          <w:rFonts w:ascii="Cambria" w:hAnsi="Cambria"/>
-          <w:sz w:val="22"/>
-          <w:szCs w:val="22"/>
-        </w:rPr>
-        <w:t xml:space="preserve"> den Test. Die Spalte Teststufe benennt </w:t>
-      </w:r>
-      <w:proofErr w:type="gramStart"/>
-      <w:r>
-        <w:rPr>
-          <w:rFonts w:ascii="Cambria" w:hAnsi="Cambria"/>
-          <w:sz w:val="22"/>
-          <w:szCs w:val="22"/>
-        </w:rPr>
-        <w:t>den Stufe</w:t>
-      </w:r>
-      <w:proofErr w:type="gramEnd"/>
-      <w:r>
-        <w:rPr>
-          <w:rFonts w:ascii="Cambria" w:hAnsi="Cambria"/>
-          <w:sz w:val="22"/>
-          <w:szCs w:val="22"/>
-        </w:rPr>
-        <w:t xml:space="preserve"> und Umfang des Tests. Die </w:t>
-      </w:r>
-      <w:proofErr w:type="spellStart"/>
-      <w:r>
-        <w:rPr>
-          <w:rFonts w:ascii="Cambria" w:hAnsi="Cambria"/>
-          <w:sz w:val="22"/>
-          <w:szCs w:val="22"/>
-        </w:rPr>
-        <w:t>Testart</w:t>
-      </w:r>
-      <w:proofErr w:type="spellEnd"/>
-      <w:r>
-        <w:rPr>
-          <w:rFonts w:ascii="Cambria" w:hAnsi="Cambria"/>
-          <w:sz w:val="22"/>
-          <w:szCs w:val="22"/>
-        </w:rPr>
-        <w:t xml:space="preserve"> gibt an, ob die Tests automatisch oder </w:t>
-      </w:r>
-      <w:proofErr w:type="gramStart"/>
-      <w:r>
-        <w:rPr>
-          <w:rFonts w:ascii="Cambria" w:hAnsi="Cambria"/>
-          <w:sz w:val="22"/>
-          <w:szCs w:val="22"/>
-        </w:rPr>
-        <w:t>Manuell</w:t>
-      </w:r>
-      <w:proofErr w:type="gramEnd"/>
-      <w:r>
-        <w:rPr>
-          <w:rFonts w:ascii="Cambria" w:hAnsi="Cambria"/>
-          <w:sz w:val="22"/>
-          <w:szCs w:val="22"/>
-        </w:rPr>
-        <w:t xml:space="preserve"> </w:t>
-      </w:r>
-      <w:proofErr w:type="spellStart"/>
-      <w:r>
-        <w:rPr>
-          <w:rFonts w:ascii="Cambria" w:hAnsi="Cambria"/>
-          <w:sz w:val="22"/>
-          <w:szCs w:val="22"/>
-        </w:rPr>
-        <w:t>durchgeführt</w:t>
-      </w:r>
-      <w:proofErr w:type="spellEnd"/>
-      <w:r>
-        <w:rPr>
-          <w:rFonts w:ascii="Cambria" w:hAnsi="Cambria"/>
-          <w:sz w:val="22"/>
-          <w:szCs w:val="22"/>
-        </w:rPr>
-        <w:t xml:space="preserve"> werden. Die Spalte </w:t>
-      </w:r>
-      <w:proofErr w:type="spellStart"/>
-      <w:r>
-        <w:rPr>
-          <w:rFonts w:ascii="Cambria" w:hAnsi="Cambria"/>
-          <w:sz w:val="22"/>
-          <w:szCs w:val="22"/>
-        </w:rPr>
-        <w:t>Abhängigkeiten</w:t>
-      </w:r>
-      <w:proofErr w:type="spellEnd"/>
-      <w:r>
-        <w:rPr>
-          <w:rFonts w:ascii="Cambria" w:hAnsi="Cambria"/>
-          <w:sz w:val="22"/>
-          <w:szCs w:val="22"/>
-        </w:rPr>
-        <w:t xml:space="preserve"> listet die Tests, die zu 98% erfolgreich </w:t>
-      </w:r>
-      <w:proofErr w:type="spellStart"/>
-      <w:r>
-        <w:rPr>
-          <w:rFonts w:ascii="Cambria" w:hAnsi="Cambria"/>
-          <w:sz w:val="22"/>
-          <w:szCs w:val="22"/>
-        </w:rPr>
-        <w:t>durchgeführt</w:t>
-      </w:r>
-      <w:proofErr w:type="spellEnd"/>
-      <w:r>
-        <w:rPr>
-          <w:rFonts w:ascii="Cambria" w:hAnsi="Cambria"/>
-          <w:sz w:val="22"/>
-          <w:szCs w:val="22"/>
-        </w:rPr>
-        <w:t xml:space="preserve"> werden, bevor der Test in dieser Zeile stattfindet. Die nachfolgenden Spalten geben an, ob mit der richtigen (R), der Dummy-Komponente (D) oder ohne die Komponente (O) getestet wird. </w:t>
+        <w:t xml:space="preserve">Der Testablauf wird in der folgenden Tabelle nochmal zusammengefasst. Die Spalte „Nummer“ ist ein eindeutiger Bezeichner für den Test. Die Spalte Teststufe benennt den Stufe und Umfang des Tests. Die Testart gibt an, ob die Tests automatisch oder Manuell durchgeführt werden. Die Spalte Abhängigkeiten listet die Tests, die zu 98% erfolgreich durchgeführt werden, bevor der Test in dieser Zeile stattfindet. Die nachfolgenden Spalten geben an, ob mit der richtigen (R), der Dummy-Komponente (D) oder ohne die Komponente (O) getestet wird. </w:t>
       </w:r>
     </w:p>
     <w:tbl>
@@ -7533,14 +7319,12 @@
                 <w:rFonts w:ascii="Cambria" w:eastAsia="Batang" w:hAnsi="Cambria"/>
               </w:rPr>
             </w:pPr>
-            <w:proofErr w:type="spellStart"/>
             <w:r>
               <w:rPr>
                 <w:rFonts w:ascii="Cambria" w:eastAsia="Batang" w:hAnsi="Cambria"/>
               </w:rPr>
               <w:t>Testart</w:t>
             </w:r>
-            <w:proofErr w:type="spellEnd"/>
           </w:p>
         </w:tc>
         <w:tc>
@@ -7575,14 +7359,12 @@
                 <w:rFonts w:ascii="Cambria" w:eastAsia="Batang" w:hAnsi="Cambria"/>
               </w:rPr>
             </w:pPr>
-            <w:proofErr w:type="spellStart"/>
             <w:r>
               <w:rPr>
                 <w:rFonts w:ascii="Cambria" w:eastAsia="Batang" w:hAnsi="Cambria"/>
               </w:rPr>
               <w:t>GUIClient</w:t>
             </w:r>
-            <w:proofErr w:type="spellEnd"/>
           </w:p>
         </w:tc>
         <w:tc>
@@ -7657,14 +7439,12 @@
                 <w:rFonts w:ascii="Cambria" w:eastAsia="Batang" w:hAnsi="Cambria"/>
               </w:rPr>
             </w:pPr>
-            <w:proofErr w:type="spellStart"/>
             <w:r>
               <w:rPr>
                 <w:rFonts w:ascii="Cambria" w:eastAsia="Batang" w:hAnsi="Cambria"/>
               </w:rPr>
               <w:t>GIUServer</w:t>
             </w:r>
-            <w:proofErr w:type="spellEnd"/>
           </w:p>
         </w:tc>
       </w:tr>
@@ -7708,15 +7488,8 @@
                 <w:rFonts w:ascii="Cambria" w:eastAsia="Batang" w:hAnsi="Cambria"/>
               </w:rPr>
               <w:br/>
-            </w:r>
-            <w:proofErr w:type="spellStart"/>
-            <w:r>
-              <w:rPr>
-                <w:rFonts w:ascii="Cambria" w:eastAsia="Batang" w:hAnsi="Cambria"/>
-              </w:rPr>
               <w:t>GUIClient</w:t>
             </w:r>
-            <w:proofErr w:type="spellEnd"/>
           </w:p>
         </w:tc>
         <w:tc>
@@ -7749,12 +7522,6 @@
                 <w:rFonts w:ascii="Cambria" w:eastAsia="Batang" w:hAnsi="Cambria"/>
               </w:rPr>
             </w:pPr>
-            <w:r>
-              <w:rPr>
-                <w:rFonts w:ascii="Cambria" w:eastAsia="Batang" w:hAnsi="Cambria"/>
-              </w:rPr>
-              <w:t>O</w:t>
-            </w:r>
           </w:p>
         </w:tc>
         <w:tc>
@@ -7772,7 +7539,7 @@
               <w:rPr>
                 <w:rFonts w:ascii="Cambria" w:eastAsia="Batang" w:hAnsi="Cambria"/>
               </w:rPr>
-              <w:t>O</w:t>
+              <w:t>R</w:t>
             </w:r>
           </w:p>
         </w:tc>
@@ -7933,6 +7700,19 @@
                 <w:rFonts w:ascii="Cambria" w:eastAsia="Batang" w:hAnsi="Cambria"/>
               </w:rPr>
             </w:pPr>
+          </w:p>
+        </w:tc>
+        <w:tc>
+          <w:tcPr>
+            <w:tcW w:w="723" w:type="dxa"/>
+          </w:tcPr>
+          <w:p>
+            <w:pPr>
+              <w:jc w:val="center"/>
+              <w:rPr>
+                <w:rFonts w:ascii="Cambria" w:eastAsia="Batang" w:hAnsi="Cambria"/>
+              </w:rPr>
+            </w:pPr>
             <w:r>
               <w:rPr>
                 <w:rFonts w:ascii="Cambria" w:eastAsia="Batang" w:hAnsi="Cambria"/>
@@ -7956,26 +7736,7 @@
               <w:rPr>
                 <w:rFonts w:ascii="Cambria" w:eastAsia="Batang" w:hAnsi="Cambria"/>
               </w:rPr>
-              <w:t>O</w:t>
-            </w:r>
-          </w:p>
-        </w:tc>
-        <w:tc>
-          <w:tcPr>
-            <w:tcW w:w="723" w:type="dxa"/>
-          </w:tcPr>
-          <w:p>
-            <w:pPr>
-              <w:jc w:val="center"/>
-              <w:rPr>
-                <w:rFonts w:ascii="Cambria" w:eastAsia="Batang" w:hAnsi="Cambria"/>
-              </w:rPr>
-            </w:pPr>
-            <w:r>
-              <w:rPr>
-                <w:rFonts w:ascii="Cambria" w:eastAsia="Batang" w:hAnsi="Cambria"/>
-              </w:rPr>
-              <w:t>O</w:t>
+              <w:t>R</w:t>
             </w:r>
           </w:p>
         </w:tc>
@@ -8117,6 +7878,19 @@
                 <w:rFonts w:ascii="Cambria" w:eastAsia="Batang" w:hAnsi="Cambria"/>
               </w:rPr>
             </w:pPr>
+          </w:p>
+        </w:tc>
+        <w:tc>
+          <w:tcPr>
+            <w:tcW w:w="723" w:type="dxa"/>
+          </w:tcPr>
+          <w:p>
+            <w:pPr>
+              <w:jc w:val="center"/>
+              <w:rPr>
+                <w:rFonts w:ascii="Cambria" w:eastAsia="Batang" w:hAnsi="Cambria"/>
+              </w:rPr>
+            </w:pPr>
             <w:r>
               <w:rPr>
                 <w:rFonts w:ascii="Cambria" w:eastAsia="Batang" w:hAnsi="Cambria"/>
@@ -8159,26 +7933,7 @@
               <w:rPr>
                 <w:rFonts w:ascii="Cambria" w:eastAsia="Batang" w:hAnsi="Cambria"/>
               </w:rPr>
-              <w:t>O</w:t>
-            </w:r>
-          </w:p>
-        </w:tc>
-        <w:tc>
-          <w:tcPr>
-            <w:tcW w:w="723" w:type="dxa"/>
-          </w:tcPr>
-          <w:p>
-            <w:pPr>
-              <w:jc w:val="center"/>
-              <w:rPr>
-                <w:rFonts w:ascii="Cambria" w:eastAsia="Batang" w:hAnsi="Cambria"/>
-              </w:rPr>
-            </w:pPr>
-            <w:r>
-              <w:rPr>
-                <w:rFonts w:ascii="Cambria" w:eastAsia="Batang" w:hAnsi="Cambria"/>
-              </w:rPr>
-              <w:t>O</w:t>
+              <w:t>R</w:t>
             </w:r>
           </w:p>
         </w:tc>
@@ -8301,6 +8056,19 @@
                 <w:rFonts w:ascii="Cambria" w:eastAsia="Batang" w:hAnsi="Cambria"/>
               </w:rPr>
             </w:pPr>
+          </w:p>
+        </w:tc>
+        <w:tc>
+          <w:tcPr>
+            <w:tcW w:w="723" w:type="dxa"/>
+          </w:tcPr>
+          <w:p>
+            <w:pPr>
+              <w:jc w:val="center"/>
+              <w:rPr>
+                <w:rFonts w:ascii="Cambria" w:eastAsia="Batang" w:hAnsi="Cambria"/>
+              </w:rPr>
+            </w:pPr>
             <w:r>
               <w:rPr>
                 <w:rFonts w:ascii="Cambria" w:eastAsia="Batang" w:hAnsi="Cambria"/>
@@ -8349,25 +8117,6 @@
         </w:tc>
         <w:tc>
           <w:tcPr>
-            <w:tcW w:w="723" w:type="dxa"/>
-          </w:tcPr>
-          <w:p>
-            <w:pPr>
-              <w:jc w:val="center"/>
-              <w:rPr>
-                <w:rFonts w:ascii="Cambria" w:eastAsia="Batang" w:hAnsi="Cambria"/>
-              </w:rPr>
-            </w:pPr>
-            <w:r>
-              <w:rPr>
-                <w:rFonts w:ascii="Cambria" w:eastAsia="Batang" w:hAnsi="Cambria"/>
-              </w:rPr>
-              <w:t>O</w:t>
-            </w:r>
-          </w:p>
-        </w:tc>
-        <w:tc>
-          <w:tcPr>
             <w:tcW w:w="724" w:type="dxa"/>
           </w:tcPr>
           <w:p>
@@ -8381,7 +8130,7 @@
               <w:rPr>
                 <w:rFonts w:ascii="Cambria" w:eastAsia="Batang" w:hAnsi="Cambria"/>
               </w:rPr>
-              <w:t>O</w:t>
+              <w:t>R</w:t>
             </w:r>
           </w:p>
         </w:tc>
@@ -8447,14 +8196,12 @@
                 <w:rFonts w:ascii="Cambria" w:eastAsia="Batang" w:hAnsi="Cambria"/>
               </w:rPr>
             </w:pPr>
-            <w:proofErr w:type="spellStart"/>
             <w:r>
               <w:rPr>
                 <w:rFonts w:ascii="Cambria" w:eastAsia="Batang" w:hAnsi="Cambria"/>
               </w:rPr>
               <w:t>GUIServer</w:t>
             </w:r>
-            <w:proofErr w:type="spellEnd"/>
           </w:p>
         </w:tc>
         <w:tc>
@@ -8487,6 +8234,19 @@
                 <w:rFonts w:ascii="Cambria" w:eastAsia="Batang" w:hAnsi="Cambria"/>
               </w:rPr>
             </w:pPr>
+          </w:p>
+        </w:tc>
+        <w:tc>
+          <w:tcPr>
+            <w:tcW w:w="723" w:type="dxa"/>
+          </w:tcPr>
+          <w:p>
+            <w:pPr>
+              <w:jc w:val="center"/>
+              <w:rPr>
+                <w:rFonts w:ascii="Cambria" w:eastAsia="Batang" w:hAnsi="Cambria"/>
+              </w:rPr>
+            </w:pPr>
             <w:r>
               <w:rPr>
                 <w:rFonts w:ascii="Cambria" w:eastAsia="Batang" w:hAnsi="Cambria"/>
@@ -8529,25 +8289,6 @@
               <w:rPr>
                 <w:rFonts w:ascii="Cambria" w:eastAsia="Batang" w:hAnsi="Cambria"/>
               </w:rPr>
-              <w:t>O</w:t>
-            </w:r>
-          </w:p>
-        </w:tc>
-        <w:tc>
-          <w:tcPr>
-            <w:tcW w:w="723" w:type="dxa"/>
-          </w:tcPr>
-          <w:p>
-            <w:pPr>
-              <w:jc w:val="center"/>
-              <w:rPr>
-                <w:rFonts w:ascii="Cambria" w:eastAsia="Batang" w:hAnsi="Cambria"/>
-              </w:rPr>
-            </w:pPr>
-            <w:r>
-              <w:rPr>
-                <w:rFonts w:ascii="Cambria" w:eastAsia="Batang" w:hAnsi="Cambria"/>
-              </w:rPr>
               <w:t>D</w:t>
             </w:r>
           </w:p>
@@ -8586,7 +8327,7 @@
               <w:rPr>
                 <w:rFonts w:ascii="Cambria" w:eastAsia="Batang" w:hAnsi="Cambria"/>
               </w:rPr>
-              <w:t>O</w:t>
+              <w:t>R</w:t>
             </w:r>
           </w:p>
         </w:tc>
@@ -8624,135 +8365,6 @@
               <w:rPr>
                 <w:rFonts w:ascii="Cambria" w:eastAsia="Batang" w:hAnsi="Cambria"/>
               </w:rPr>
-              <w:t>Integrationstest</w:t>
-            </w:r>
-          </w:p>
-        </w:tc>
-        <w:tc>
-          <w:tcPr>
-            <w:tcW w:w="723" w:type="dxa"/>
-          </w:tcPr>
-          <w:p>
-            <w:pPr>
-              <w:jc w:val="center"/>
-              <w:rPr>
-                <w:rFonts w:ascii="Cambria" w:eastAsia="Batang" w:hAnsi="Cambria"/>
-              </w:rPr>
-            </w:pPr>
-          </w:p>
-        </w:tc>
-        <w:tc>
-          <w:tcPr>
-            <w:tcW w:w="723" w:type="dxa"/>
-          </w:tcPr>
-          <w:p>
-            <w:pPr>
-              <w:jc w:val="center"/>
-              <w:rPr>
-                <w:rFonts w:ascii="Cambria" w:eastAsia="Batang" w:hAnsi="Cambria"/>
-              </w:rPr>
-            </w:pPr>
-          </w:p>
-        </w:tc>
-        <w:tc>
-          <w:tcPr>
-            <w:tcW w:w="723" w:type="dxa"/>
-          </w:tcPr>
-          <w:p>
-            <w:pPr>
-              <w:jc w:val="center"/>
-              <w:rPr>
-                <w:rFonts w:ascii="Cambria" w:eastAsia="Batang" w:hAnsi="Cambria"/>
-              </w:rPr>
-            </w:pPr>
-          </w:p>
-        </w:tc>
-        <w:tc>
-          <w:tcPr>
-            <w:tcW w:w="723" w:type="dxa"/>
-          </w:tcPr>
-          <w:p>
-            <w:pPr>
-              <w:jc w:val="center"/>
-              <w:rPr>
-                <w:rFonts w:ascii="Cambria" w:eastAsia="Batang" w:hAnsi="Cambria"/>
-              </w:rPr>
-            </w:pPr>
-          </w:p>
-        </w:tc>
-        <w:tc>
-          <w:tcPr>
-            <w:tcW w:w="723" w:type="dxa"/>
-          </w:tcPr>
-          <w:p>
-            <w:pPr>
-              <w:jc w:val="center"/>
-              <w:rPr>
-                <w:rFonts w:ascii="Cambria" w:eastAsia="Batang" w:hAnsi="Cambria"/>
-              </w:rPr>
-            </w:pPr>
-          </w:p>
-        </w:tc>
-        <w:tc>
-          <w:tcPr>
-            <w:tcW w:w="724" w:type="dxa"/>
-          </w:tcPr>
-          <w:p>
-            <w:pPr>
-              <w:jc w:val="center"/>
-              <w:rPr>
-                <w:rFonts w:ascii="Cambria" w:eastAsia="Batang" w:hAnsi="Cambria"/>
-              </w:rPr>
-            </w:pPr>
-          </w:p>
-        </w:tc>
-        <w:tc>
-          <w:tcPr>
-            <w:tcW w:w="724" w:type="dxa"/>
-          </w:tcPr>
-          <w:p>
-            <w:pPr>
-              <w:jc w:val="center"/>
-              <w:rPr>
-                <w:rFonts w:ascii="Cambria" w:eastAsia="Batang" w:hAnsi="Cambria"/>
-              </w:rPr>
-            </w:pPr>
-          </w:p>
-        </w:tc>
-      </w:tr>
-      <w:tr>
-        <w:tc>
-          <w:tcPr>
-            <w:tcW w:w="724" w:type="dxa"/>
-          </w:tcPr>
-          <w:p>
-            <w:pPr>
-              <w:rPr>
-                <w:rFonts w:ascii="Cambria" w:eastAsia="Batang" w:hAnsi="Cambria"/>
-              </w:rPr>
-            </w:pPr>
-            <w:r>
-              <w:rPr>
-                <w:rFonts w:ascii="Cambria" w:eastAsia="Batang" w:hAnsi="Cambria"/>
-              </w:rPr>
-              <w:t>7</w:t>
-            </w:r>
-          </w:p>
-        </w:tc>
-        <w:tc>
-          <w:tcPr>
-            <w:tcW w:w="2552" w:type="dxa"/>
-          </w:tcPr>
-          <w:p>
-            <w:pPr>
-              <w:rPr>
-                <w:rFonts w:ascii="Cambria" w:eastAsia="Batang" w:hAnsi="Cambria"/>
-              </w:rPr>
-            </w:pPr>
-            <w:r>
-              <w:rPr>
-                <w:rFonts w:ascii="Cambria" w:eastAsia="Batang" w:hAnsi="Cambria"/>
-              </w:rPr>
               <w:t>Systemtest</w:t>
             </w:r>
           </w:p>
@@ -8768,6 +8380,31 @@
                 <w:rFonts w:ascii="Cambria" w:eastAsia="Batang" w:hAnsi="Cambria"/>
               </w:rPr>
             </w:pPr>
+            <w:r>
+              <w:rPr>
+                <w:rFonts w:ascii="Cambria" w:eastAsia="Batang" w:hAnsi="Cambria"/>
+              </w:rPr>
+              <w:t>M</w:t>
+            </w:r>
+          </w:p>
+        </w:tc>
+        <w:tc>
+          <w:tcPr>
+            <w:tcW w:w="723" w:type="dxa"/>
+          </w:tcPr>
+          <w:p>
+            <w:pPr>
+              <w:jc w:val="center"/>
+              <w:rPr>
+                <w:rFonts w:ascii="Cambria" w:eastAsia="Batang" w:hAnsi="Cambria"/>
+              </w:rPr>
+            </w:pPr>
+            <w:r>
+              <w:rPr>
+                <w:rFonts w:ascii="Cambria" w:eastAsia="Batang" w:hAnsi="Cambria"/>
+              </w:rPr>
+              <w:t>1-5</w:t>
+            </w:r>
           </w:p>
         </w:tc>
         <w:tc>
@@ -8829,7 +8466,7 @@
         </w:tc>
         <w:tc>
           <w:tcPr>
-            <w:tcW w:w="723" w:type="dxa"/>
+            <w:tcW w:w="724" w:type="dxa"/>
           </w:tcPr>
           <w:p>
             <w:pPr>
@@ -8865,19 +8502,6 @@
             </w:r>
           </w:p>
         </w:tc>
-        <w:tc>
-          <w:tcPr>
-            <w:tcW w:w="724" w:type="dxa"/>
-          </w:tcPr>
-          <w:p>
-            <w:pPr>
-              <w:jc w:val="center"/>
-              <w:rPr>
-                <w:rFonts w:ascii="Cambria" w:eastAsia="Batang" w:hAnsi="Cambria"/>
-              </w:rPr>
-            </w:pPr>
-          </w:p>
-        </w:tc>
       </w:tr>
     </w:tbl>
     <w:p>
@@ -8932,7 +8556,7 @@
           <w:rFonts w:ascii="Cambria" w:hAnsi="Cambria"/>
         </w:rPr>
       </w:pPr>
-      <w:bookmarkStart w:id="4" w:name="_Toc529906298"/>
+      <w:bookmarkStart w:id="3" w:name="_Toc529906298"/>
       <w:r>
         <w:rPr>
           <w:rFonts w:ascii="Cambria" w:hAnsi="Cambria"/>
@@ -8947,7 +8571,7 @@
         <w:tab/>
         <w:t>Testspezifikation</w:t>
       </w:r>
-      <w:bookmarkEnd w:id="4"/>
+      <w:bookmarkEnd w:id="3"/>
       <w:r>
         <w:rPr>
           <w:rFonts w:ascii="Cambria" w:hAnsi="Cambria"/>
@@ -8964,7 +8588,7 @@
           <w:rFonts w:ascii="Cambria" w:hAnsi="Cambria"/>
         </w:rPr>
       </w:pPr>
-      <w:bookmarkStart w:id="5" w:name="_Toc529906299"/>
+      <w:bookmarkStart w:id="4" w:name="_Toc529906299"/>
       <w:r>
         <w:rPr>
           <w:rFonts w:ascii="Cambria" w:hAnsi="Cambria"/>
@@ -8978,32 +8602,49 @@
         <w:tab/>
         <w:t>Komponententest</w:t>
       </w:r>
-      <w:bookmarkEnd w:id="5"/>
-    </w:p>
-    <w:p>
-      <w:pPr>
-        <w:jc w:val="both"/>
-      </w:pPr>
-    </w:p>
-    <w:p>
-      <w:pPr>
-        <w:jc w:val="both"/>
-        <w:rPr>
-          <w:rFonts w:ascii="Cambria" w:hAnsi="Cambria"/>
-        </w:rPr>
-      </w:pPr>
-      <w:r>
-        <w:rPr>
-          <w:rFonts w:ascii="Cambria" w:hAnsi="Cambria"/>
-        </w:rPr>
-        <w:t xml:space="preserve">Die erstellten Komponententest </w:t>
-      </w:r>
-      <w:proofErr w:type="gramStart"/>
-      <w:r>
-        <w:rPr>
-          <w:rFonts w:ascii="Cambria" w:hAnsi="Cambria"/>
-        </w:rPr>
-        <w:t>samt Ihre benötigten Dumm</w:t>
+      <w:bookmarkEnd w:id="4"/>
+    </w:p>
+    <w:p>
+      <w:pPr>
+        <w:jc w:val="both"/>
+      </w:pPr>
+    </w:p>
+    <w:p>
+      <w:pPr>
+        <w:jc w:val="both"/>
+        <w:rPr>
+          <w:rFonts w:ascii="Cambria" w:hAnsi="Cambria"/>
+        </w:rPr>
+      </w:pPr>
+      <w:r>
+        <w:rPr>
+          <w:rFonts w:ascii="Cambria" w:hAnsi="Cambria"/>
+        </w:rPr>
+        <w:t>Die erstellten Komponententest</w:t>
+      </w:r>
+      <w:r>
+        <w:rPr>
+          <w:rFonts w:ascii="Cambria" w:hAnsi="Cambria"/>
+        </w:rPr>
+        <w:t>s samt i</w:t>
+      </w:r>
+      <w:r>
+        <w:rPr>
+          <w:rFonts w:ascii="Cambria" w:hAnsi="Cambria"/>
+        </w:rPr>
+        <w:t>hre</w:t>
+      </w:r>
+      <w:r>
+        <w:rPr>
+          <w:rFonts w:ascii="Cambria" w:hAnsi="Cambria"/>
+        </w:rPr>
+        <w:t>r</w:t>
+      </w:r>
+      <w:r>
+        <w:rPr>
+          <w:rFonts w:ascii="Cambria" w:hAnsi="Cambria"/>
+        </w:rPr>
+        <w:t xml:space="preserve"> benötigten Dumm</w:t>
       </w:r>
       <w:r>
         <w:rPr>
@@ -9015,42 +8656,7 @@
         <w:rPr>
           <w:rFonts w:ascii="Cambria" w:hAnsi="Cambria"/>
         </w:rPr>
-        <w:t>-Komponenten</w:t>
-      </w:r>
-      <w:proofErr w:type="gramEnd"/>
-      <w:r>
-        <w:rPr>
-          <w:rFonts w:ascii="Cambria" w:hAnsi="Cambria"/>
-        </w:rPr>
-        <w:t xml:space="preserve"> befinden sich in den </w:t>
-      </w:r>
-      <w:proofErr w:type="spellStart"/>
-      <w:r>
-        <w:rPr>
-          <w:rFonts w:ascii="Cambria" w:hAnsi="Cambria"/>
-        </w:rPr>
-        <w:t>java</w:t>
-      </w:r>
-      <w:proofErr w:type="spellEnd"/>
-      <w:r>
-        <w:rPr>
-          <w:rFonts w:ascii="Cambria" w:hAnsi="Cambria"/>
-        </w:rPr>
-        <w:t xml:space="preserve">-Dateien des </w:t>
-      </w:r>
-      <w:proofErr w:type="spellStart"/>
-      <w:r>
-        <w:rPr>
-          <w:rFonts w:ascii="Cambria" w:hAnsi="Cambria"/>
-        </w:rPr>
-        <w:t>IntelliJ</w:t>
-      </w:r>
-      <w:proofErr w:type="spellEnd"/>
-      <w:r>
-        <w:rPr>
-          <w:rFonts w:ascii="Cambria" w:hAnsi="Cambria"/>
-        </w:rPr>
-        <w:t>-Projekts.</w:t>
+        <w:t>-Komponenten befinden sich in den java-Dateien des IntelliJ-Projekts.</w:t>
       </w:r>
     </w:p>
     <w:p>
@@ -9071,7 +8677,7 @@
           <w:rFonts w:ascii="Cambria" w:hAnsi="Cambria"/>
         </w:rPr>
       </w:pPr>
-      <w:bookmarkStart w:id="6" w:name="_Toc529906300"/>
+      <w:bookmarkStart w:id="5" w:name="_Toc529906300"/>
       <w:r>
         <w:rPr>
           <w:rFonts w:ascii="Cambria" w:hAnsi="Cambria"/>
@@ -9085,38 +8691,28 @@
         <w:tab/>
         <w:t>Integrationstest</w:t>
       </w:r>
+      <w:bookmarkEnd w:id="5"/>
+    </w:p>
+    <w:p>
+      <w:pPr>
+        <w:jc w:val="both"/>
+      </w:pPr>
+    </w:p>
+    <w:p>
+      <w:pPr>
+        <w:jc w:val="both"/>
+        <w:rPr>
+          <w:rFonts w:ascii="Cambria" w:hAnsi="Cambria"/>
+        </w:rPr>
+      </w:pPr>
+      <w:r>
+        <w:rPr>
+          <w:rFonts w:ascii="Cambria" w:hAnsi="Cambria"/>
+        </w:rPr>
+        <w:t>Aufgrund der manuellen Komponententests fällt jeglicher Integrationstest weg.</w:t>
+      </w:r>
+      <w:bookmarkStart w:id="6" w:name="_GoBack"/>
       <w:bookmarkEnd w:id="6"/>
-    </w:p>
-    <w:p>
-      <w:pPr>
-        <w:jc w:val="both"/>
-      </w:pPr>
-    </w:p>
-    <w:p>
-      <w:pPr>
-        <w:jc w:val="both"/>
-        <w:rPr>
-          <w:rFonts w:ascii="Cambria" w:hAnsi="Cambria"/>
-        </w:rPr>
-      </w:pPr>
-      <w:r>
-        <w:rPr>
-          <w:rFonts w:ascii="Cambria" w:hAnsi="Cambria"/>
-        </w:rPr>
-        <w:t xml:space="preserve">Bei den Integrationstests handelt es sich um ein manuelles Testen der Komponenten </w:t>
-      </w:r>
-      <w:r>
-        <w:rPr>
-          <w:rFonts w:ascii="Cambria" w:hAnsi="Cambria"/>
-        </w:rPr>
-        <w:t>gemeinsam</w:t>
-      </w:r>
-      <w:r>
-        <w:rPr>
-          <w:rFonts w:ascii="Cambria" w:hAnsi="Cambria"/>
-        </w:rPr>
-        <w:t>.</w:t>
-      </w:r>
     </w:p>
     <w:p>
       <w:pPr>
@@ -9678,21 +9274,7 @@
         <w:rPr>
           <w:rFonts w:ascii="Cambria" w:hAnsi="Cambria"/>
         </w:rPr>
-        <w:t xml:space="preserve">Es wird die Fehlermeldung </w:t>
-      </w:r>
-      <w:proofErr w:type="gramStart"/>
-      <w:r>
-        <w:rPr>
-          <w:rFonts w:ascii="Cambria" w:hAnsi="Cambria"/>
-        </w:rPr>
-        <w:t>„ Sie</w:t>
-      </w:r>
-      <w:proofErr w:type="gramEnd"/>
-      <w:r>
-        <w:rPr>
-          <w:rFonts w:ascii="Cambria" w:hAnsi="Cambria"/>
-        </w:rPr>
-        <w:t xml:space="preserve"> müssen eine Spieleranzahl zwischen 3 und 5 Spielern angeben“ angezeigt</w:t>
+        <w:t>Es wird die Fehlermeldung „ Sie müssen eine Spieleranzahl zwischen 3 und 5 Spielern angeben“ angezeigt</w:t>
       </w:r>
     </w:p>
     <w:p>
@@ -10056,14 +9638,12 @@
                 <w:rFonts w:ascii="Cambria" w:hAnsi="Cambria"/>
               </w:rPr>
             </w:pPr>
-            <w:proofErr w:type="spellStart"/>
             <w:r>
               <w:rPr>
                 <w:rFonts w:ascii="Cambria" w:hAnsi="Cambria"/>
               </w:rPr>
               <w:t>BotSpieler</w:t>
             </w:r>
-            <w:proofErr w:type="spellEnd"/>
           </w:p>
         </w:tc>
         <w:tc>
@@ -10458,21 +10038,7 @@
         <w:rPr>
           <w:rFonts w:ascii="Cambria" w:hAnsi="Cambria"/>
         </w:rPr>
-        <w:t xml:space="preserve">-Bob wählt sein eigenes Gebäude (5), ein gegnerisches Nachbargebäude (6), und seine </w:t>
-      </w:r>
-      <w:proofErr w:type="spellStart"/>
-      <w:r>
-        <w:rPr>
-          <w:rFonts w:ascii="Cambria" w:hAnsi="Cambria"/>
-        </w:rPr>
-        <w:t>Erstie</w:t>
-      </w:r>
-      <w:proofErr w:type="spellEnd"/>
-      <w:r>
-        <w:rPr>
-          <w:rFonts w:ascii="Cambria" w:hAnsi="Cambria"/>
-        </w:rPr>
-        <w:t>-Anzahl zum Angreifen (2) aus</w:t>
+        <w:t>-Bob wählt sein eigenes Gebäude (5), ein gegnerisches Nachbargebäude (6), und seine Erstie-Anzahl zum Angreifen (2) aus</w:t>
       </w:r>
     </w:p>
     <w:p>
@@ -10581,21 +10147,7 @@
         <w:rPr>
           <w:rFonts w:ascii="Cambria" w:hAnsi="Cambria"/>
         </w:rPr>
-        <w:t>Die Methode „</w:t>
-      </w:r>
-      <w:proofErr w:type="spellStart"/>
-      <w:r>
-        <w:rPr>
-          <w:rFonts w:ascii="Cambria" w:hAnsi="Cambria"/>
-        </w:rPr>
-        <w:t>angriffAbwehren</w:t>
-      </w:r>
-      <w:proofErr w:type="spellEnd"/>
-      <w:r>
-        <w:rPr>
-          <w:rFonts w:ascii="Cambria" w:hAnsi="Cambria"/>
-        </w:rPr>
-        <w:t>“ wird aufgerufen und ausgeführt</w:t>
+        <w:t>Die Methode „angriffAbwehren“ wird aufgerufen und ausgeführt</w:t>
       </w:r>
     </w:p>
     <w:p>
@@ -11212,15 +10764,8 @@
           <w:rFonts w:ascii="Cambria" w:hAnsi="Cambria"/>
         </w:rPr>
         <w:tab/>
-      </w:r>
-      <w:proofErr w:type="spellStart"/>
-      <w:r>
-        <w:rPr>
-          <w:rFonts w:ascii="Cambria" w:hAnsi="Cambria"/>
-        </w:rPr>
         <w:t>M@rianne</w:t>
       </w:r>
-      <w:proofErr w:type="spellEnd"/>
       <w:r>
         <w:rPr>
           <w:rFonts w:ascii="Cambria" w:hAnsi="Cambria"/>
@@ -11232,20 +10777,7 @@
           <w:rFonts w:ascii="Cambria" w:hAnsi="Cambria"/>
         </w:rPr>
         <w:tab/>
-      </w:r>
-      <w:proofErr w:type="gramStart"/>
-      <w:r>
-        <w:rPr>
-          <w:rFonts w:ascii="Cambria" w:hAnsi="Cambria"/>
-        </w:rPr>
-        <w:t>Bereit</w:t>
-      </w:r>
-      <w:proofErr w:type="gramEnd"/>
-      <w:r>
-        <w:rPr>
-          <w:rFonts w:ascii="Cambria" w:hAnsi="Cambria"/>
-        </w:rPr>
-        <w:t>/Nicht bereit</w:t>
+        <w:t>Bereit/Nicht bereit</w:t>
       </w:r>
     </w:p>
     <w:p>
@@ -11313,20 +10845,7 @@
           <w:rFonts w:ascii="Cambria" w:hAnsi="Cambria"/>
         </w:rPr>
         <w:tab/>
-      </w:r>
-      <w:proofErr w:type="gramStart"/>
-      <w:r>
-        <w:rPr>
-          <w:rFonts w:ascii="Cambria" w:hAnsi="Cambria"/>
-        </w:rPr>
-        <w:t>Bereit</w:t>
-      </w:r>
-      <w:proofErr w:type="gramEnd"/>
-      <w:r>
-        <w:rPr>
-          <w:rFonts w:ascii="Cambria" w:hAnsi="Cambria"/>
-        </w:rPr>
-        <w:t>/Nicht bereit</w:t>
+        <w:t>Bereit/Nicht bereit</w:t>
       </w:r>
     </w:p>
     <w:p>
@@ -11389,28 +10908,13 @@
           <w:rFonts w:ascii="Cambria" w:hAnsi="Cambria"/>
           <w:i/>
         </w:rPr>
-        <w:t xml:space="preserve">Spieldaten eines geladenen </w:t>
-      </w:r>
-      <w:proofErr w:type="gramStart"/>
-      <w:r>
-        <w:rPr>
-          <w:rFonts w:ascii="Cambria" w:hAnsi="Cambria"/>
-          <w:i/>
-        </w:rPr>
-        <w:t>Spiels</w:t>
-      </w:r>
-      <w:r>
-        <w:rPr>
-          <w:rFonts w:ascii="Cambria" w:hAnsi="Cambria"/>
-        </w:rPr>
-        <w:t>(</w:t>
-      </w:r>
-      <w:proofErr w:type="gramEnd"/>
-      <w:r>
-        <w:rPr>
-          <w:rFonts w:ascii="Cambria" w:hAnsi="Cambria"/>
-        </w:rPr>
-        <w:t>Dateiname „Test1“).</w:t>
+        <w:t>Spieldaten eines geladenen Spiels</w:t>
+      </w:r>
+      <w:r>
+        <w:rPr>
+          <w:rFonts w:ascii="Cambria" w:hAnsi="Cambria"/>
+        </w:rPr>
+        <w:t>(Dateiname „Test1“).</w:t>
       </w:r>
     </w:p>
     <w:p>
@@ -11598,21 +11102,7 @@
         <w:rPr>
           <w:rFonts w:ascii="Cambria" w:hAnsi="Cambria"/>
         </w:rPr>
-        <w:t xml:space="preserve">Die Karte wird auf </w:t>
-      </w:r>
-      <w:proofErr w:type="spellStart"/>
-      <w:r>
-        <w:rPr>
-          <w:rFonts w:ascii="Cambria" w:hAnsi="Cambria"/>
-        </w:rPr>
-        <w:t>GUIClient</w:t>
-      </w:r>
-      <w:proofErr w:type="spellEnd"/>
-      <w:r>
-        <w:rPr>
-          <w:rFonts w:ascii="Cambria" w:hAnsi="Cambria"/>
-        </w:rPr>
-        <w:t xml:space="preserve"> für jeden Spieler angezeigt</w:t>
+        <w:t>Die Karte wird auf GUIClient für jeden Spieler angezeigt</w:t>
       </w:r>
       <w:r>
         <w:rPr>
@@ -11807,21 +11297,7 @@
         <w:rPr>
           <w:rFonts w:ascii="Cambria" w:hAnsi="Cambria"/>
         </w:rPr>
-        <w:t xml:space="preserve">Die Karte wird auf </w:t>
-      </w:r>
-      <w:proofErr w:type="spellStart"/>
-      <w:r>
-        <w:rPr>
-          <w:rFonts w:ascii="Cambria" w:hAnsi="Cambria"/>
-        </w:rPr>
-        <w:t>GUIClient</w:t>
-      </w:r>
-      <w:proofErr w:type="spellEnd"/>
-      <w:r>
-        <w:rPr>
-          <w:rFonts w:ascii="Cambria" w:hAnsi="Cambria"/>
-        </w:rPr>
-        <w:t xml:space="preserve"> für jeden Spieler angezeigt</w:t>
+        <w:t>Die Karte wird auf GUIClient für jeden Spieler angezeigt</w:t>
       </w:r>
     </w:p>
     <w:p>
@@ -11988,21 +11464,7 @@
         <w:rPr>
           <w:rFonts w:ascii="Cambria" w:hAnsi="Cambria"/>
         </w:rPr>
-        <w:t xml:space="preserve"> auf </w:t>
-      </w:r>
-      <w:proofErr w:type="spellStart"/>
-      <w:r>
-        <w:rPr>
-          <w:rFonts w:ascii="Cambria" w:hAnsi="Cambria"/>
-        </w:rPr>
-        <w:t>GUIClient</w:t>
-      </w:r>
-      <w:proofErr w:type="spellEnd"/>
-      <w:r>
-        <w:rPr>
-          <w:rFonts w:ascii="Cambria" w:hAnsi="Cambria"/>
-        </w:rPr>
-        <w:t xml:space="preserve"> für jeden Spieler angezeigt</w:t>
+        <w:t xml:space="preserve"> auf GUIClient für jeden Spieler angezeigt</w:t>
       </w:r>
     </w:p>
     <w:p>
@@ -12022,21 +11484,7 @@
         <w:rPr>
           <w:rFonts w:ascii="Cambria" w:hAnsi="Cambria"/>
         </w:rPr>
-        <w:t xml:space="preserve">wird auf </w:t>
-      </w:r>
-      <w:proofErr w:type="spellStart"/>
-      <w:r>
-        <w:rPr>
-          <w:rFonts w:ascii="Cambria" w:hAnsi="Cambria"/>
-        </w:rPr>
-        <w:t>GUIServer</w:t>
-      </w:r>
-      <w:proofErr w:type="spellEnd"/>
-      <w:r>
-        <w:rPr>
-          <w:rFonts w:ascii="Cambria" w:hAnsi="Cambria"/>
-        </w:rPr>
-        <w:t xml:space="preserve"> angezeigt</w:t>
+        <w:t>wird auf GUIServer angezeigt</w:t>
       </w:r>
     </w:p>
     <w:p>
@@ -12227,21 +11675,7 @@
         <w:rPr>
           <w:rFonts w:ascii="Cambria" w:hAnsi="Cambria"/>
         </w:rPr>
-        <w:t xml:space="preserve">Die Karte (mit geladenem Spielstand) wird auf </w:t>
-      </w:r>
-      <w:proofErr w:type="spellStart"/>
-      <w:r>
-        <w:rPr>
-          <w:rFonts w:ascii="Cambria" w:hAnsi="Cambria"/>
-        </w:rPr>
-        <w:t>GUIClient</w:t>
-      </w:r>
-      <w:proofErr w:type="spellEnd"/>
-      <w:r>
-        <w:rPr>
-          <w:rFonts w:ascii="Cambria" w:hAnsi="Cambria"/>
-        </w:rPr>
-        <w:t xml:space="preserve"> für jeden Spieler angezeigt</w:t>
+        <w:t>Die Karte (mit geladenem Spielstand) wird auf GUIClient für jeden Spieler angezeigt</w:t>
       </w:r>
     </w:p>
     <w:p>
@@ -12519,21 +11953,7 @@
         <w:rPr>
           <w:rFonts w:ascii="Cambria" w:hAnsi="Cambria"/>
         </w:rPr>
-        <w:t xml:space="preserve">-Spieler klickt auf „Hotel-Alpenblick“ und setzt damit ein </w:t>
-      </w:r>
-      <w:proofErr w:type="spellStart"/>
-      <w:r>
-        <w:rPr>
-          <w:rFonts w:ascii="Cambria" w:hAnsi="Cambria"/>
-        </w:rPr>
-        <w:t>Erstie</w:t>
-      </w:r>
-      <w:proofErr w:type="spellEnd"/>
-      <w:r>
-        <w:rPr>
-          <w:rFonts w:ascii="Cambria" w:hAnsi="Cambria"/>
-        </w:rPr>
-        <w:t xml:space="preserve"> auf das Gebäude</w:t>
+        <w:t>-Spieler klickt auf „Hotel-Alpenblick“ und setzt damit ein Erstie auf das Gebäude</w:t>
       </w:r>
     </w:p>
     <w:p>
@@ -12651,15 +12071,7 @@
       </w:r>
       <w:r>
         <w:tab/>
-        <w:t xml:space="preserve">Verstärken </w:t>
-      </w:r>
-      <w:proofErr w:type="gramStart"/>
-      <w:r>
-        <w:t>mit Fachbereiche</w:t>
-      </w:r>
-      <w:proofErr w:type="gramEnd"/>
-      <w:r>
-        <w:t xml:space="preserve"> in Besitz aber ohne Karten eintauschen</w:t>
+        <w:t>Verstärken mit Fachbereiche in Besitz aber ohne Karten eintauschen</w:t>
       </w:r>
       <w:bookmarkEnd w:id="23"/>
     </w:p>
@@ -12735,21 +12147,7 @@
         <w:rPr>
           <w:rFonts w:ascii="Cambria" w:hAnsi="Cambria"/>
         </w:rPr>
-        <w:t xml:space="preserve">- Spieler klickt auf „Hotel-Alpenblick“ und setzt damit ein </w:t>
-      </w:r>
-      <w:proofErr w:type="spellStart"/>
-      <w:r>
-        <w:rPr>
-          <w:rFonts w:ascii="Cambria" w:hAnsi="Cambria"/>
-        </w:rPr>
-        <w:t>Erstie</w:t>
-      </w:r>
-      <w:proofErr w:type="spellEnd"/>
-      <w:r>
-        <w:rPr>
-          <w:rFonts w:ascii="Cambria" w:hAnsi="Cambria"/>
-        </w:rPr>
-        <w:t xml:space="preserve"> auf das Gebäude</w:t>
+        <w:t>- Spieler klickt auf „Hotel-Alpenblick“ und setzt damit ein Erstie auf das Gebäude</w:t>
       </w:r>
     </w:p>
     <w:p>
@@ -12867,15 +12265,7 @@
       </w:r>
       <w:r>
         <w:tab/>
-        <w:t xml:space="preserve">Verstärken </w:t>
-      </w:r>
-      <w:proofErr w:type="gramStart"/>
-      <w:r>
-        <w:t>mit Fachbereiche</w:t>
-      </w:r>
-      <w:proofErr w:type="gramEnd"/>
-      <w:r>
-        <w:t xml:space="preserve"> in Besitz und Karten eintauschen</w:t>
+        <w:t>Verstärken mit Fachbereiche in Besitz und Karten eintauschen</w:t>
       </w:r>
       <w:bookmarkEnd w:id="24"/>
     </w:p>
@@ -12994,21 +12384,7 @@
           <w:rFonts w:ascii="Cambria" w:hAnsi="Cambria"/>
         </w:rPr>
         <w:lastRenderedPageBreak/>
-        <w:t xml:space="preserve">- Spieler klickt auf „Hotel-Alpenblick“ und setzt damit ein </w:t>
-      </w:r>
-      <w:proofErr w:type="spellStart"/>
-      <w:r>
-        <w:rPr>
-          <w:rFonts w:ascii="Cambria" w:hAnsi="Cambria"/>
-        </w:rPr>
-        <w:t>Erstie</w:t>
-      </w:r>
-      <w:proofErr w:type="spellEnd"/>
-      <w:r>
-        <w:rPr>
-          <w:rFonts w:ascii="Cambria" w:hAnsi="Cambria"/>
-        </w:rPr>
-        <w:t xml:space="preserve"> auf das Gebäude</w:t>
+        <w:t>- Spieler klickt auf „Hotel-Alpenblick“ und setzt damit ein Erstie auf das Gebäude</w:t>
       </w:r>
     </w:p>
     <w:p>
@@ -13186,21 +12562,7 @@
         <w:rPr>
           <w:rFonts w:ascii="Cambria" w:hAnsi="Cambria"/>
         </w:rPr>
-        <w:t xml:space="preserve">ies automatisch und der Spieler klickt manuell auf die Gebäude, welche er </w:t>
-      </w:r>
-      <w:proofErr w:type="spellStart"/>
-      <w:r>
-        <w:rPr>
-          <w:rFonts w:ascii="Cambria" w:hAnsi="Cambria"/>
-        </w:rPr>
-        <w:t>verstäreken</w:t>
-      </w:r>
-      <w:proofErr w:type="spellEnd"/>
-      <w:r>
-        <w:rPr>
-          <w:rFonts w:ascii="Cambria" w:hAnsi="Cambria"/>
-        </w:rPr>
-        <w:t xml:space="preserve"> möchte.</w:t>
+        <w:t>ies automatisch und der Spieler klickt manuell auf die Gebäude, welche er verstäreken möchte.</w:t>
       </w:r>
     </w:p>
     <w:p>
@@ -13213,14 +12575,7 @@
       </w:r>
       <w:r>
         <w:tab/>
-      </w:r>
-      <w:proofErr w:type="gramStart"/>
-      <w:r>
-        <w:t>Erfolgreich</w:t>
-      </w:r>
-      <w:proofErr w:type="gramEnd"/>
-      <w:r>
-        <w:t xml:space="preserve"> Ersties erhöhen</w:t>
+        <w:t>Erfolgreich Ersties erhöhen</w:t>
       </w:r>
       <w:bookmarkEnd w:id="26"/>
       <w:r>
@@ -13429,14 +12784,9 @@
         <w:t xml:space="preserve"> </w:t>
       </w:r>
       <w:r>
-        <w:t xml:space="preserve">Wechsel des Spielstatus nach letztem verteilten </w:t>
-      </w:r>
-      <w:proofErr w:type="spellStart"/>
-      <w:r>
-        <w:t>Erstie</w:t>
+        <w:t>Wechsel des Spielstatus nach letztem verteilten Erstie</w:t>
       </w:r>
       <w:bookmarkEnd w:id="28"/>
-      <w:proofErr w:type="spellEnd"/>
     </w:p>
     <w:p/>
     <w:p>
@@ -13466,21 +12816,7 @@
         <w:rPr>
           <w:rFonts w:ascii="Cambria" w:hAnsi="Cambria"/>
         </w:rPr>
-        <w:t xml:space="preserve">Spieler hat nur noch ein </w:t>
-      </w:r>
-      <w:proofErr w:type="spellStart"/>
-      <w:r>
-        <w:rPr>
-          <w:rFonts w:ascii="Cambria" w:hAnsi="Cambria"/>
-        </w:rPr>
-        <w:t>Erstie</w:t>
-      </w:r>
-      <w:proofErr w:type="spellEnd"/>
-      <w:r>
-        <w:rPr>
-          <w:rFonts w:ascii="Cambria" w:hAnsi="Cambria"/>
-        </w:rPr>
-        <w:t xml:space="preserve"> zu verteilen. Er klickt auf ein Gebäude was ihm gehört, um Dieses zu verstärken.</w:t>
+        <w:t>Spieler hat nur noch ein Erstie zu verteilen. Er klickt auf ein Gebäude was ihm gehört, um Dieses zu verstärken.</w:t>
       </w:r>
     </w:p>
     <w:p>
@@ -13566,7 +12902,7 @@
 </file>
 
 <file path=word/endnotes.xml><?xml version="1.0" encoding="utf-8"?>
-<w:endnotes xmlns:wpc="http://schemas.microsoft.com/office/word/2010/wordprocessingCanvas" xmlns:cx="http://schemas.microsoft.com/office/drawing/2014/chartex" xmlns:cx1="http://schemas.microsoft.com/office/drawing/2015/9/8/chartex" xmlns:cx2="http://schemas.microsoft.com/office/drawing/2015/10/21/chartex" xmlns:cx3="http://schemas.microsoft.com/office/drawing/2016/5/9/chartex" xmlns:cx4="http://schemas.microsoft.com/office/drawing/2016/5/10/chartex" xmlns:cx5="http://schemas.microsoft.com/office/drawing/2016/5/11/chartex" xmlns:cx6="http://schemas.microsoft.com/office/drawing/2016/5/12/chartex" xmlns:cx7="http://schemas.microsoft.com/office/drawing/2016/5/13/chartex" xmlns:cx8="http://schemas.microsoft.com/office/drawing/2016/5/14/chartex" xmlns:mc="http://schemas.openxmlformats.org/markup-compatibility/2006" xmlns:aink="http://schemas.microsoft.com/office/drawing/2016/ink" xmlns:am3d="http://schemas.microsoft.com/office/drawing/2017/model3d" xmlns:o="urn:schemas-microsoft-com:office:office" xmlns:r="http://schemas.openxmlformats.org/officeDocument/2006/relationships" xmlns:m="http://schemas.openxmlformats.org/officeDocument/2006/math" xmlns:v="urn:schemas-microsoft-com:vml" xmlns:wp14="http://schemas.microsoft.com/office/word/2010/wordprocessingDrawing" xmlns:wp="http://schemas.openxmlformats.org/drawingml/2006/wordprocessingDrawing" xmlns:w10="urn:schemas-microsoft-com:office:word" xmlns:w="http://schemas.openxmlformats.org/wordprocessingml/2006/main" xmlns:w14="http://schemas.microsoft.com/office/word/2010/wordml" xmlns:w15="http://schemas.microsoft.com/office/word/2012/wordml" xmlns:w16cid="http://schemas.microsoft.com/office/word/2016/wordml/cid" xmlns:w16se="http://schemas.microsoft.com/office/word/2015/wordml/symex" xmlns:wpg="http://schemas.microsoft.com/office/word/2010/wordprocessingGroup" xmlns:wpi="http://schemas.microsoft.com/office/word/2010/wordprocessingInk" xmlns:wne="http://schemas.microsoft.com/office/word/2006/wordml" xmlns:wps="http://schemas.microsoft.com/office/word/2010/wordprocessingShape" mc:Ignorable="w14 w15 w16se w16cid wp14">
+<w:endnotes xmlns:wpc="http://schemas.microsoft.com/office/word/2010/wordprocessingCanvas" xmlns:mo="http://schemas.microsoft.com/office/mac/office/2008/main" xmlns:mc="http://schemas.openxmlformats.org/markup-compatibility/2006" xmlns:mv="urn:schemas-microsoft-com:mac:vml" xmlns:o="urn:schemas-microsoft-com:office:office" xmlns:r="http://schemas.openxmlformats.org/officeDocument/2006/relationships" xmlns:m="http://schemas.openxmlformats.org/officeDocument/2006/math" xmlns:v="urn:schemas-microsoft-com:vml" xmlns:wp14="http://schemas.microsoft.com/office/word/2010/wordprocessingDrawing" xmlns:wp="http://schemas.openxmlformats.org/drawingml/2006/wordprocessingDrawing" xmlns:w10="urn:schemas-microsoft-com:office:word" xmlns:w="http://schemas.openxmlformats.org/wordprocessingml/2006/main" xmlns:w14="http://schemas.microsoft.com/office/word/2010/wordml" xmlns:w15="http://schemas.microsoft.com/office/word/2012/wordml" xmlns:wpg="http://schemas.microsoft.com/office/word/2010/wordprocessingGroup" xmlns:wpi="http://schemas.microsoft.com/office/word/2010/wordprocessingInk" xmlns:wne="http://schemas.microsoft.com/office/word/2006/wordml" xmlns:wps="http://schemas.microsoft.com/office/word/2010/wordprocessingShape" mc:Ignorable="w14 w15 wp14">
   <w:endnote w:type="separator" w:id="-1">
     <w:p>
       <w:pPr>
@@ -13591,7 +12927,7 @@
 </file>
 
 <file path=word/footer1.xml><?xml version="1.0" encoding="utf-8"?>
-<w:ftr xmlns:wpc="http://schemas.microsoft.com/office/word/2010/wordprocessingCanvas" xmlns:cx="http://schemas.microsoft.com/office/drawing/2014/chartex" xmlns:cx1="http://schemas.microsoft.com/office/drawing/2015/9/8/chartex" xmlns:cx2="http://schemas.microsoft.com/office/drawing/2015/10/21/chartex" xmlns:cx3="http://schemas.microsoft.com/office/drawing/2016/5/9/chartex" xmlns:cx4="http://schemas.microsoft.com/office/drawing/2016/5/10/chartex" xmlns:cx5="http://schemas.microsoft.com/office/drawing/2016/5/11/chartex" xmlns:cx6="http://schemas.microsoft.com/office/drawing/2016/5/12/chartex" xmlns:cx7="http://schemas.microsoft.com/office/drawing/2016/5/13/chartex" xmlns:cx8="http://schemas.microsoft.com/office/drawing/2016/5/14/chartex" xmlns:mc="http://schemas.openxmlformats.org/markup-compatibility/2006" xmlns:aink="http://schemas.microsoft.com/office/drawing/2016/ink" xmlns:am3d="http://schemas.microsoft.com/office/drawing/2017/model3d" xmlns:o="urn:schemas-microsoft-com:office:office" xmlns:r="http://schemas.openxmlformats.org/officeDocument/2006/relationships" xmlns:m="http://schemas.openxmlformats.org/officeDocument/2006/math" xmlns:v="urn:schemas-microsoft-com:vml" xmlns:wp14="http://schemas.microsoft.com/office/word/2010/wordprocessingDrawing" xmlns:wp="http://schemas.openxmlformats.org/drawingml/2006/wordprocessingDrawing" xmlns:w10="urn:schemas-microsoft-com:office:word" xmlns:w="http://schemas.openxmlformats.org/wordprocessingml/2006/main" xmlns:w14="http://schemas.microsoft.com/office/word/2010/wordml" xmlns:w15="http://schemas.microsoft.com/office/word/2012/wordml" xmlns:w16cid="http://schemas.microsoft.com/office/word/2016/wordml/cid" xmlns:w16se="http://schemas.microsoft.com/office/word/2015/wordml/symex" xmlns:wpg="http://schemas.microsoft.com/office/word/2010/wordprocessingGroup" xmlns:wpi="http://schemas.microsoft.com/office/word/2010/wordprocessingInk" xmlns:wne="http://schemas.microsoft.com/office/word/2006/wordml" xmlns:wps="http://schemas.microsoft.com/office/word/2010/wordprocessingShape" mc:Ignorable="w14 w15 w16se w16cid wp14">
+<w:ftr xmlns:wpc="http://schemas.microsoft.com/office/word/2010/wordprocessingCanvas" xmlns:mo="http://schemas.microsoft.com/office/mac/office/2008/main" xmlns:mc="http://schemas.openxmlformats.org/markup-compatibility/2006" xmlns:mv="urn:schemas-microsoft-com:mac:vml" xmlns:o="urn:schemas-microsoft-com:office:office" xmlns:r="http://schemas.openxmlformats.org/officeDocument/2006/relationships" xmlns:m="http://schemas.openxmlformats.org/officeDocument/2006/math" xmlns:v="urn:schemas-microsoft-com:vml" xmlns:wp14="http://schemas.microsoft.com/office/word/2010/wordprocessingDrawing" xmlns:wp="http://schemas.openxmlformats.org/drawingml/2006/wordprocessingDrawing" xmlns:w10="urn:schemas-microsoft-com:office:word" xmlns:w="http://schemas.openxmlformats.org/wordprocessingml/2006/main" xmlns:w14="http://schemas.microsoft.com/office/word/2010/wordml" xmlns:w15="http://schemas.microsoft.com/office/word/2012/wordml" xmlns:wpg="http://schemas.microsoft.com/office/word/2010/wordprocessingGroup" xmlns:wpi="http://schemas.microsoft.com/office/word/2010/wordprocessingInk" xmlns:wne="http://schemas.microsoft.com/office/word/2006/wordml" xmlns:wps="http://schemas.microsoft.com/office/word/2010/wordprocessingShape" mc:Ignorable="w14 w15 wp14">
   <w:p>
     <w:pPr>
       <w:pStyle w:val="Fuzeile"/>
@@ -13634,7 +12970,7 @@
           <w:rPr>
             <w:noProof/>
           </w:rPr>
-          <w:t>9</w:t>
+          <w:t>13</w:t>
         </w:r>
         <w:r>
           <w:fldChar w:fldCharType="end"/>
@@ -13661,7 +12997,7 @@
 </file>
 
 <file path=word/footnotes.xml><?xml version="1.0" encoding="utf-8"?>
-<w:footnotes xmlns:wpc="http://schemas.microsoft.com/office/word/2010/wordprocessingCanvas" xmlns:cx="http://schemas.microsoft.com/office/drawing/2014/chartex" xmlns:cx1="http://schemas.microsoft.com/office/drawing/2015/9/8/chartex" xmlns:cx2="http://schemas.microsoft.com/office/drawing/2015/10/21/chartex" xmlns:cx3="http://schemas.microsoft.com/office/drawing/2016/5/9/chartex" xmlns:cx4="http://schemas.microsoft.com/office/drawing/2016/5/10/chartex" xmlns:cx5="http://schemas.microsoft.com/office/drawing/2016/5/11/chartex" xmlns:cx6="http://schemas.microsoft.com/office/drawing/2016/5/12/chartex" xmlns:cx7="http://schemas.microsoft.com/office/drawing/2016/5/13/chartex" xmlns:cx8="http://schemas.microsoft.com/office/drawing/2016/5/14/chartex" xmlns:mc="http://schemas.openxmlformats.org/markup-compatibility/2006" xmlns:aink="http://schemas.microsoft.com/office/drawing/2016/ink" xmlns:am3d="http://schemas.microsoft.com/office/drawing/2017/model3d" xmlns:o="urn:schemas-microsoft-com:office:office" xmlns:r="http://schemas.openxmlformats.org/officeDocument/2006/relationships" xmlns:m="http://schemas.openxmlformats.org/officeDocument/2006/math" xmlns:v="urn:schemas-microsoft-com:vml" xmlns:wp14="http://schemas.microsoft.com/office/word/2010/wordprocessingDrawing" xmlns:wp="http://schemas.openxmlformats.org/drawingml/2006/wordprocessingDrawing" xmlns:w10="urn:schemas-microsoft-com:office:word" xmlns:w="http://schemas.openxmlformats.org/wordprocessingml/2006/main" xmlns:w14="http://schemas.microsoft.com/office/word/2010/wordml" xmlns:w15="http://schemas.microsoft.com/office/word/2012/wordml" xmlns:w16cid="http://schemas.microsoft.com/office/word/2016/wordml/cid" xmlns:w16se="http://schemas.microsoft.com/office/word/2015/wordml/symex" xmlns:wpg="http://schemas.microsoft.com/office/word/2010/wordprocessingGroup" xmlns:wpi="http://schemas.microsoft.com/office/word/2010/wordprocessingInk" xmlns:wne="http://schemas.microsoft.com/office/word/2006/wordml" xmlns:wps="http://schemas.microsoft.com/office/word/2010/wordprocessingShape" mc:Ignorable="w14 w15 w16se w16cid wp14">
+<w:footnotes xmlns:wpc="http://schemas.microsoft.com/office/word/2010/wordprocessingCanvas" xmlns:mo="http://schemas.microsoft.com/office/mac/office/2008/main" xmlns:mc="http://schemas.openxmlformats.org/markup-compatibility/2006" xmlns:mv="urn:schemas-microsoft-com:mac:vml" xmlns:o="urn:schemas-microsoft-com:office:office" xmlns:r="http://schemas.openxmlformats.org/officeDocument/2006/relationships" xmlns:m="http://schemas.openxmlformats.org/officeDocument/2006/math" xmlns:v="urn:schemas-microsoft-com:vml" xmlns:wp14="http://schemas.microsoft.com/office/word/2010/wordprocessingDrawing" xmlns:wp="http://schemas.openxmlformats.org/drawingml/2006/wordprocessingDrawing" xmlns:w10="urn:schemas-microsoft-com:office:word" xmlns:w="http://schemas.openxmlformats.org/wordprocessingml/2006/main" xmlns:w14="http://schemas.microsoft.com/office/word/2010/wordml" xmlns:w15="http://schemas.microsoft.com/office/word/2012/wordml" xmlns:wpg="http://schemas.microsoft.com/office/word/2010/wordprocessingGroup" xmlns:wpi="http://schemas.microsoft.com/office/word/2010/wordprocessingInk" xmlns:wne="http://schemas.microsoft.com/office/word/2006/wordml" xmlns:wps="http://schemas.microsoft.com/office/word/2010/wordprocessingShape" mc:Ignorable="w14 w15 wp14">
   <w:footnote w:type="separator" w:id="-1">
     <w:p>
       <w:pPr>
@@ -13686,16 +13022,14 @@
 </file>
 
 <file path=word/header1.xml><?xml version="1.0" encoding="utf-8"?>
-<w:hdr xmlns:wpc="http://schemas.microsoft.com/office/word/2010/wordprocessingCanvas" xmlns:cx="http://schemas.microsoft.com/office/drawing/2014/chartex" xmlns:cx1="http://schemas.microsoft.com/office/drawing/2015/9/8/chartex" xmlns:cx2="http://schemas.microsoft.com/office/drawing/2015/10/21/chartex" xmlns:cx3="http://schemas.microsoft.com/office/drawing/2016/5/9/chartex" xmlns:cx4="http://schemas.microsoft.com/office/drawing/2016/5/10/chartex" xmlns:cx5="http://schemas.microsoft.com/office/drawing/2016/5/11/chartex" xmlns:cx6="http://schemas.microsoft.com/office/drawing/2016/5/12/chartex" xmlns:cx7="http://schemas.microsoft.com/office/drawing/2016/5/13/chartex" xmlns:cx8="http://schemas.microsoft.com/office/drawing/2016/5/14/chartex" xmlns:mc="http://schemas.openxmlformats.org/markup-compatibility/2006" xmlns:aink="http://schemas.microsoft.com/office/drawing/2016/ink" xmlns:am3d="http://schemas.microsoft.com/office/drawing/2017/model3d" xmlns:o="urn:schemas-microsoft-com:office:office" xmlns:r="http://schemas.openxmlformats.org/officeDocument/2006/relationships" xmlns:m="http://schemas.openxmlformats.org/officeDocument/2006/math" xmlns:v="urn:schemas-microsoft-com:vml" xmlns:wp14="http://schemas.microsoft.com/office/word/2010/wordprocessingDrawing" xmlns:wp="http://schemas.openxmlformats.org/drawingml/2006/wordprocessingDrawing" xmlns:w10="urn:schemas-microsoft-com:office:word" xmlns:w="http://schemas.openxmlformats.org/wordprocessingml/2006/main" xmlns:w14="http://schemas.microsoft.com/office/word/2010/wordml" xmlns:w15="http://schemas.microsoft.com/office/word/2012/wordml" xmlns:w16cid="http://schemas.microsoft.com/office/word/2016/wordml/cid" xmlns:w16se="http://schemas.microsoft.com/office/word/2015/wordml/symex" xmlns:wpg="http://schemas.microsoft.com/office/word/2010/wordprocessingGroup" xmlns:wpi="http://schemas.microsoft.com/office/word/2010/wordprocessingInk" xmlns:wne="http://schemas.microsoft.com/office/word/2006/wordml" xmlns:wps="http://schemas.microsoft.com/office/word/2010/wordprocessingShape" mc:Ignorable="w14 w15 w16se w16cid wp14">
+<w:hdr xmlns:wpc="http://schemas.microsoft.com/office/word/2010/wordprocessingCanvas" xmlns:mo="http://schemas.microsoft.com/office/mac/office/2008/main" xmlns:mc="http://schemas.openxmlformats.org/markup-compatibility/2006" xmlns:mv="urn:schemas-microsoft-com:mac:vml" xmlns:o="urn:schemas-microsoft-com:office:office" xmlns:r="http://schemas.openxmlformats.org/officeDocument/2006/relationships" xmlns:m="http://schemas.openxmlformats.org/officeDocument/2006/math" xmlns:v="urn:schemas-microsoft-com:vml" xmlns:wp14="http://schemas.microsoft.com/office/word/2010/wordprocessingDrawing" xmlns:wp="http://schemas.openxmlformats.org/drawingml/2006/wordprocessingDrawing" xmlns:w10="urn:schemas-microsoft-com:office:word" xmlns:w="http://schemas.openxmlformats.org/wordprocessingml/2006/main" xmlns:w14="http://schemas.microsoft.com/office/word/2010/wordml" xmlns:w15="http://schemas.microsoft.com/office/word/2012/wordml" xmlns:wpg="http://schemas.microsoft.com/office/word/2010/wordprocessingGroup" xmlns:wpi="http://schemas.microsoft.com/office/word/2010/wordprocessingInk" xmlns:wne="http://schemas.microsoft.com/office/word/2006/wordml" xmlns:wps="http://schemas.microsoft.com/office/word/2010/wordprocessingShape" mc:Ignorable="w14 w15 wp14">
   <w:p>
     <w:pPr>
       <w:pStyle w:val="Kopfzeile"/>
     </w:pPr>
-    <w:proofErr w:type="spellStart"/>
     <w:r>
       <w:t>UniRisk</w:t>
     </w:r>
-    <w:proofErr w:type="spellEnd"/>
   </w:p>
   <w:p>
     <w:pPr>
@@ -13709,8 +13043,8 @@
 </file>
 
 <file path=word/numbering.xml><?xml version="1.0" encoding="utf-8"?>
-<w:numbering xmlns:wpc="http://schemas.microsoft.com/office/word/2010/wordprocessingCanvas" xmlns:cx="http://schemas.microsoft.com/office/drawing/2014/chartex" xmlns:cx1="http://schemas.microsoft.com/office/drawing/2015/9/8/chartex" xmlns:cx2="http://schemas.microsoft.com/office/drawing/2015/10/21/chartex" xmlns:cx3="http://schemas.microsoft.com/office/drawing/2016/5/9/chartex" xmlns:cx4="http://schemas.microsoft.com/office/drawing/2016/5/10/chartex" xmlns:cx5="http://schemas.microsoft.com/office/drawing/2016/5/11/chartex" xmlns:cx6="http://schemas.microsoft.com/office/drawing/2016/5/12/chartex" xmlns:cx7="http://schemas.microsoft.com/office/drawing/2016/5/13/chartex" xmlns:cx8="http://schemas.microsoft.com/office/drawing/2016/5/14/chartex" xmlns:mc="http://schemas.openxmlformats.org/markup-compatibility/2006" xmlns:aink="http://schemas.microsoft.com/office/drawing/2016/ink" xmlns:am3d="http://schemas.microsoft.com/office/drawing/2017/model3d" xmlns:o="urn:schemas-microsoft-com:office:office" xmlns:r="http://schemas.openxmlformats.org/officeDocument/2006/relationships" xmlns:m="http://schemas.openxmlformats.org/officeDocument/2006/math" xmlns:v="urn:schemas-microsoft-com:vml" xmlns:wp14="http://schemas.microsoft.com/office/word/2010/wordprocessingDrawing" xmlns:wp="http://schemas.openxmlformats.org/drawingml/2006/wordprocessingDrawing" xmlns:w10="urn:schemas-microsoft-com:office:word" xmlns:w="http://schemas.openxmlformats.org/wordprocessingml/2006/main" xmlns:w14="http://schemas.microsoft.com/office/word/2010/wordml" xmlns:w15="http://schemas.microsoft.com/office/word/2012/wordml" xmlns:w16cid="http://schemas.microsoft.com/office/word/2016/wordml/cid" xmlns:w16se="http://schemas.microsoft.com/office/word/2015/wordml/symex" xmlns:wpg="http://schemas.microsoft.com/office/word/2010/wordprocessingGroup" xmlns:wpi="http://schemas.microsoft.com/office/word/2010/wordprocessingInk" xmlns:wne="http://schemas.microsoft.com/office/word/2006/wordml" xmlns:wps="http://schemas.microsoft.com/office/word/2010/wordprocessingShape" mc:Ignorable="w14 w15 w16se w16cid wp14">
-  <w:abstractNum w:abstractNumId="0" w15:restartNumberingAfterBreak="0">
+<w:numbering xmlns:wpc="http://schemas.microsoft.com/office/word/2010/wordprocessingCanvas" xmlns:mo="http://schemas.microsoft.com/office/mac/office/2008/main" xmlns:mc="http://schemas.openxmlformats.org/markup-compatibility/2006" xmlns:mv="urn:schemas-microsoft-com:mac:vml" xmlns:o="urn:schemas-microsoft-com:office:office" xmlns:r="http://schemas.openxmlformats.org/officeDocument/2006/relationships" xmlns:m="http://schemas.openxmlformats.org/officeDocument/2006/math" xmlns:v="urn:schemas-microsoft-com:vml" xmlns:wp14="http://schemas.microsoft.com/office/word/2010/wordprocessingDrawing" xmlns:wp="http://schemas.openxmlformats.org/drawingml/2006/wordprocessingDrawing" xmlns:w10="urn:schemas-microsoft-com:office:word" xmlns:w="http://schemas.openxmlformats.org/wordprocessingml/2006/main" xmlns:w14="http://schemas.microsoft.com/office/word/2010/wordml" xmlns:w15="http://schemas.microsoft.com/office/word/2012/wordml" xmlns:wpg="http://schemas.microsoft.com/office/word/2010/wordprocessingGroup" xmlns:wpi="http://schemas.microsoft.com/office/word/2010/wordprocessingInk" xmlns:wne="http://schemas.microsoft.com/office/word/2006/wordml" xmlns:wps="http://schemas.microsoft.com/office/word/2010/wordprocessingShape" mc:Ignorable="w14 w15 wp14">
+  <w:abstractNum w:abstractNumId="0">
     <w:nsid w:val="09E4127B"/>
     <w:multiLevelType w:val="hybridMultilevel"/>
     <w:tmpl w:val="184A113C"/>
@@ -13799,7 +13133,7 @@
       </w:pPr>
     </w:lvl>
   </w:abstractNum>
-  <w:abstractNum w:abstractNumId="1" w15:restartNumberingAfterBreak="0">
+  <w:abstractNum w:abstractNumId="1">
     <w:nsid w:val="0F2A78AB"/>
     <w:multiLevelType w:val="hybridMultilevel"/>
     <w:tmpl w:val="868AD8DA"/>
@@ -13888,7 +13222,7 @@
       </w:pPr>
     </w:lvl>
   </w:abstractNum>
-  <w:abstractNum w:abstractNumId="2" w15:restartNumberingAfterBreak="0">
+  <w:abstractNum w:abstractNumId="2">
     <w:nsid w:val="18E95BE4"/>
     <w:multiLevelType w:val="multilevel"/>
     <w:tmpl w:val="0FB6F8D8"/>
@@ -14001,7 +13335,7 @@
       </w:rPr>
     </w:lvl>
   </w:abstractNum>
-  <w:abstractNum w:abstractNumId="3" w15:restartNumberingAfterBreak="0">
+  <w:abstractNum w:abstractNumId="3">
     <w:nsid w:val="2E9C499C"/>
     <w:multiLevelType w:val="hybridMultilevel"/>
     <w:tmpl w:val="0D22349E"/>
@@ -14090,7 +13424,7 @@
       </w:pPr>
     </w:lvl>
   </w:abstractNum>
-  <w:abstractNum w:abstractNumId="4" w15:restartNumberingAfterBreak="0">
+  <w:abstractNum w:abstractNumId="4">
     <w:nsid w:val="512D7184"/>
     <w:multiLevelType w:val="hybridMultilevel"/>
     <w:tmpl w:val="35EAC232"/>
@@ -14179,7 +13513,7 @@
       </w:pPr>
     </w:lvl>
   </w:abstractNum>
-  <w:abstractNum w:abstractNumId="5" w15:restartNumberingAfterBreak="0">
+  <w:abstractNum w:abstractNumId="5">
     <w:nsid w:val="70681F7E"/>
     <w:multiLevelType w:val="hybridMultilevel"/>
     <w:tmpl w:val="8D4052B0"/>
@@ -14290,7 +13624,7 @@
 </file>
 
 <file path=word/styles.xml><?xml version="1.0" encoding="utf-8"?>
-<w:styles xmlns:mc="http://schemas.openxmlformats.org/markup-compatibility/2006" xmlns:r="http://schemas.openxmlformats.org/officeDocument/2006/relationships" xmlns:w="http://schemas.openxmlformats.org/wordprocessingml/2006/main" xmlns:w14="http://schemas.microsoft.com/office/word/2010/wordml" xmlns:w15="http://schemas.microsoft.com/office/word/2012/wordml" xmlns:w16cid="http://schemas.microsoft.com/office/word/2016/wordml/cid" xmlns:w16se="http://schemas.microsoft.com/office/word/2015/wordml/symex" mc:Ignorable="w14 w15 w16se w16cid">
+<w:styles xmlns:mc="http://schemas.openxmlformats.org/markup-compatibility/2006" xmlns:r="http://schemas.openxmlformats.org/officeDocument/2006/relationships" xmlns:w="http://schemas.openxmlformats.org/wordprocessingml/2006/main" xmlns:w14="http://schemas.microsoft.com/office/word/2010/wordml" xmlns:w15="http://schemas.microsoft.com/office/word/2012/wordml" mc:Ignorable="w14 w15">
   <w:docDefaults>
     <w:rPrDefault>
       <w:rPr>
@@ -14306,7 +13640,7 @@
       </w:pPr>
     </w:pPrDefault>
   </w:docDefaults>
-  <w:latentStyles w:defLockedState="0" w:defUIPriority="99" w:defSemiHidden="0" w:defUnhideWhenUsed="0" w:defQFormat="0" w:count="375">
+  <w:latentStyles w:defLockedState="0" w:defUIPriority="99" w:defSemiHidden="0" w:defUnhideWhenUsed="0" w:defQFormat="0" w:count="382">
     <w:lsdException w:name="Normal" w:uiPriority="0" w:qFormat="1"/>
     <w:lsdException w:name="heading 1" w:uiPriority="9" w:qFormat="1"/>
     <w:lsdException w:name="heading 2" w:semiHidden="1" w:uiPriority="9" w:unhideWhenUsed="1" w:qFormat="1"/>
@@ -14680,8 +14014,6 @@
     <w:lsdException w:name="List Table 7 Colorful Accent 6" w:uiPriority="52"/>
     <w:lsdException w:name="Mention" w:semiHidden="1" w:unhideWhenUsed="1"/>
     <w:lsdException w:name="Smart Hyperlink" w:semiHidden="1" w:unhideWhenUsed="1"/>
-    <w:lsdException w:name="Hashtag" w:semiHidden="1" w:unhideWhenUsed="1"/>
-    <w:lsdException w:name="Unresolved Mention" w:semiHidden="1" w:unhideWhenUsed="1"/>
   </w:latentStyles>
   <w:style w:type="paragraph" w:default="1" w:styleId="Standard">
     <w:name w:val="Normal"/>
@@ -14867,6 +14199,7 @@
       <w:spacing w:after="0" w:line="240" w:lineRule="auto"/>
     </w:pPr>
     <w:tblPr>
+      <w:tblInd w:w="0" w:type="dxa"/>
       <w:tblBorders>
         <w:top w:val="single" w:sz="4" w:space="0" w:color="auto"/>
         <w:left w:val="single" w:sz="4" w:space="0" w:color="auto"/>
@@ -14875,9 +14208,15 @@
         <w:insideH w:val="single" w:sz="4" w:space="0" w:color="auto"/>
         <w:insideV w:val="single" w:sz="4" w:space="0" w:color="auto"/>
       </w:tblBorders>
+      <w:tblCellMar>
+        <w:top w:w="0" w:type="dxa"/>
+        <w:left w:w="108" w:type="dxa"/>
+        <w:bottom w:w="0" w:type="dxa"/>
+        <w:right w:w="108" w:type="dxa"/>
+      </w:tblCellMar>
     </w:tblPr>
   </w:style>
-  <w:style w:type="table" w:styleId="Gitternetztabelle1hellAkzent1">
+  <w:style w:type="table" w:styleId="Rastertabelle1hell-Akzent1">
     <w:name w:val="Grid Table 1 Light Accent 1"/>
     <w:basedOn w:val="NormaleTabelle"/>
     <w:uiPriority w:val="46"/>
@@ -14888,6 +14227,7 @@
     <w:tblPr>
       <w:tblStyleRowBandSize w:val="1"/>
       <w:tblStyleColBandSize w:val="1"/>
+      <w:tblInd w:w="0" w:type="dxa"/>
       <w:tblBorders>
         <w:top w:val="single" w:sz="4" w:space="0" w:color="BDD6EE" w:themeColor="accent1" w:themeTint="66"/>
         <w:left w:val="single" w:sz="4" w:space="0" w:color="BDD6EE" w:themeColor="accent1" w:themeTint="66"/>
@@ -14896,6 +14236,12 @@
         <w:insideH w:val="single" w:sz="4" w:space="0" w:color="BDD6EE" w:themeColor="accent1" w:themeTint="66"/>
         <w:insideV w:val="single" w:sz="4" w:space="0" w:color="BDD6EE" w:themeColor="accent1" w:themeTint="66"/>
       </w:tblBorders>
+      <w:tblCellMar>
+        <w:top w:w="0" w:type="dxa"/>
+        <w:left w:w="108" w:type="dxa"/>
+        <w:bottom w:w="0" w:type="dxa"/>
+        <w:right w:w="108" w:type="dxa"/>
+      </w:tblCellMar>
     </w:tblPr>
     <w:tblStylePr w:type="firstRow">
       <w:rPr>
@@ -14934,7 +14280,7 @@
       </w:rPr>
     </w:tblStylePr>
   </w:style>
-  <w:style w:type="table" w:styleId="Gitternetztabelle1hellAkzent5">
+  <w:style w:type="table" w:styleId="Rastertabelle1hell-Akzent5">
     <w:name w:val="Grid Table 1 Light Accent 5"/>
     <w:basedOn w:val="NormaleTabelle"/>
     <w:uiPriority w:val="46"/>
@@ -14945,6 +14291,7 @@
     <w:tblPr>
       <w:tblStyleRowBandSize w:val="1"/>
       <w:tblStyleColBandSize w:val="1"/>
+      <w:tblInd w:w="0" w:type="dxa"/>
       <w:tblBorders>
         <w:top w:val="single" w:sz="4" w:space="0" w:color="B4C6E7" w:themeColor="accent5" w:themeTint="66"/>
         <w:left w:val="single" w:sz="4" w:space="0" w:color="B4C6E7" w:themeColor="accent5" w:themeTint="66"/>
@@ -14953,6 +14300,12 @@
         <w:insideH w:val="single" w:sz="4" w:space="0" w:color="B4C6E7" w:themeColor="accent5" w:themeTint="66"/>
         <w:insideV w:val="single" w:sz="4" w:space="0" w:color="B4C6E7" w:themeColor="accent5" w:themeTint="66"/>
       </w:tblBorders>
+      <w:tblCellMar>
+        <w:top w:w="0" w:type="dxa"/>
+        <w:left w:w="108" w:type="dxa"/>
+        <w:bottom w:w="0" w:type="dxa"/>
+        <w:right w:w="108" w:type="dxa"/>
+      </w:tblCellMar>
     </w:tblPr>
     <w:tblStylePr w:type="firstRow">
       <w:rPr>
@@ -15038,7 +14391,7 @@
       <w:szCs w:val="24"/>
     </w:rPr>
   </w:style>
-  <w:style w:type="character" w:styleId="Hyperlink">
+  <w:style w:type="character" w:styleId="Link">
     <w:name w:val="Hyperlink"/>
     <w:basedOn w:val="Absatz-Standardschriftart"/>
     <w:uiPriority w:val="99"/>
@@ -15236,7 +14589,7 @@
       <w:lang w:eastAsia="ar-SA"/>
     </w:rPr>
   </w:style>
-  <w:style w:type="character" w:styleId="NichtaufgelsteErwhnung">
+  <w:style w:type="character" w:customStyle="1" w:styleId="UnresolvedMention">
     <w:name w:val="Unresolved Mention"/>
     <w:basedOn w:val="Absatz-Standardschriftart"/>
     <w:uiPriority w:val="99"/>
@@ -15704,7 +15057,7 @@
 </file>
 
 <file path=customXml/itemProps2.xml><?xml version="1.0" encoding="utf-8"?>
-<ds:datastoreItem xmlns:ds="http://schemas.openxmlformats.org/officeDocument/2006/customXml" ds:itemID="{F97BE5E5-5C7C-A248-8A1E-88C360156452}">
+<ds:datastoreItem xmlns:ds="http://schemas.openxmlformats.org/officeDocument/2006/customXml" ds:itemID="{704A5AFD-D65A-774C-A96C-C6E3E04076CB}">
   <ds:schemaRefs>
     <ds:schemaRef ds:uri="http://schemas.openxmlformats.org/officeDocument/2006/bibliography"/>
   </ds:schemaRefs>

</xml_diff>

<commit_message>
Testspezifikation final + Erste implementierungen geschrieben
</commit_message>
<xml_diff>
--- a/Dokumente/02_Arbeitsbereich/06_Tests/Testspezifikation.docx
+++ b/Dokumente/02_Arbeitsbereich/06_Tests/Testspezifikation.docx
@@ -1,6 +1,6 @@
 
 <file path=word/document.xml><?xml version="1.0" encoding="utf-8"?>
-<w:document xmlns:wpc="http://schemas.microsoft.com/office/word/2010/wordprocessingCanvas" xmlns:mo="http://schemas.microsoft.com/office/mac/office/2008/main" xmlns:mc="http://schemas.openxmlformats.org/markup-compatibility/2006" xmlns:mv="urn:schemas-microsoft-com:mac:vml" xmlns:o="urn:schemas-microsoft-com:office:office" xmlns:r="http://schemas.openxmlformats.org/officeDocument/2006/relationships" xmlns:m="http://schemas.openxmlformats.org/officeDocument/2006/math" xmlns:v="urn:schemas-microsoft-com:vml" xmlns:wp14="http://schemas.microsoft.com/office/word/2010/wordprocessingDrawing" xmlns:wp="http://schemas.openxmlformats.org/drawingml/2006/wordprocessingDrawing" xmlns:w10="urn:schemas-microsoft-com:office:word" xmlns:w="http://schemas.openxmlformats.org/wordprocessingml/2006/main" xmlns:w14="http://schemas.microsoft.com/office/word/2010/wordml" xmlns:w15="http://schemas.microsoft.com/office/word/2012/wordml" xmlns:wpg="http://schemas.microsoft.com/office/word/2010/wordprocessingGroup" xmlns:wpi="http://schemas.microsoft.com/office/word/2010/wordprocessingInk" xmlns:wne="http://schemas.microsoft.com/office/word/2006/wordml" xmlns:wps="http://schemas.microsoft.com/office/word/2010/wordprocessingShape" mc:Ignorable="w14 w15 wp14">
+<w:document xmlns:wpc="http://schemas.microsoft.com/office/word/2010/wordprocessingCanvas" xmlns:cx="http://schemas.microsoft.com/office/drawing/2014/chartex" xmlns:cx1="http://schemas.microsoft.com/office/drawing/2015/9/8/chartex" xmlns:cx2="http://schemas.microsoft.com/office/drawing/2015/10/21/chartex" xmlns:cx3="http://schemas.microsoft.com/office/drawing/2016/5/9/chartex" xmlns:cx4="http://schemas.microsoft.com/office/drawing/2016/5/10/chartex" xmlns:cx5="http://schemas.microsoft.com/office/drawing/2016/5/11/chartex" xmlns:cx6="http://schemas.microsoft.com/office/drawing/2016/5/12/chartex" xmlns:cx7="http://schemas.microsoft.com/office/drawing/2016/5/13/chartex" xmlns:cx8="http://schemas.microsoft.com/office/drawing/2016/5/14/chartex" xmlns:mc="http://schemas.openxmlformats.org/markup-compatibility/2006" xmlns:aink="http://schemas.microsoft.com/office/drawing/2016/ink" xmlns:am3d="http://schemas.microsoft.com/office/drawing/2017/model3d" xmlns:o="urn:schemas-microsoft-com:office:office" xmlns:r="http://schemas.openxmlformats.org/officeDocument/2006/relationships" xmlns:m="http://schemas.openxmlformats.org/officeDocument/2006/math" xmlns:v="urn:schemas-microsoft-com:vml" xmlns:wp14="http://schemas.microsoft.com/office/word/2010/wordprocessingDrawing" xmlns:wp="http://schemas.openxmlformats.org/drawingml/2006/wordprocessingDrawing" xmlns:w10="urn:schemas-microsoft-com:office:word" xmlns:w="http://schemas.openxmlformats.org/wordprocessingml/2006/main" xmlns:w14="http://schemas.microsoft.com/office/word/2010/wordml" xmlns:w15="http://schemas.microsoft.com/office/word/2012/wordml" xmlns:w16cid="http://schemas.microsoft.com/office/word/2016/wordml/cid" xmlns:w16se="http://schemas.microsoft.com/office/word/2015/wordml/symex" xmlns:wpg="http://schemas.microsoft.com/office/word/2010/wordprocessingGroup" xmlns:wpi="http://schemas.microsoft.com/office/word/2010/wordprocessingInk" xmlns:wne="http://schemas.microsoft.com/office/word/2006/wordml" xmlns:wps="http://schemas.microsoft.com/office/word/2010/wordprocessingShape" mc:Ignorable="w14 w15 w16se w16cid wp14">
   <w:body>
     <w:sdt>
       <w:sdtPr>
@@ -150,7 +150,7 @@
                                     <w:tag w:val=""/>
                                     <w:id w:val="-650599894"/>
                                     <w:dataBinding w:prefixMappings="xmlns:ns0='http://schemas.microsoft.com/office/2006/coverPageProps' " w:xpath="/ns0:CoverPageProperties[1]/ns0:PublishDate[1]" w:storeItemID="{55AF091B-3C7A-41E3-B477-F2FDAA23CFDA}"/>
-                                    <w:date w:fullDate="2018-11-11T00:00:00Z">
+                                    <w:date w:fullDate="2018-11-20T00:00:00Z">
                                       <w:dateFormat w:val="d.M.yyyy"/>
                                       <w:lid w:val="de-DE"/>
                                       <w:storeMappedDataAs w:val="dateTime"/>
@@ -175,7 +175,15 @@
                                           <w:sz w:val="28"/>
                                           <w:szCs w:val="28"/>
                                         </w:rPr>
-                                        <w:t>11.11.2018</w:t>
+                                        <w:t>20</w:t>
+                                      </w:r>
+                                      <w:r>
+                                        <w:rPr>
+                                          <w:color w:val="FFFFFF" w:themeColor="background1"/>
+                                          <w:sz w:val="28"/>
+                                          <w:szCs w:val="28"/>
+                                        </w:rPr>
+                                        <w:t>.11.2018</w:t>
                                       </w:r>
                                     </w:p>
                                   </w:sdtContent>
@@ -3434,10 +3442,10 @@
                   </wp:anchor>
                 </w:drawing>
               </mc:Choice>
-              <mc:Fallback xmlns:w16se="http://schemas.microsoft.com/office/word/2015/wordml/symex" xmlns:w16cid="http://schemas.microsoft.com/office/word/2016/wordml/cid" xmlns:am3d="http://schemas.microsoft.com/office/drawing/2017/model3d" xmlns:aink="http://schemas.microsoft.com/office/drawing/2016/ink" xmlns:cx8="http://schemas.microsoft.com/office/drawing/2016/5/14/chartex" xmlns:cx7="http://schemas.microsoft.com/office/drawing/2016/5/13/chartex" xmlns:cx6="http://schemas.microsoft.com/office/drawing/2016/5/12/chartex" xmlns:cx5="http://schemas.microsoft.com/office/drawing/2016/5/11/chartex" xmlns:cx4="http://schemas.microsoft.com/office/drawing/2016/5/10/chartex" xmlns:cx3="http://schemas.microsoft.com/office/drawing/2016/5/9/chartex" xmlns:cx2="http://schemas.microsoft.com/office/drawing/2015/10/21/chartex" xmlns:cx1="http://schemas.microsoft.com/office/drawing/2015/9/8/chartex" xmlns:cx="http://schemas.microsoft.com/office/drawing/2014/chartex">
+              <mc:Fallback>
                 <w:pict>
-                  <v:group w14:anchorId="6972D688" id="Gruppe 2" o:spid="_x0000_s1026" style="position:absolute;margin-left:0;margin-top:0;width:172.8pt;height:718.55pt;z-index:-251657216;mso-width-percent:330;mso-height-percent:950;mso-left-percent:40;mso-position-horizontal-relative:page;mso-position-vertical:center;mso-position-vertical-relative:page;mso-width-percent:330;mso-height-percent:950;mso-left-percent:40" coordsize="21945,91257" o:gfxdata="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">
-                    <v:rect id="Rechteck 3" o:spid="_x0000_s1027" style="position:absolute;width:1945;height:91257;visibility:visible;mso-wrap-style:square;v-text-anchor:middle" o:gfxdata="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" fillcolor="#44546a [3215]" stroked="f" strokeweight="1pt"/>
+                  <v:group w14:anchorId="6972D688" id="Gruppe 2" o:spid="_x0000_s1026" style="position:absolute;margin-left:0;margin-top:0;width:172.8pt;height:718.55pt;z-index:-251657216;mso-width-percent:330;mso-height-percent:950;mso-left-percent:40;mso-position-horizontal-relative:page;mso-position-vertical:center;mso-position-vertical-relative:page;mso-width-percent:330;mso-height-percent:950;mso-left-percent:40" coordsize="21945,91257" o:gfxdata="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">
+                    <v:rect id="Rechteck 3" o:spid="_x0000_s1027" style="position:absolute;width:1945;height:91257;visibility:visible;mso-wrap-style:square;v-text-anchor:middle" o:gfxdata="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" fillcolor="#44546a [3215]" stroked="f" strokeweight="1pt"/>
                     <v:shapetype id="_x0000_t15" coordsize="21600,21600" o:spt="15" adj="16200" path="m@0,l,,,21600@0,21600,21600,10800xe">
                       <v:stroke joinstyle="miter"/>
                       <v:formulas>
@@ -3449,7 +3457,7 @@
                         <v:h position="#0,topLeft" xrange="0,21600"/>
                       </v:handles>
                     </v:shapetype>
-                    <v:shape id="Fünfeck 4" o:spid="_x0000_s1028" type="#_x0000_t15" style="position:absolute;top:14668;width:21945;height:5521;visibility:visible;mso-wrap-style:square;v-text-anchor:middle" o:gfxdata="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" adj="18883" fillcolor="#5b9bd5 [3204]" stroked="f" strokeweight="1pt">
+                    <v:shape id="Fünfeck 4" o:spid="_x0000_s1028" type="#_x0000_t15" style="position:absolute;top:14668;width:21945;height:5521;visibility:visible;mso-wrap-style:square;v-text-anchor:middle" o:gfxdata="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" adj="18883" fillcolor="#5b9bd5 [3204]" stroked="f" strokeweight="1pt">
                       <v:textbox inset=",0,14.4pt,0">
                         <w:txbxContent>
                           <w:sdt>
@@ -3463,13 +3471,14 @@
                               <w:tag w:val=""/>
                               <w:id w:val="-650599894"/>
                               <w:dataBinding w:prefixMappings="xmlns:ns0='http://schemas.microsoft.com/office/2006/coverPageProps' " w:xpath="/ns0:CoverPageProperties[1]/ns0:PublishDate[1]" w:storeItemID="{55AF091B-3C7A-41E3-B477-F2FDAA23CFDA}"/>
-                              <w:date w:fullDate="2018-11-11T00:00:00Z">
+                              <w:date w:fullDate="2018-11-20T00:00:00Z">
                                 <w:dateFormat w:val="d.M.yyyy"/>
                                 <w:lid w:val="de-DE"/>
                                 <w:storeMappedDataAs w:val="dateTime"/>
                                 <w:calendar w:val="gregorian"/>
                               </w:date>
                             </w:sdtPr>
+                            <w:sdtEndPr/>
                             <w:sdtContent>
                               <w:p>
                                 <w:pPr>
@@ -3487,7 +3496,15 @@
                                     <w:sz w:val="28"/>
                                     <w:szCs w:val="28"/>
                                   </w:rPr>
-                                  <w:t>11.11.2018</w:t>
+                                  <w:t>20</w:t>
+                                </w:r>
+                                <w:r>
+                                  <w:rPr>
+                                    <w:color w:val="FFFFFF" w:themeColor="background1"/>
+                                    <w:sz w:val="28"/>
+                                    <w:szCs w:val="28"/>
+                                  </w:rPr>
+                                  <w:t>.11.2018</w:t>
                                 </w:r>
                               </w:p>
                             </w:sdtContent>
@@ -3495,99 +3512,99 @@
                         </w:txbxContent>
                       </v:textbox>
                     </v:shape>
-                    <v:group id="Gruppe 5" o:spid="_x0000_s1029" style="position:absolute;left:762;top:42100;width:20574;height:49103" coordorigin="806,42118" coordsize="13062,31210" o:gfxdata="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">
-                      <v:group id="Gruppe 6" o:spid="_x0000_s1030" style="position:absolute;left:1410;top:42118;width:10478;height:31210" coordorigin="1410,42118" coordsize="10477,31210" o:gfxdata="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">
+                    <v:group id="Gruppe 5" o:spid="_x0000_s1029" style="position:absolute;left:762;top:42100;width:20574;height:49103" coordorigin="806,42118" coordsize="13062,31210" o:gfxdata="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">
+                      <v:group id="Gruppe 6" o:spid="_x0000_s1030" style="position:absolute;left:1410;top:42118;width:10478;height:31210" coordorigin="1410,42118" coordsize="10477,31210" o:gfxdata="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">
                         <o:lock v:ext="edit" aspectratio="t"/>
-                        <v:shape id="Freihandform 20" o:spid="_x0000_s1031" style="position:absolute;left:3696;top:62168;width:1937;height:6985;visibility:visible;mso-wrap-style:square;v-text-anchor:top" coordsize="122,440" o:gfxdata="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" path="m,l39,152,84,304r38,113l122,440,76,306,39,180,6,53,,xe" fillcolor="#44546a [3215]" strokecolor="#44546a [3215]" strokeweight="0">
+                        <v:shape id="Freihandform 20" o:spid="_x0000_s1031" style="position:absolute;left:3696;top:62168;width:1937;height:6985;visibility:visible;mso-wrap-style:square;v-text-anchor:top" coordsize="122,440" o:gfxdata="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" path="m,l39,152,84,304r38,113l122,440,76,306,39,180,6,53,,xe" fillcolor="#44546a [3215]" strokecolor="#44546a [3215]" strokeweight="0">
                           <v:path arrowok="t" o:connecttype="custom" o:connectlocs="0,0;61913,241300;133350,482600;193675,661988;193675,698500;120650,485775;61913,285750;9525,84138;0,0" o:connectangles="0,0,0,0,0,0,0,0,0"/>
                         </v:shape>
-                        <v:shape id="Freihandform 21" o:spid="_x0000_s1032" style="position:absolute;left:5728;top:69058;width:1842;height:4270;visibility:visible;mso-wrap-style:square;v-text-anchor:top" coordsize="116,269" o:gfxdata="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" path="m,l8,19,37,93r30,74l116,269r-8,l60,169,30,98,1,25,,xe" fillcolor="#44546a [3215]" strokecolor="#44546a [3215]" strokeweight="0">
+                        <v:shape id="Freihandform 21" o:spid="_x0000_s1032" style="position:absolute;left:5728;top:69058;width:1842;height:4270;visibility:visible;mso-wrap-style:square;v-text-anchor:top" coordsize="116,269" o:gfxdata="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" path="m,l8,19,37,93r30,74l116,269r-8,l60,169,30,98,1,25,,xe" fillcolor="#44546a [3215]" strokecolor="#44546a [3215]" strokeweight="0">
                           <v:path arrowok="t" o:connecttype="custom" o:connectlocs="0,0;12700,30163;58738,147638;106363,265113;184150,427038;171450,427038;95250,268288;47625,155575;1588,39688;0,0" o:connectangles="0,0,0,0,0,0,0,0,0,0"/>
                         </v:shape>
-                        <v:shape id="Freihandform 22" o:spid="_x0000_s1033" style="position:absolute;left:1410;top:42118;width:2223;height:20193;visibility:visible;mso-wrap-style:square;v-text-anchor:top" coordsize="140,1272" o:gfxdata="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" path="m,l,,1,79r2,80l12,317,23,476,39,634,58,792,83,948r24,138l135,1223r5,49l138,1262,105,1106,77,949,53,792,35,634,20,476,9,317,2,159,,79,,xe" fillcolor="#44546a [3215]" strokecolor="#44546a [3215]" strokeweight="0">
+                        <v:shape id="Freihandform 22" o:spid="_x0000_s1033" style="position:absolute;left:1410;top:42118;width:2223;height:20193;visibility:visible;mso-wrap-style:square;v-text-anchor:top" coordsize="140,1272" o:gfxdata="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" path="m,l,,1,79r2,80l12,317,23,476,39,634,58,792,83,948r24,138l135,1223r5,49l138,1262,105,1106,77,949,53,792,35,634,20,476,9,317,2,159,,79,,xe" fillcolor="#44546a [3215]" strokecolor="#44546a [3215]" strokeweight="0">
                           <v:path arrowok="t" o:connecttype="custom" o:connectlocs="0,0;0,0;1588,125413;4763,252413;19050,503238;36513,755650;61913,1006475;92075,1257300;131763,1504950;169863,1724025;214313,1941513;222250,2019300;219075,2003425;166688,1755775;122238,1506538;84138,1257300;55563,1006475;31750,755650;14288,503238;3175,252413;0,125413;0,0" o:connectangles="0,0,0,0,0,0,0,0,0,0,0,0,0,0,0,0,0,0,0,0,0,0"/>
                         </v:shape>
-                        <v:shape id="Freihandform 23" o:spid="_x0000_s1034" style="position:absolute;left:3410;top:48611;width:715;height:13557;visibility:visible;mso-wrap-style:square;v-text-anchor:top" coordsize="45,854" o:gfxdata="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" path="m45,r,l35,66r-9,67l14,267,6,401,3,534,6,669r8,134l18,854r,-3l9,814,8,803,1,669,,534,3,401,12,267,25,132,34,66,45,xe" fillcolor="#44546a [3215]" strokecolor="#44546a [3215]" strokeweight="0">
+                        <v:shape id="Freihandform 23" o:spid="_x0000_s1034" style="position:absolute;left:3410;top:48611;width:715;height:13557;visibility:visible;mso-wrap-style:square;v-text-anchor:top" coordsize="45,854" o:gfxdata="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" path="m45,r,l35,66r-9,67l14,267,6,401,3,534,6,669r8,134l18,854r,-3l9,814,8,803,1,669,,534,3,401,12,267,25,132,34,66,45,xe" fillcolor="#44546a [3215]" strokecolor="#44546a [3215]" strokeweight="0">
                           <v:path arrowok="t" o:connecttype="custom" o:connectlocs="71438,0;71438,0;55563,104775;41275,211138;22225,423863;9525,636588;4763,847725;9525,1062038;22225,1274763;28575,1355725;28575,1350963;14288,1292225;12700,1274763;1588,1062038;0,847725;4763,636588;19050,423863;39688,209550;53975,104775;71438,0" o:connectangles="0,0,0,0,0,0,0,0,0,0,0,0,0,0,0,0,0,0,0,0"/>
                         </v:shape>
-                        <v:shape id="Freihandform 24" o:spid="_x0000_s1035" style="position:absolute;left:3633;top:62311;width:2444;height:9985;visibility:visible;mso-wrap-style:square;v-text-anchor:top" coordsize="154,629" o:gfxdata="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" path="m,l10,44r11,82l34,207r19,86l75,380r25,86l120,521r21,55l152,618r2,11l140,595,115,532,93,468,67,383,47,295,28,207,12,104,,xe" fillcolor="#44546a [3215]" strokecolor="#44546a [3215]" strokeweight="0">
+                        <v:shape id="Freihandform 24" o:spid="_x0000_s1035" style="position:absolute;left:3633;top:62311;width:2444;height:9985;visibility:visible;mso-wrap-style:square;v-text-anchor:top" coordsize="154,629" o:gfxdata="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" path="m,l10,44r11,82l34,207r19,86l75,380r25,86l120,521r21,55l152,618r2,11l140,595,115,532,93,468,67,383,47,295,28,207,12,104,,xe" fillcolor="#44546a [3215]" strokecolor="#44546a [3215]" strokeweight="0">
                           <v:path arrowok="t" o:connecttype="custom" o:connectlocs="0,0;15875,69850;33338,200025;53975,328613;84138,465138;119063,603250;158750,739775;190500,827088;223838,914400;241300,981075;244475,998538;222250,944563;182563,844550;147638,742950;106363,608013;74613,468313;44450,328613;19050,165100;0,0" o:connectangles="0,0,0,0,0,0,0,0,0,0,0,0,0,0,0,0,0,0,0"/>
                         </v:shape>
-                        <v:shape id="Freihandform 25" o:spid="_x0000_s1036" style="position:absolute;left:6204;top:72233;width:524;height:1095;visibility:visible;mso-wrap-style:square;v-text-anchor:top" coordsize="33,69" o:gfxdata="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" path="m,l33,69r-9,l12,35,,xe" fillcolor="#44546a [3215]" strokecolor="#44546a [3215]" strokeweight="0">
+                        <v:shape id="Freihandform 25" o:spid="_x0000_s1036" style="position:absolute;left:6204;top:72233;width:524;height:1095;visibility:visible;mso-wrap-style:square;v-text-anchor:top" coordsize="33,69" o:gfxdata="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" path="m,l33,69r-9,l12,35,,xe" fillcolor="#44546a [3215]" strokecolor="#44546a [3215]" strokeweight="0">
                           <v:path arrowok="t" o:connecttype="custom" o:connectlocs="0,0;52388,109538;38100,109538;19050,55563;0,0" o:connectangles="0,0,0,0,0"/>
                         </v:shape>
-                        <v:shape id="Freihandform 26" o:spid="_x0000_s1037" style="position:absolute;left:3553;top:61533;width:238;height:1476;visibility:visible;mso-wrap-style:square;v-text-anchor:top" coordsize="15,93" o:gfxdata="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" path="m,l9,37r,3l15,93,5,49,,xe" fillcolor="#44546a [3215]" strokecolor="#44546a [3215]" strokeweight="0">
+                        <v:shape id="Freihandform 26" o:spid="_x0000_s1037" style="position:absolute;left:3553;top:61533;width:238;height:1476;visibility:visible;mso-wrap-style:square;v-text-anchor:top" coordsize="15,93" o:gfxdata="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" path="m,l9,37r,3l15,93,5,49,,xe" fillcolor="#44546a [3215]" strokecolor="#44546a [3215]" strokeweight="0">
                           <v:path arrowok="t" o:connecttype="custom" o:connectlocs="0,0;14288,58738;14288,63500;23813,147638;7938,77788;0,0" o:connectangles="0,0,0,0,0,0"/>
                         </v:shape>
-                        <v:shape id="Freihandform 27" o:spid="_x0000_s1038" style="position:absolute;left:5633;top:56897;width:6255;height:12161;visibility:visible;mso-wrap-style:square;v-text-anchor:top" coordsize="394,766" o:gfxdata="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" path="m394,r,l356,38,319,77r-35,40l249,160r-42,58l168,276r-37,63l98,402,69,467,45,535,26,604,14,673,7,746,6,766,,749r1,-5l7,673,21,603,40,533,65,466,94,400r33,-64l164,275r40,-60l248,158r34,-42l318,76,354,37,394,xe" fillcolor="#44546a [3215]" strokecolor="#44546a [3215]" strokeweight="0">
+                        <v:shape id="Freihandform 27" o:spid="_x0000_s1038" style="position:absolute;left:5633;top:56897;width:6255;height:12161;visibility:visible;mso-wrap-style:square;v-text-anchor:top" coordsize="394,766" o:gfxdata="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" path="m394,r,l356,38,319,77r-35,40l249,160r-42,58l168,276r-37,63l98,402,69,467,45,535,26,604,14,673,7,746,6,766,,749r1,-5l7,673,21,603,40,533,65,466,94,400r33,-64l164,275r40,-60l248,158r34,-42l318,76,354,37,394,xe" fillcolor="#44546a [3215]" strokecolor="#44546a [3215]" strokeweight="0">
                           <v:path arrowok="t" o:connecttype="custom" o:connectlocs="625475,0;625475,0;565150,60325;506413,122238;450850,185738;395288,254000;328613,346075;266700,438150;207963,538163;155575,638175;109538,741363;71438,849313;41275,958850;22225,1068388;11113,1184275;9525,1216025;0,1189038;1588,1181100;11113,1068388;33338,957263;63500,846138;103188,739775;149225,635000;201613,533400;260350,436563;323850,341313;393700,250825;447675,184150;504825,120650;561975,58738;625475,0" o:connectangles="0,0,0,0,0,0,0,0,0,0,0,0,0,0,0,0,0,0,0,0,0,0,0,0,0,0,0,0,0,0,0"/>
                         </v:shape>
-                        <v:shape id="Freihandform 28" o:spid="_x0000_s1039" style="position:absolute;left:5633;top:69153;width:571;height:3080;visibility:visible;mso-wrap-style:square;v-text-anchor:top" coordsize="36,194" o:gfxdata="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" path="m,l6,16r1,3l11,80r9,52l33,185r3,9l21,161,15,145,5,81,1,41,,xe" fillcolor="#44546a [3215]" strokecolor="#44546a [3215]" strokeweight="0">
+                        <v:shape id="Freihandform 28" o:spid="_x0000_s1039" style="position:absolute;left:5633;top:69153;width:571;height:3080;visibility:visible;mso-wrap-style:square;v-text-anchor:top" coordsize="36,194" o:gfxdata="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" path="m,l6,16r1,3l11,80r9,52l33,185r3,9l21,161,15,145,5,81,1,41,,xe" fillcolor="#44546a [3215]" strokecolor="#44546a [3215]" strokeweight="0">
                           <v:path arrowok="t" o:connecttype="custom" o:connectlocs="0,0;9525,25400;11113,30163;17463,127000;31750,209550;52388,293688;57150,307975;33338,255588;23813,230188;7938,128588;1588,65088;0,0" o:connectangles="0,0,0,0,0,0,0,0,0,0,0,0"/>
                         </v:shape>
-                        <v:shape id="Freihandform 29" o:spid="_x0000_s1040" style="position:absolute;left:6077;top:72296;width:493;height:1032;visibility:visible;mso-wrap-style:square;v-text-anchor:top" coordsize="31,65" o:gfxdata="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" path="m,l31,65r-8,l,xe" fillcolor="#44546a [3215]" strokecolor="#44546a [3215]" strokeweight="0">
+                        <v:shape id="Freihandform 29" o:spid="_x0000_s1040" style="position:absolute;left:6077;top:72296;width:493;height:1032;visibility:visible;mso-wrap-style:square;v-text-anchor:top" coordsize="31,65" o:gfxdata="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" path="m,l31,65r-8,l,xe" fillcolor="#44546a [3215]" strokecolor="#44546a [3215]" strokeweight="0">
                           <v:path arrowok="t" o:connecttype="custom" o:connectlocs="0,0;49213,103188;36513,103188;0,0" o:connectangles="0,0,0,0"/>
                         </v:shape>
-                        <v:shape id="Freihandform 30" o:spid="_x0000_s1041" style="position:absolute;left:5633;top:68788;width:111;height:666;visibility:visible;mso-wrap-style:square;v-text-anchor:top" coordsize="7,42" o:gfxdata="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" path="m,l6,17,7,42,6,39,,23,,xe" fillcolor="#44546a [3215]" strokecolor="#44546a [3215]" strokeweight="0">
+                        <v:shape id="Freihandform 30" o:spid="_x0000_s1041" style="position:absolute;left:5633;top:68788;width:111;height:666;visibility:visible;mso-wrap-style:square;v-text-anchor:top" coordsize="7,42" o:gfxdata="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" path="m,l6,17,7,42,6,39,,23,,xe" fillcolor="#44546a [3215]" strokecolor="#44546a [3215]" strokeweight="0">
                           <v:path arrowok="t" o:connecttype="custom" o:connectlocs="0,0;9525,26988;11113,66675;9525,61913;0,36513;0,0" o:connectangles="0,0,0,0,0,0"/>
                         </v:shape>
-                        <v:shape id="Freihandform 31" o:spid="_x0000_s1042" style="position:absolute;left:5871;top:71455;width:714;height:1873;visibility:visible;mso-wrap-style:square;v-text-anchor:top" coordsize="45,118" o:gfxdata="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" path="m,l6,16,21,49,33,84r12,34l44,118,13,53,11,42,,xe" fillcolor="#44546a [3215]" strokecolor="#44546a [3215]" strokeweight="0">
+                        <v:shape id="Freihandform 31" o:spid="_x0000_s1042" style="position:absolute;left:5871;top:71455;width:714;height:1873;visibility:visible;mso-wrap-style:square;v-text-anchor:top" coordsize="45,118" o:gfxdata="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" path="m,l6,16,21,49,33,84r12,34l44,118,13,53,11,42,,xe" fillcolor="#44546a [3215]" strokecolor="#44546a [3215]" strokeweight="0">
                           <v:path arrowok="t" o:connecttype="custom" o:connectlocs="0,0;9525,25400;33338,77788;52388,133350;71438,187325;69850,187325;20638,84138;17463,66675;0,0" o:connectangles="0,0,0,0,0,0,0,0,0"/>
                         </v:shape>
                       </v:group>
-                      <v:group id="Gruppe 7" o:spid="_x0000_s1043" style="position:absolute;left:806;top:48269;width:13063;height:25059" coordorigin="806,46499" coordsize="8747,16779" o:gfxdata="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">
+                      <v:group id="Gruppe 7" o:spid="_x0000_s1043" style="position:absolute;left:806;top:48269;width:13063;height:25059" coordorigin="806,46499" coordsize="8747,16779" o:gfxdata="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">
                         <o:lock v:ext="edit" aspectratio="t"/>
-                        <v:shape id="Freihandform 8" o:spid="_x0000_s1044" style="position:absolute;left:1187;top:51897;width:1984;height:7143;visibility:visible;mso-wrap-style:square;v-text-anchor:top" coordsize="125,450" o:gfxdata="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" path="m,l41,155,86,309r39,116l125,450,79,311,41,183,7,54,,xe" fillcolor="#44546a [3215]" strokecolor="#44546a [3215]" strokeweight="0">
+                        <v:shape id="Freihandform 8" o:spid="_x0000_s1044" style="position:absolute;left:1187;top:51897;width:1984;height:7143;visibility:visible;mso-wrap-style:square;v-text-anchor:top" coordsize="125,450" o:gfxdata="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" path="m,l41,155,86,309r39,116l125,450,79,311,41,183,7,54,,xe" fillcolor="#44546a [3215]" strokecolor="#44546a [3215]" strokeweight="0">
                           <v:fill opacity="13107f"/>
                           <v:stroke opacity="13107f"/>
                           <v:path arrowok="t" o:connecttype="custom" o:connectlocs="0,0;65088,246063;136525,490538;198438,674688;198438,714375;125413,493713;65088,290513;11113,85725;0,0" o:connectangles="0,0,0,0,0,0,0,0,0"/>
                         </v:shape>
-                        <v:shape id="Freihandform 9" o:spid="_x0000_s1045" style="position:absolute;left:3282;top:58913;width:1874;height:4366;visibility:visible;mso-wrap-style:square;v-text-anchor:top" coordsize="118,275" o:gfxdata="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" path="m,l8,20,37,96r32,74l118,275r-9,l61,174,30,100,,26,,xe" fillcolor="#44546a [3215]" strokecolor="#44546a [3215]" strokeweight="0">
+                        <v:shape id="Freihandform 9" o:spid="_x0000_s1045" style="position:absolute;left:3282;top:58913;width:1874;height:4366;visibility:visible;mso-wrap-style:square;v-text-anchor:top" coordsize="118,275" o:gfxdata="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" path="m,l8,20,37,96r32,74l118,275r-9,l61,174,30,100,,26,,xe" fillcolor="#44546a [3215]" strokecolor="#44546a [3215]" strokeweight="0">
                           <v:fill opacity="13107f"/>
                           <v:stroke opacity="13107f"/>
                           <v:path arrowok="t" o:connecttype="custom" o:connectlocs="0,0;12700,31750;58738,152400;109538,269875;187325,436563;173038,436563;96838,276225;47625,158750;0,41275;0,0" o:connectangles="0,0,0,0,0,0,0,0,0,0"/>
                         </v:shape>
-                        <v:shape id="Freihandform 10" o:spid="_x0000_s1046" style="position:absolute;left:806;top:50103;width:317;height:1921;visibility:visible;mso-wrap-style:square;v-text-anchor:top" coordsize="20,121" o:gfxdata="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" path="m,l16,72r4,49l18,112,,31,,xe" fillcolor="#44546a [3215]" strokecolor="#44546a [3215]" strokeweight="0">
+                        <v:shape id="Freihandform 10" o:spid="_x0000_s1046" style="position:absolute;left:806;top:50103;width:317;height:1921;visibility:visible;mso-wrap-style:square;v-text-anchor:top" coordsize="20,121" o:gfxdata="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" path="m,l16,72r4,49l18,112,,31,,xe" fillcolor="#44546a [3215]" strokecolor="#44546a [3215]" strokeweight="0">
                           <v:fill opacity="13107f"/>
                           <v:stroke opacity="13107f"/>
                           <v:path arrowok="t" o:connecttype="custom" o:connectlocs="0,0;25400,114300;31750,192088;28575,177800;0,49213;0,0" o:connectangles="0,0,0,0,0,0"/>
                         </v:shape>
-                        <v:shape id="Freihandform 12" o:spid="_x0000_s1047" style="position:absolute;left:1123;top:52024;width:2509;height:10207;visibility:visible;mso-wrap-style:square;v-text-anchor:top" coordsize="158,643" o:gfxdata="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" path="m,l11,46r11,83l36,211r19,90l76,389r27,87l123,533r21,55l155,632r3,11l142,608,118,544,95,478,69,391,47,302,29,212,13,107,,xe" fillcolor="#44546a [3215]" strokecolor="#44546a [3215]" strokeweight="0">
+                        <v:shape id="Freihandform 12" o:spid="_x0000_s1047" style="position:absolute;left:1123;top:52024;width:2509;height:10207;visibility:visible;mso-wrap-style:square;v-text-anchor:top" coordsize="158,643" o:gfxdata="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" path="m,l11,46r11,83l36,211r19,90l76,389r27,87l123,533r21,55l155,632r3,11l142,608,118,544,95,478,69,391,47,302,29,212,13,107,,xe" fillcolor="#44546a [3215]" strokecolor="#44546a [3215]" strokeweight="0">
                           <v:fill opacity="13107f"/>
                           <v:stroke opacity="13107f"/>
                           <v:path arrowok="t" o:connecttype="custom" o:connectlocs="0,0;17463,73025;34925,204788;57150,334963;87313,477838;120650,617538;163513,755650;195263,846138;228600,933450;246063,1003300;250825,1020763;225425,965200;187325,863600;150813,758825;109538,620713;74613,479425;46038,336550;20638,169863;0,0" o:connectangles="0,0,0,0,0,0,0,0,0,0,0,0,0,0,0,0,0,0,0"/>
                         </v:shape>
-                        <v:shape id="Freihandform 13" o:spid="_x0000_s1048" style="position:absolute;left:3759;top:62152;width:524;height:1127;visibility:visible;mso-wrap-style:square;v-text-anchor:top" coordsize="33,71" o:gfxdata="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" path="m,l33,71r-9,l11,36,,xe" fillcolor="#44546a [3215]" strokecolor="#44546a [3215]" strokeweight="0">
+                        <v:shape id="Freihandform 13" o:spid="_x0000_s1048" style="position:absolute;left:3759;top:62152;width:524;height:1127;visibility:visible;mso-wrap-style:square;v-text-anchor:top" coordsize="33,71" o:gfxdata="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" path="m,l33,71r-9,l11,36,,xe" fillcolor="#44546a [3215]" strokecolor="#44546a [3215]" strokeweight="0">
                           <v:fill opacity="13107f"/>
                           <v:stroke opacity="13107f"/>
                           <v:path arrowok="t" o:connecttype="custom" o:connectlocs="0,0;52388,112713;38100,112713;17463,57150;0,0" o:connectangles="0,0,0,0,0"/>
                         </v:shape>
-                        <v:shape id="Freihandform 14" o:spid="_x0000_s1049" style="position:absolute;left:1060;top:51246;width:238;height:1508;visibility:visible;mso-wrap-style:square;v-text-anchor:top" coordsize="15,95" o:gfxdata="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" path="m,l8,37r,4l15,95,4,49,,xe" fillcolor="#44546a [3215]" strokecolor="#44546a [3215]" strokeweight="0">
+                        <v:shape id="Freihandform 14" o:spid="_x0000_s1049" style="position:absolute;left:1060;top:51246;width:238;height:1508;visibility:visible;mso-wrap-style:square;v-text-anchor:top" coordsize="15,95" o:gfxdata="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" path="m,l8,37r,4l15,95,4,49,,xe" fillcolor="#44546a [3215]" strokecolor="#44546a [3215]" strokeweight="0">
                           <v:fill opacity="13107f"/>
                           <v:stroke opacity="13107f"/>
                           <v:path arrowok="t" o:connecttype="custom" o:connectlocs="0,0;12700,58738;12700,65088;23813,150813;6350,77788;0,0" o:connectangles="0,0,0,0,0,0"/>
                         </v:shape>
-                        <v:shape id="Freihandform 15" o:spid="_x0000_s1050" style="position:absolute;left:3171;top:46499;width:6382;height:12414;visibility:visible;mso-wrap-style:square;v-text-anchor:top" coordsize="402,782" o:gfxdata="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" path="m402,r,1l363,39,325,79r-35,42l255,164r-44,58l171,284r-38,62l100,411,71,478,45,546,27,617,13,689,7,761r,21l,765r1,-4l7,688,21,616,40,545,66,475,95,409r35,-66l167,281r42,-61l253,163r34,-43l324,78,362,38,402,xe" fillcolor="#44546a [3215]" strokecolor="#44546a [3215]" strokeweight="0">
+                        <v:shape id="Freihandform 15" o:spid="_x0000_s1050" style="position:absolute;left:3171;top:46499;width:6382;height:12414;visibility:visible;mso-wrap-style:square;v-text-anchor:top" coordsize="402,782" o:gfxdata="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" path="m402,r,1l363,39,325,79r-35,42l255,164r-44,58l171,284r-38,62l100,411,71,478,45,546,27,617,13,689,7,761r,21l,765r1,-4l7,688,21,616,40,545,66,475,95,409r35,-66l167,281r42,-61l253,163r34,-43l324,78,362,38,402,xe" fillcolor="#44546a [3215]" strokecolor="#44546a [3215]" strokeweight="0">
                           <v:fill opacity="13107f"/>
                           <v:stroke opacity="13107f"/>
                           <v:path arrowok="t" o:connecttype="custom" o:connectlocs="638175,0;638175,1588;576263,61913;515938,125413;460375,192088;404813,260350;334963,352425;271463,450850;211138,549275;158750,652463;112713,758825;71438,866775;42863,979488;20638,1093788;11113,1208088;11113,1241425;0,1214438;1588,1208088;11113,1092200;33338,977900;63500,865188;104775,754063;150813,649288;206375,544513;265113,446088;331788,349250;401638,258763;455613,190500;514350,123825;574675,60325;638175,0" o:connectangles="0,0,0,0,0,0,0,0,0,0,0,0,0,0,0,0,0,0,0,0,0,0,0,0,0,0,0,0,0,0,0"/>
                         </v:shape>
-                        <v:shape id="Freihandform 16" o:spid="_x0000_s1051" style="position:absolute;left:3171;top:59040;width:588;height:3112;visibility:visible;mso-wrap-style:square;v-text-anchor:top" coordsize="37,196" o:gfxdata="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" path="m,l6,15r1,3l12,80r9,54l33,188r4,8l22,162,15,146,5,81,1,40,,xe" fillcolor="#44546a [3215]" strokecolor="#44546a [3215]" strokeweight="0">
+                        <v:shape id="Freihandform 16" o:spid="_x0000_s1051" style="position:absolute;left:3171;top:59040;width:588;height:3112;visibility:visible;mso-wrap-style:square;v-text-anchor:top" coordsize="37,196" o:gfxdata="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" path="m,l6,15r1,3l12,80r9,54l33,188r4,8l22,162,15,146,5,81,1,40,,xe" fillcolor="#44546a [3215]" strokecolor="#44546a [3215]" strokeweight="0">
                           <v:fill opacity="13107f"/>
                           <v:stroke opacity="13107f"/>
                           <v:path arrowok="t" o:connecttype="custom" o:connectlocs="0,0;9525,23813;11113,28575;19050,127000;33338,212725;52388,298450;58738,311150;34925,257175;23813,231775;7938,128588;1588,63500;0,0" o:connectangles="0,0,0,0,0,0,0,0,0,0,0,0"/>
                         </v:shape>
-                        <v:shape id="Freihandform 17" o:spid="_x0000_s1052" style="position:absolute;left:3632;top:62231;width:492;height:1048;visibility:visible;mso-wrap-style:square;v-text-anchor:top" coordsize="31,66" o:gfxdata="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" path="m,l31,66r-7,l,xe" fillcolor="#44546a [3215]" strokecolor="#44546a [3215]" strokeweight="0">
+                        <v:shape id="Freihandform 17" o:spid="_x0000_s1052" style="position:absolute;left:3632;top:62231;width:492;height:1048;visibility:visible;mso-wrap-style:square;v-text-anchor:top" coordsize="31,66" o:gfxdata="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" path="m,l31,66r-7,l,xe" fillcolor="#44546a [3215]" strokecolor="#44546a [3215]" strokeweight="0">
                           <v:fill opacity="13107f"/>
                           <v:stroke opacity="13107f"/>
                           <v:path arrowok="t" o:connecttype="custom" o:connectlocs="0,0;49213,104775;38100,104775;0,0" o:connectangles="0,0,0,0"/>
                         </v:shape>
-                        <v:shape id="Freihandform 18" o:spid="_x0000_s1053" style="position:absolute;left:3171;top:58644;width:111;height:682;visibility:visible;mso-wrap-style:square;v-text-anchor:top" coordsize="7,43" o:gfxdata="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" path="m,l7,17r,26l6,40,,25,,xe" fillcolor="#44546a [3215]" strokecolor="#44546a [3215]" strokeweight="0">
+                        <v:shape id="Freihandform 18" o:spid="_x0000_s1053" style="position:absolute;left:3171;top:58644;width:111;height:682;visibility:visible;mso-wrap-style:square;v-text-anchor:top" coordsize="7,43" o:gfxdata="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" path="m,l7,17r,26l6,40,,25,,xe" fillcolor="#44546a [3215]" strokecolor="#44546a [3215]" strokeweight="0">
                           <v:fill opacity="13107f"/>
                           <v:stroke opacity="13107f"/>
                           <v:path arrowok="t" o:connecttype="custom" o:connectlocs="0,0;11113,26988;11113,68263;9525,63500;0,39688;0,0" o:connectangles="0,0,0,0,0,0"/>
                         </v:shape>
-                        <v:shape id="Freihandform 19" o:spid="_x0000_s1054" style="position:absolute;left:3409;top:61358;width:731;height:1921;visibility:visible;mso-wrap-style:square;v-text-anchor:top" coordsize="46,121" o:gfxdata="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" path="m,l7,16,22,50,33,86r13,35l45,121,14,55,11,44,,xe" fillcolor="#44546a [3215]" strokecolor="#44546a [3215]" strokeweight="0">
+                        <v:shape id="Freihandform 19" o:spid="_x0000_s1054" style="position:absolute;left:3409;top:61358;width:731;height:1921;visibility:visible;mso-wrap-style:square;v-text-anchor:top" coordsize="46,121" o:gfxdata="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" path="m,l7,16,22,50,33,86r13,35l45,121,14,55,11,44,,xe" fillcolor="#44546a [3215]" strokecolor="#44546a [3215]" strokeweight="0">
                           <v:fill opacity="13107f"/>
                           <v:stroke opacity="13107f"/>
                           <v:path arrowok="t" o:connecttype="custom" o:connectlocs="0,0;11113,25400;34925,79375;52388,136525;73025,192088;71438,192088;22225,87313;17463,69850;0,0" o:connectangles="0,0,0,0,0,0,0,0,0"/>
@@ -3703,8 +3720,18 @@
                                         <w:sz w:val="26"/>
                                         <w:szCs w:val="26"/>
                                       </w:rPr>
-                                      <w:t>Robin Lauenroth</w:t>
+                                      <w:t xml:space="preserve">Robin </w:t>
                                     </w:r>
+                                    <w:proofErr w:type="spellStart"/>
+                                    <w:r>
+                                      <w:rPr>
+                                        <w:color w:val="5B9BD5" w:themeColor="accent1"/>
+                                        <w:sz w:val="26"/>
+                                        <w:szCs w:val="26"/>
+                                      </w:rPr>
+                                      <w:t>Lauenroth</w:t>
+                                    </w:r>
+                                    <w:proofErr w:type="spellEnd"/>
                                   </w:sdtContent>
                                 </w:sdt>
                               </w:p>
@@ -3734,7 +3761,7 @@
                                     <w:sz w:val="20"/>
                                     <w:szCs w:val="20"/>
                                   </w:rPr>
-                                  <w:t>1</w:t>
+                                  <w:t>2</w:t>
                                 </w:r>
                               </w:p>
                               <w:p>
@@ -3779,11 +3806,11 @@
               </mc:Choice>
               <mc:Fallback>
                 <w:pict>
-                  <v:shapetype w14:anchorId="25824FFD" id="_x0000_t202" coordsize="21600,21600" o:spt="202" path="m0,0l0,21600,21600,21600,21600,0xe">
+                  <v:shapetype w14:anchorId="25824FFD" id="_x0000_t202" coordsize="21600,21600" o:spt="202" path="m,l,21600r21600,l21600,xe">
                     <v:stroke joinstyle="miter"/>
                     <v:path gradientshapeok="t" o:connecttype="rect"/>
                   </v:shapetype>
-                  <v:shape id="Textfeld 32" o:spid="_x0000_s1055" type="#_x0000_t202" style="position:absolute;margin-left:0;margin-top:0;width:267.9pt;height:40.8pt;z-index:251661312;visibility:visible;mso-wrap-style:square;mso-width-percent:450;mso-height-percent:0;mso-left-percent:420;mso-top-percent:880;mso-wrap-distance-left:9pt;mso-wrap-distance-top:0;mso-wrap-distance-right:9pt;mso-wrap-distance-bottom:0;mso-position-horizontal-relative:page;mso-position-vertical-relative:page;mso-width-percent:450;mso-height-percent:0;mso-left-percent:420;mso-top-percent:880;mso-width-relative:page;mso-height-relative:margin;v-text-anchor:bottom" o:gfxdata="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" filled="f" stroked="f" strokeweight=".5pt">
+                  <v:shape id="Textfeld 32" o:spid="_x0000_s1055" type="#_x0000_t202" style="position:absolute;margin-left:0;margin-top:0;width:267.9pt;height:40.8pt;z-index:251661312;visibility:visible;mso-wrap-style:square;mso-width-percent:450;mso-height-percent:0;mso-left-percent:420;mso-top-percent:880;mso-wrap-distance-left:9pt;mso-wrap-distance-top:0;mso-wrap-distance-right:9pt;mso-wrap-distance-bottom:0;mso-position-horizontal-relative:page;mso-position-vertical-relative:page;mso-width-percent:450;mso-height-percent:0;mso-left-percent:420;mso-top-percent:880;mso-width-relative:page;mso-height-relative:margin;v-text-anchor:bottom" o:gfxdata="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" filled="f" stroked="f" strokeweight=".5pt">
                     <v:textbox style="mso-fit-shape-to-text:t" inset="0,0,0,0">
                       <w:txbxContent>
                         <w:p>
@@ -3816,8 +3843,18 @@
                                   <w:sz w:val="26"/>
                                   <w:szCs w:val="26"/>
                                 </w:rPr>
-                                <w:t>Robin Lauenroth</w:t>
+                                <w:t xml:space="preserve">Robin </w:t>
                               </w:r>
+                              <w:proofErr w:type="spellStart"/>
+                              <w:r>
+                                <w:rPr>
+                                  <w:color w:val="5B9BD5" w:themeColor="accent1"/>
+                                  <w:sz w:val="26"/>
+                                  <w:szCs w:val="26"/>
+                                </w:rPr>
+                                <w:t>Lauenroth</w:t>
+                              </w:r>
+                              <w:proofErr w:type="spellEnd"/>
                             </w:sdtContent>
                           </w:sdt>
                         </w:p>
@@ -3847,7 +3884,7 @@
                               <w:sz w:val="20"/>
                               <w:szCs w:val="20"/>
                             </w:rPr>
-                            <w:t>1</w:t>
+                            <w:t>2</w:t>
                           </w:r>
                         </w:p>
                         <w:p>
@@ -3976,6 +4013,7 @@
                                   </w:sdtPr>
                                   <w:sdtEndPr/>
                                   <w:sdtContent>
+                                    <w:proofErr w:type="spellStart"/>
                                     <w:r>
                                       <w:rPr>
                                         <w:rFonts w:asciiTheme="majorHAnsi" w:eastAsiaTheme="majorEastAsia" w:hAnsiTheme="majorHAnsi" w:cstheme="majorBidi"/>
@@ -3985,6 +4023,7 @@
                                       </w:rPr>
                                       <w:t>UniRisk</w:t>
                                     </w:r>
+                                    <w:proofErr w:type="spellEnd"/>
                                   </w:sdtContent>
                                 </w:sdt>
                               </w:p>
@@ -4045,7 +4084,7 @@
               </mc:Choice>
               <mc:Fallback>
                 <w:pict>
-                  <v:shape w14:anchorId="191C2FE1" id="Textfeld 1" o:spid="_x0000_s1056" type="#_x0000_t202" style="position:absolute;margin-left:0;margin-top:0;width:267.9pt;height:82.15pt;z-index:251660288;visibility:visible;mso-wrap-style:square;mso-width-percent:450;mso-height-percent:0;mso-left-percent:420;mso-top-percent:175;mso-wrap-distance-left:9pt;mso-wrap-distance-top:0;mso-wrap-distance-right:9pt;mso-wrap-distance-bottom:0;mso-position-horizontal-relative:page;mso-position-vertical-relative:page;mso-width-percent:450;mso-height-percent:0;mso-left-percent:420;mso-top-percent:175;mso-width-relative:page;mso-height-relative:margin;v-text-anchor:top" o:gfxdata="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" filled="f" stroked="f" strokeweight=".5pt">
+                  <v:shape w14:anchorId="191C2FE1" id="Textfeld 1" o:spid="_x0000_s1056" type="#_x0000_t202" style="position:absolute;margin-left:0;margin-top:0;width:267.9pt;height:82.15pt;z-index:251660288;visibility:visible;mso-wrap-style:square;mso-width-percent:450;mso-height-percent:0;mso-left-percent:420;mso-top-percent:175;mso-wrap-distance-left:9pt;mso-wrap-distance-top:0;mso-wrap-distance-right:9pt;mso-wrap-distance-bottom:0;mso-position-horizontal-relative:page;mso-position-vertical-relative:page;mso-width-percent:450;mso-height-percent:0;mso-left-percent:420;mso-top-percent:175;mso-width-relative:page;mso-height-relative:margin;v-text-anchor:top" o:gfxdata="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" filled="f" stroked="f" strokeweight=".5pt">
                     <v:textbox style="mso-fit-shape-to-text:t" inset="0,0,0,0">
                       <w:txbxContent>
                         <w:p>
@@ -4073,6 +4112,7 @@
                             </w:sdtPr>
                             <w:sdtEndPr/>
                             <w:sdtContent>
+                              <w:proofErr w:type="spellStart"/>
                               <w:r>
                                 <w:rPr>
                                   <w:rFonts w:asciiTheme="majorHAnsi" w:eastAsiaTheme="majorEastAsia" w:hAnsiTheme="majorHAnsi" w:cstheme="majorBidi"/>
@@ -4082,6 +4122,7 @@
                                 </w:rPr>
                                 <w:t>UniRisk</w:t>
                               </w:r>
+                              <w:proofErr w:type="spellEnd"/>
                             </w:sdtContent>
                           </w:sdt>
                         </w:p>
@@ -4179,7 +4220,7 @@
     </w:p>
     <w:tbl>
       <w:tblPr>
-        <w:tblStyle w:val="Rastertabelle1hell-Akzent1"/>
+        <w:tblStyle w:val="Gitternetztabelle1hellAkzent1"/>
         <w:tblW w:w="9067" w:type="dxa"/>
         <w:tblLook w:val="04A0" w:firstRow="1" w:lastRow="0" w:firstColumn="1" w:lastColumn="0" w:noHBand="0" w:noVBand="1"/>
       </w:tblPr>
@@ -4384,8 +4425,16 @@
               <w:rPr>
                 <w:rFonts w:ascii="Cambria" w:hAnsi="Cambria" w:cstheme="minorHAnsi"/>
               </w:rPr>
-              <w:t>Robin Lauenroth</w:t>
+              <w:t xml:space="preserve">Robin </w:t>
             </w:r>
+            <w:proofErr w:type="spellStart"/>
+            <w:r>
+              <w:rPr>
+                <w:rFonts w:ascii="Cambria" w:hAnsi="Cambria" w:cstheme="minorHAnsi"/>
+              </w:rPr>
+              <w:t>Lauenroth</w:t>
+            </w:r>
+            <w:proofErr w:type="spellEnd"/>
           </w:p>
         </w:tc>
         <w:tc>
@@ -4445,7 +4494,7 @@
               <w:rPr>
                 <w:rFonts w:ascii="Cambria" w:hAnsi="Cambria" w:cstheme="minorHAnsi"/>
               </w:rPr>
-              <w:t>In Bearbeitung</w:t>
+              <w:t>Abgeschlossen</w:t>
             </w:r>
           </w:p>
         </w:tc>
@@ -4483,8 +4532,16 @@
               <w:rPr>
                 <w:rFonts w:ascii="Cambria" w:hAnsi="Cambria" w:cstheme="minorHAnsi"/>
               </w:rPr>
-              <w:t>Robin Lauenroth</w:t>
+              <w:t xml:space="preserve">Robin </w:t>
             </w:r>
+            <w:proofErr w:type="spellStart"/>
+            <w:r>
+              <w:rPr>
+                <w:rFonts w:ascii="Cambria" w:hAnsi="Cambria" w:cstheme="minorHAnsi"/>
+              </w:rPr>
+              <w:t>Lauenroth</w:t>
+            </w:r>
+            <w:proofErr w:type="spellEnd"/>
           </w:p>
         </w:tc>
         <w:tc>
@@ -4503,6 +4560,113 @@
                 <w:rFonts w:ascii="Cambria" w:hAnsi="Cambria" w:cstheme="minorHAnsi"/>
               </w:rPr>
               <w:t>Ergänzungen Testkonzept, Systemtests</w:t>
+            </w:r>
+          </w:p>
+        </w:tc>
+      </w:tr>
+      <w:tr>
+        <w:tc>
+          <w:tcPr>
+            <w:cnfStyle w:val="001000000000" w:firstRow="0" w:lastRow="0" w:firstColumn="1" w:lastColumn="0" w:oddVBand="0" w:evenVBand="0" w:oddHBand="0" w:evenHBand="0" w:firstRowFirstColumn="0" w:firstRowLastColumn="0" w:lastRowFirstColumn="0" w:lastRowLastColumn="0"/>
+            <w:tcW w:w="1132" w:type="dxa"/>
+          </w:tcPr>
+          <w:p>
+            <w:pPr>
+              <w:rPr>
+                <w:rFonts w:ascii="Cambria" w:hAnsi="Cambria" w:cstheme="minorHAnsi"/>
+                <w:b w:val="0"/>
+              </w:rPr>
+            </w:pPr>
+            <w:r>
+              <w:rPr>
+                <w:rFonts w:ascii="Cambria" w:hAnsi="Cambria" w:cstheme="minorHAnsi"/>
+                <w:b w:val="0"/>
+              </w:rPr>
+              <w:t>1.2</w:t>
+            </w:r>
+          </w:p>
+        </w:tc>
+        <w:tc>
+          <w:tcPr>
+            <w:tcW w:w="1735" w:type="dxa"/>
+          </w:tcPr>
+          <w:p>
+            <w:pPr>
+              <w:cnfStyle w:val="000000000000" w:firstRow="0" w:lastRow="0" w:firstColumn="0" w:lastColumn="0" w:oddVBand="0" w:evenVBand="0" w:oddHBand="0" w:evenHBand="0" w:firstRowFirstColumn="0" w:firstRowLastColumn="0" w:lastRowFirstColumn="0" w:lastRowLastColumn="0"/>
+              <w:rPr>
+                <w:rFonts w:ascii="Cambria" w:hAnsi="Cambria" w:cstheme="minorHAnsi"/>
+              </w:rPr>
+            </w:pPr>
+            <w:r>
+              <w:rPr>
+                <w:rFonts w:ascii="Cambria" w:hAnsi="Cambria" w:cstheme="minorHAnsi"/>
+              </w:rPr>
+              <w:t>Abgeschlossen</w:t>
+            </w:r>
+          </w:p>
+        </w:tc>
+        <w:tc>
+          <w:tcPr>
+            <w:tcW w:w="1157" w:type="dxa"/>
+          </w:tcPr>
+          <w:p>
+            <w:pPr>
+              <w:cnfStyle w:val="000000000000" w:firstRow="0" w:lastRow="0" w:firstColumn="0" w:lastColumn="0" w:oddVBand="0" w:evenVBand="0" w:oddHBand="0" w:evenHBand="0" w:firstRowFirstColumn="0" w:firstRowLastColumn="0" w:lastRowFirstColumn="0" w:lastRowLastColumn="0"/>
+              <w:rPr>
+                <w:rFonts w:ascii="Cambria" w:hAnsi="Cambria" w:cstheme="minorHAnsi"/>
+              </w:rPr>
+            </w:pPr>
+            <w:r>
+              <w:rPr>
+                <w:rFonts w:ascii="Cambria" w:hAnsi="Cambria" w:cstheme="minorHAnsi"/>
+              </w:rPr>
+              <w:t>20.11.18</w:t>
+            </w:r>
+          </w:p>
+        </w:tc>
+        <w:tc>
+          <w:tcPr>
+            <w:tcW w:w="2067" w:type="dxa"/>
+          </w:tcPr>
+          <w:p>
+            <w:pPr>
+              <w:cnfStyle w:val="000000000000" w:firstRow="0" w:lastRow="0" w:firstColumn="0" w:lastColumn="0" w:oddVBand="0" w:evenVBand="0" w:oddHBand="0" w:evenHBand="0" w:firstRowFirstColumn="0" w:firstRowLastColumn="0" w:lastRowFirstColumn="0" w:lastRowLastColumn="0"/>
+              <w:rPr>
+                <w:rFonts w:ascii="Cambria" w:hAnsi="Cambria" w:cstheme="minorHAnsi"/>
+              </w:rPr>
+            </w:pPr>
+            <w:r>
+              <w:rPr>
+                <w:rFonts w:ascii="Cambria" w:hAnsi="Cambria" w:cstheme="minorHAnsi"/>
+              </w:rPr>
+              <w:t xml:space="preserve">Robin </w:t>
+            </w:r>
+            <w:proofErr w:type="spellStart"/>
+            <w:r>
+              <w:rPr>
+                <w:rFonts w:ascii="Cambria" w:hAnsi="Cambria" w:cstheme="minorHAnsi"/>
+              </w:rPr>
+              <w:t>Lauenroth</w:t>
+            </w:r>
+            <w:proofErr w:type="spellEnd"/>
+          </w:p>
+        </w:tc>
+        <w:tc>
+          <w:tcPr>
+            <w:tcW w:w="2976" w:type="dxa"/>
+          </w:tcPr>
+          <w:p>
+            <w:pPr>
+              <w:cnfStyle w:val="000000000000" w:firstRow="0" w:lastRow="0" w:firstColumn="0" w:lastColumn="0" w:oddVBand="0" w:evenVBand="0" w:oddHBand="0" w:evenHBand="0" w:firstRowFirstColumn="0" w:firstRowLastColumn="0" w:lastRowFirstColumn="0" w:lastRowLastColumn="0"/>
+              <w:rPr>
+                <w:rFonts w:ascii="Cambria" w:hAnsi="Cambria" w:cstheme="minorHAnsi"/>
+              </w:rPr>
+            </w:pPr>
+            <w:r>
+              <w:rPr>
+                <w:rFonts w:ascii="Cambria" w:hAnsi="Cambria" w:cstheme="minorHAnsi"/>
+              </w:rPr>
+              <w:t>Ergänzung Tabelle Testprotokoll</w:t>
             </w:r>
           </w:p>
         </w:tc>
@@ -4578,7 +4742,7 @@
       <w:hyperlink w:anchor="_Toc529906296" w:history="1">
         <w:r>
           <w:rPr>
-            <w:rStyle w:val="Link"/>
+            <w:rStyle w:val="Hyperlink"/>
             <w:rFonts w:ascii="Cambria" w:hAnsi="Cambria"/>
             <w:noProof/>
           </w:rPr>
@@ -4654,7 +4818,7 @@
       <w:hyperlink w:anchor="_Toc529906297" w:history="1">
         <w:r>
           <w:rPr>
-            <w:rStyle w:val="Link"/>
+            <w:rStyle w:val="Hyperlink"/>
             <w:rFonts w:ascii="Cambria" w:hAnsi="Cambria"/>
             <w:noProof/>
           </w:rPr>
@@ -4674,7 +4838,7 @@
         </w:r>
         <w:r>
           <w:rPr>
-            <w:rStyle w:val="Link"/>
+            <w:rStyle w:val="Hyperlink"/>
             <w:rFonts w:ascii="Cambria" w:hAnsi="Cambria"/>
             <w:noProof/>
           </w:rPr>
@@ -4750,7 +4914,7 @@
       <w:hyperlink w:anchor="_Toc529906298" w:history="1">
         <w:r>
           <w:rPr>
-            <w:rStyle w:val="Link"/>
+            <w:rStyle w:val="Hyperlink"/>
             <w:rFonts w:ascii="Cambria" w:hAnsi="Cambria"/>
             <w:noProof/>
           </w:rPr>
@@ -4770,7 +4934,7 @@
         </w:r>
         <w:r>
           <w:rPr>
-            <w:rStyle w:val="Link"/>
+            <w:rStyle w:val="Hyperlink"/>
             <w:rFonts w:ascii="Cambria" w:hAnsi="Cambria"/>
             <w:noProof/>
           </w:rPr>
@@ -4846,7 +5010,7 @@
       <w:hyperlink w:anchor="_Toc529906299" w:history="1">
         <w:r>
           <w:rPr>
-            <w:rStyle w:val="Link"/>
+            <w:rStyle w:val="Hyperlink"/>
             <w:rFonts w:ascii="Cambria" w:hAnsi="Cambria"/>
             <w:noProof/>
           </w:rPr>
@@ -4866,7 +5030,7 @@
         </w:r>
         <w:r>
           <w:rPr>
-            <w:rStyle w:val="Link"/>
+            <w:rStyle w:val="Hyperlink"/>
             <w:rFonts w:ascii="Cambria" w:hAnsi="Cambria"/>
             <w:noProof/>
           </w:rPr>
@@ -4942,7 +5106,7 @@
       <w:hyperlink w:anchor="_Toc529906300" w:history="1">
         <w:r>
           <w:rPr>
-            <w:rStyle w:val="Link"/>
+            <w:rStyle w:val="Hyperlink"/>
             <w:rFonts w:ascii="Cambria" w:hAnsi="Cambria"/>
             <w:noProof/>
           </w:rPr>
@@ -4962,7 +5126,7 @@
         </w:r>
         <w:r>
           <w:rPr>
-            <w:rStyle w:val="Link"/>
+            <w:rStyle w:val="Hyperlink"/>
             <w:rFonts w:ascii="Cambria" w:hAnsi="Cambria"/>
             <w:noProof/>
           </w:rPr>
@@ -5038,7 +5202,7 @@
       <w:hyperlink w:anchor="_Toc529906301" w:history="1">
         <w:r>
           <w:rPr>
-            <w:rStyle w:val="Link"/>
+            <w:rStyle w:val="Hyperlink"/>
             <w:rFonts w:ascii="Cambria" w:hAnsi="Cambria"/>
             <w:noProof/>
           </w:rPr>
@@ -5058,7 +5222,7 @@
         </w:r>
         <w:r>
           <w:rPr>
-            <w:rStyle w:val="Link"/>
+            <w:rStyle w:val="Hyperlink"/>
             <w:rFonts w:ascii="Cambria" w:hAnsi="Cambria"/>
             <w:noProof/>
           </w:rPr>
@@ -5132,7 +5296,7 @@
       <w:hyperlink w:anchor="_Toc529906302" w:history="1">
         <w:r>
           <w:rPr>
-            <w:rStyle w:val="Link"/>
+            <w:rStyle w:val="Hyperlink"/>
             <w:noProof/>
           </w:rPr>
           <w:t>2.3.1</w:t>
@@ -5149,7 +5313,7 @@
         </w:r>
         <w:r>
           <w:rPr>
-            <w:rStyle w:val="Link"/>
+            <w:rStyle w:val="Hyperlink"/>
             <w:noProof/>
           </w:rPr>
           <w:t xml:space="preserve"> Anwendungsfall “Spiel anlegen”</w:t>
@@ -5222,7 +5386,7 @@
       <w:hyperlink w:anchor="_Toc529906303" w:history="1">
         <w:r>
           <w:rPr>
-            <w:rStyle w:val="Link"/>
+            <w:rStyle w:val="Hyperlink"/>
             <w:noProof/>
           </w:rPr>
           <w:t>2.3.1.1</w:t>
@@ -5239,7 +5403,7 @@
         </w:r>
         <w:r>
           <w:rPr>
-            <w:rStyle w:val="Link"/>
+            <w:rStyle w:val="Hyperlink"/>
             <w:noProof/>
           </w:rPr>
           <w:t>Spiel anlegen mit Spieleranzahl zwischen 3 und 5</w:t>
@@ -5312,7 +5476,7 @@
       <w:hyperlink w:anchor="_Toc529906304" w:history="1">
         <w:r>
           <w:rPr>
-            <w:rStyle w:val="Link"/>
+            <w:rStyle w:val="Hyperlink"/>
             <w:noProof/>
           </w:rPr>
           <w:t>2.3.1.2</w:t>
@@ -5329,7 +5493,7 @@
         </w:r>
         <w:r>
           <w:rPr>
-            <w:rStyle w:val="Link"/>
+            <w:rStyle w:val="Hyperlink"/>
             <w:noProof/>
           </w:rPr>
           <w:t>Spiel anlegen mit fehlerhafter Spieleranzahl von unter 3 Spielern</w:t>
@@ -5402,7 +5566,7 @@
       <w:hyperlink w:anchor="_Toc529906305" w:history="1">
         <w:r>
           <w:rPr>
-            <w:rStyle w:val="Link"/>
+            <w:rStyle w:val="Hyperlink"/>
             <w:noProof/>
           </w:rPr>
           <w:t>2.3.1.3</w:t>
@@ -5419,7 +5583,7 @@
         </w:r>
         <w:r>
           <w:rPr>
-            <w:rStyle w:val="Link"/>
+            <w:rStyle w:val="Hyperlink"/>
             <w:noProof/>
           </w:rPr>
           <w:t>Spiel anlegen mit leerem „Spieleranzahl“ Textfeld</w:t>
@@ -5492,7 +5656,7 @@
       <w:hyperlink w:anchor="_Toc529906306" w:history="1">
         <w:r>
           <w:rPr>
-            <w:rStyle w:val="Link"/>
+            <w:rStyle w:val="Hyperlink"/>
             <w:noProof/>
           </w:rPr>
           <w:t>2.3.2</w:t>
@@ -5509,7 +5673,7 @@
         </w:r>
         <w:r>
           <w:rPr>
-            <w:rStyle w:val="Link"/>
+            <w:rStyle w:val="Hyperlink"/>
             <w:noProof/>
           </w:rPr>
           <w:t xml:space="preserve"> Anwendungsfall “Phase 2 durchführen”</w:t>
@@ -5582,7 +5746,7 @@
       <w:hyperlink w:anchor="_Toc529906307" w:history="1">
         <w:r>
           <w:rPr>
-            <w:rStyle w:val="Link"/>
+            <w:rStyle w:val="Hyperlink"/>
             <w:noProof/>
           </w:rPr>
           <w:t>2.3.2.1</w:t>
@@ -5599,7 +5763,7 @@
         </w:r>
         <w:r>
           <w:rPr>
-            <w:rStyle w:val="Link"/>
+            <w:rStyle w:val="Hyperlink"/>
             <w:noProof/>
           </w:rPr>
           <w:t>Erfolgreicher Angriff gestartet</w:t>
@@ -5672,7 +5836,7 @@
       <w:hyperlink w:anchor="_Toc529906308" w:history="1">
         <w:r>
           <w:rPr>
-            <w:rStyle w:val="Link"/>
+            <w:rStyle w:val="Hyperlink"/>
             <w:noProof/>
           </w:rPr>
           <w:t>2.3.2.2</w:t>
@@ -5689,7 +5853,7 @@
         </w:r>
         <w:r>
           <w:rPr>
-            <w:rStyle w:val="Link"/>
+            <w:rStyle w:val="Hyperlink"/>
             <w:noProof/>
           </w:rPr>
           <w:t>Abwehr durch einen Mitspieler</w:t>
@@ -5762,7 +5926,7 @@
       <w:hyperlink w:anchor="_Toc529906309" w:history="1">
         <w:r>
           <w:rPr>
-            <w:rStyle w:val="Link"/>
+            <w:rStyle w:val="Hyperlink"/>
             <w:noProof/>
           </w:rPr>
           <w:t>2.3.2.3</w:t>
@@ -5779,7 +5943,7 @@
         </w:r>
         <w:r>
           <w:rPr>
-            <w:rStyle w:val="Link"/>
+            <w:rStyle w:val="Hyperlink"/>
             <w:noProof/>
           </w:rPr>
           <w:t>Angriff auf nicht Nachbargebäude</w:t>
@@ -5852,7 +6016,7 @@
       <w:hyperlink w:anchor="_Toc529906310" w:history="1">
         <w:r>
           <w:rPr>
-            <w:rStyle w:val="Link"/>
+            <w:rStyle w:val="Hyperlink"/>
             <w:noProof/>
           </w:rPr>
           <w:t>2.3.3</w:t>
@@ -5869,7 +6033,7 @@
         </w:r>
         <w:r>
           <w:rPr>
-            <w:rStyle w:val="Link"/>
+            <w:rStyle w:val="Hyperlink"/>
             <w:noProof/>
           </w:rPr>
           <w:t xml:space="preserve"> Anwendungsfall “Spiel Starten”</w:t>
@@ -5942,7 +6106,7 @@
       <w:hyperlink w:anchor="_Toc529906311" w:history="1">
         <w:r>
           <w:rPr>
-            <w:rStyle w:val="Link"/>
+            <w:rStyle w:val="Hyperlink"/>
             <w:noProof/>
           </w:rPr>
           <w:t>2.3.3.1</w:t>
@@ -5959,7 +6123,7 @@
         </w:r>
         <w:r>
           <w:rPr>
-            <w:rStyle w:val="Link"/>
+            <w:rStyle w:val="Hyperlink"/>
             <w:noProof/>
           </w:rPr>
           <w:t>Erfolgreicher Start eines neuen Spiels ohne Bots</w:t>
@@ -6032,7 +6196,7 @@
       <w:hyperlink w:anchor="_Toc529906312" w:history="1">
         <w:r>
           <w:rPr>
-            <w:rStyle w:val="Link"/>
+            <w:rStyle w:val="Hyperlink"/>
             <w:noProof/>
           </w:rPr>
           <w:t>2.3.3.2</w:t>
@@ -6049,7 +6213,7 @@
         </w:r>
         <w:r>
           <w:rPr>
-            <w:rStyle w:val="Link"/>
+            <w:rStyle w:val="Hyperlink"/>
             <w:noProof/>
           </w:rPr>
           <w:t>Erfolgreicher Start eines neuen Spiels mit Bots</w:t>
@@ -6122,7 +6286,7 @@
       <w:hyperlink w:anchor="_Toc529906313" w:history="1">
         <w:r>
           <w:rPr>
-            <w:rStyle w:val="Link"/>
+            <w:rStyle w:val="Hyperlink"/>
             <w:noProof/>
           </w:rPr>
           <w:t>2.3.2.3</w:t>
@@ -6139,7 +6303,7 @@
         </w:r>
         <w:r>
           <w:rPr>
-            <w:rStyle w:val="Link"/>
+            <w:rStyle w:val="Hyperlink"/>
             <w:noProof/>
           </w:rPr>
           <w:t>Spielstart geladenes Spiel mit zu wenigen Spielern unmöglich</w:t>
@@ -6212,7 +6376,7 @@
       <w:hyperlink w:anchor="_Toc529906314" w:history="1">
         <w:r>
           <w:rPr>
-            <w:rStyle w:val="Link"/>
+            <w:rStyle w:val="Hyperlink"/>
             <w:noProof/>
           </w:rPr>
           <w:t>2.3.3.4</w:t>
@@ -6229,7 +6393,7 @@
         </w:r>
         <w:r>
           <w:rPr>
-            <w:rStyle w:val="Link"/>
+            <w:rStyle w:val="Hyperlink"/>
             <w:noProof/>
           </w:rPr>
           <w:t>Erfolgreicher Start eines geladenen Spiels</w:t>
@@ -6302,7 +6466,7 @@
       <w:hyperlink w:anchor="_Toc529906315" w:history="1">
         <w:r>
           <w:rPr>
-            <w:rStyle w:val="Link"/>
+            <w:rStyle w:val="Hyperlink"/>
             <w:noProof/>
           </w:rPr>
           <w:t>2.3.4</w:t>
@@ -6319,7 +6483,7 @@
         </w:r>
         <w:r>
           <w:rPr>
-            <w:rStyle w:val="Link"/>
+            <w:rStyle w:val="Hyperlink"/>
             <w:noProof/>
           </w:rPr>
           <w:t xml:space="preserve"> Anwendungsfall “Phase 1 Verstärken durchführen”</w:t>
@@ -6392,7 +6556,7 @@
       <w:hyperlink w:anchor="_Toc529906316" w:history="1">
         <w:r>
           <w:rPr>
-            <w:rStyle w:val="Link"/>
+            <w:rStyle w:val="Hyperlink"/>
             <w:noProof/>
           </w:rPr>
           <w:t>2.3.4.1</w:t>
@@ -6409,7 +6573,7 @@
         </w:r>
         <w:r>
           <w:rPr>
-            <w:rStyle w:val="Link"/>
+            <w:rStyle w:val="Hyperlink"/>
             <w:noProof/>
           </w:rPr>
           <w:t>Verstärken ohne Fachbereiche in Besitz und ohne Karten eintauschen</w:t>
@@ -6482,7 +6646,7 @@
       <w:hyperlink w:anchor="_Toc529906317" w:history="1">
         <w:r>
           <w:rPr>
-            <w:rStyle w:val="Link"/>
+            <w:rStyle w:val="Hyperlink"/>
             <w:noProof/>
           </w:rPr>
           <w:t>2.3.4.2</w:t>
@@ -6499,7 +6663,7 @@
         </w:r>
         <w:r>
           <w:rPr>
-            <w:rStyle w:val="Link"/>
+            <w:rStyle w:val="Hyperlink"/>
             <w:noProof/>
           </w:rPr>
           <w:t>Verstärken mit Fachbereiche in Besitz aber ohne Karten eintauschen</w:t>
@@ -6572,7 +6736,7 @@
       <w:hyperlink w:anchor="_Toc529906318" w:history="1">
         <w:r>
           <w:rPr>
-            <w:rStyle w:val="Link"/>
+            <w:rStyle w:val="Hyperlink"/>
             <w:noProof/>
           </w:rPr>
           <w:t>2.3.4.3</w:t>
@@ -6589,7 +6753,7 @@
         </w:r>
         <w:r>
           <w:rPr>
-            <w:rStyle w:val="Link"/>
+            <w:rStyle w:val="Hyperlink"/>
             <w:noProof/>
           </w:rPr>
           <w:t>Verstärken mit Fachbereiche in Besitz und Karten eintauschen</w:t>
@@ -6662,7 +6826,7 @@
       <w:hyperlink w:anchor="_Toc529906319" w:history="1">
         <w:r>
           <w:rPr>
-            <w:rStyle w:val="Link"/>
+            <w:rStyle w:val="Hyperlink"/>
             <w:noProof/>
           </w:rPr>
           <w:t>2.3.5</w:t>
@@ -6679,7 +6843,7 @@
         </w:r>
         <w:r>
           <w:rPr>
-            <w:rStyle w:val="Link"/>
+            <w:rStyle w:val="Hyperlink"/>
             <w:noProof/>
           </w:rPr>
           <w:t>Anwendungsfall „Ersties Verteilen“</w:t>
@@ -6752,7 +6916,7 @@
       <w:hyperlink w:anchor="_Toc529906320" w:history="1">
         <w:r>
           <w:rPr>
-            <w:rStyle w:val="Link"/>
+            <w:rStyle w:val="Hyperlink"/>
             <w:noProof/>
           </w:rPr>
           <w:t>2.3.5.1</w:t>
@@ -6769,7 +6933,7 @@
         </w:r>
         <w:r>
           <w:rPr>
-            <w:rStyle w:val="Link"/>
+            <w:rStyle w:val="Hyperlink"/>
             <w:noProof/>
           </w:rPr>
           <w:t>Erfolgreich Ersties erhöhen</w:t>
@@ -6842,7 +7006,7 @@
       <w:hyperlink w:anchor="_Toc529906321" w:history="1">
         <w:r>
           <w:rPr>
-            <w:rStyle w:val="Link"/>
+            <w:rStyle w:val="Hyperlink"/>
             <w:noProof/>
           </w:rPr>
           <w:t>2.3.5.2</w:t>
@@ -6859,7 +7023,7 @@
         </w:r>
         <w:r>
           <w:rPr>
-            <w:rStyle w:val="Link"/>
+            <w:rStyle w:val="Hyperlink"/>
             <w:noProof/>
           </w:rPr>
           <w:t>Nicht erfolgreich Ersties erhöhen</w:t>
@@ -6932,7 +7096,7 @@
       <w:hyperlink w:anchor="_Toc529906322" w:history="1">
         <w:r>
           <w:rPr>
-            <w:rStyle w:val="Link"/>
+            <w:rStyle w:val="Hyperlink"/>
             <w:noProof/>
           </w:rPr>
           <w:t>2.3.5.3</w:t>
@@ -6949,7 +7113,7 @@
         </w:r>
         <w:r>
           <w:rPr>
-            <w:rStyle w:val="Link"/>
+            <w:rStyle w:val="Hyperlink"/>
             <w:noProof/>
           </w:rPr>
           <w:t xml:space="preserve"> Wechsel des Spielstatus nach letztem verteilten Erstie</w:t>
@@ -7024,7 +7188,7 @@
       <w:hyperlink w:anchor="_Toc529906323" w:history="1">
         <w:r>
           <w:rPr>
-            <w:rStyle w:val="Link"/>
+            <w:rStyle w:val="Hyperlink"/>
             <w:rFonts w:ascii="Cambria" w:hAnsi="Cambria"/>
             <w:noProof/>
           </w:rPr>
@@ -7044,7 +7208,7 @@
         </w:r>
         <w:r>
           <w:rPr>
-            <w:rStyle w:val="Link"/>
+            <w:rStyle w:val="Hyperlink"/>
             <w:rFonts w:ascii="Cambria" w:hAnsi="Cambria"/>
             <w:noProof/>
           </w:rPr>
@@ -7185,18 +7349,46 @@
         <w:rPr>
           <w:rFonts w:ascii="Cambria" w:eastAsia="Batang" w:hAnsi="Cambria"/>
         </w:rPr>
-        <w:t>Es werden sowohl die einzelnen Komponenten der Anwendung „UniRisk“ als auch die gesamte Anwendung getestet</w:t>
-      </w:r>
+        <w:t>Es werden sowohl die einzelnen Komponenten der Anwendung „</w:t>
+      </w:r>
+      <w:proofErr w:type="spellStart"/>
       <w:r>
         <w:rPr>
           <w:rFonts w:ascii="Cambria" w:eastAsia="Batang" w:hAnsi="Cambria"/>
         </w:rPr>
-        <w:t>. Die Komponententests finden auf Basis der detaillierten Schnittstellenbeschreibung der Komponenten statt und werden mit JUnit durchgeführt</w:t>
-      </w:r>
+        <w:t>UniRisk</w:t>
+      </w:r>
+      <w:proofErr w:type="spellEnd"/>
       <w:r>
         <w:rPr>
           <w:rFonts w:ascii="Cambria" w:eastAsia="Batang" w:hAnsi="Cambria"/>
         </w:rPr>
+        <w:t>“ als auch die gesamte Anwendung getestet</w:t>
+      </w:r>
+      <w:r>
+        <w:rPr>
+          <w:rFonts w:ascii="Cambria" w:eastAsia="Batang" w:hAnsi="Cambria"/>
+        </w:rPr>
+        <w:t xml:space="preserve">. Die Komponententests finden auf Basis der detaillierten Schnittstellenbeschreibung der Komponenten statt und werden mit </w:t>
+      </w:r>
+      <w:proofErr w:type="spellStart"/>
+      <w:r>
+        <w:rPr>
+          <w:rFonts w:ascii="Cambria" w:eastAsia="Batang" w:hAnsi="Cambria"/>
+        </w:rPr>
+        <w:t>JUnit</w:t>
+      </w:r>
+      <w:proofErr w:type="spellEnd"/>
+      <w:r>
+        <w:rPr>
+          <w:rFonts w:ascii="Cambria" w:eastAsia="Batang" w:hAnsi="Cambria"/>
+        </w:rPr>
+        <w:t xml:space="preserve"> durchgeführt</w:t>
+      </w:r>
+      <w:r>
+        <w:rPr>
+          <w:rFonts w:ascii="Cambria" w:eastAsia="Batang" w:hAnsi="Cambria"/>
+        </w:rPr>
         <w:t>.</w:t>
       </w:r>
     </w:p>
@@ -7211,19 +7403,41 @@
         <w:rPr>
           <w:rFonts w:ascii="Cambria" w:eastAsia="Batang" w:hAnsi="Cambria"/>
         </w:rPr>
-        <w:t>Für die Komponente GUIClient</w:t>
-      </w:r>
+        <w:t xml:space="preserve">Für die Komponente </w:t>
+      </w:r>
+      <w:proofErr w:type="spellStart"/>
       <w:r>
         <w:rPr>
           <w:rFonts w:ascii="Cambria" w:eastAsia="Batang" w:hAnsi="Cambria"/>
         </w:rPr>
+        <w:t>GUIClient</w:t>
+      </w:r>
+      <w:proofErr w:type="spellEnd"/>
+      <w:r>
+        <w:rPr>
+          <w:rFonts w:ascii="Cambria" w:eastAsia="Batang" w:hAnsi="Cambria"/>
+        </w:rPr>
         <w:t xml:space="preserve"> wird ein</w:t>
       </w:r>
       <w:r>
         <w:rPr>
           <w:rFonts w:ascii="Cambria" w:eastAsia="Batang" w:hAnsi="Cambria"/>
         </w:rPr>
-        <w:t xml:space="preserve"> Dummy entwickelt, der die Komponente Kommunikation abbildet. Für die Komponententest Kommunikation und GUIServer wird ebenfalls eine Dummy-Komponente benötigt, welche die Komponenten Spieldaten und Spiellogik abbildet.</w:t>
+        <w:t xml:space="preserve"> Dummy entwickelt, der die Komponente Kommunikation abbildet. Für die Komponententest Kommunikation und </w:t>
+      </w:r>
+      <w:proofErr w:type="spellStart"/>
+      <w:r>
+        <w:rPr>
+          <w:rFonts w:ascii="Cambria" w:eastAsia="Batang" w:hAnsi="Cambria"/>
+        </w:rPr>
+        <w:t>GUIServer</w:t>
+      </w:r>
+      <w:proofErr w:type="spellEnd"/>
+      <w:r>
+        <w:rPr>
+          <w:rFonts w:ascii="Cambria" w:eastAsia="Batang" w:hAnsi="Cambria"/>
+        </w:rPr>
+        <w:t xml:space="preserve"> wird ebenfalls eine Dummy-Komponente benötigt, welche die Komponenten Spieldaten und Spiellogik abbildet.</w:t>
       </w:r>
     </w:p>
     <w:p>
@@ -7242,7 +7456,133 @@
           <w:sz w:val="22"/>
           <w:szCs w:val="22"/>
         </w:rPr>
-        <w:t xml:space="preserve">Der Testablauf wird in der folgenden Tabelle nochmal zusammengefasst. Die Spalte „Nummer“ ist ein eindeutiger Bezeichner für den Test. Die Spalte Teststufe benennt den Stufe und Umfang des Tests. Die Testart gibt an, ob die Tests automatisch oder Manuell durchgeführt werden. Die Spalte Abhängigkeiten listet die Tests, die zu 98% erfolgreich durchgeführt werden, bevor der Test in dieser Zeile stattfindet. Die nachfolgenden Spalten geben an, ob mit der richtigen (R), der Dummy-Komponente (D) oder ohne die Komponente (O) getestet wird. </w:t>
+        <w:t xml:space="preserve">Der Testablauf wird in der folgenden Tabelle nochmal zusammengefasst. Die Spalte „Nummer“ ist ein eindeutiger Bezeichner </w:t>
+      </w:r>
+      <w:proofErr w:type="spellStart"/>
+      <w:r>
+        <w:rPr>
+          <w:rFonts w:ascii="Cambria" w:hAnsi="Cambria"/>
+          <w:sz w:val="22"/>
+          <w:szCs w:val="22"/>
+        </w:rPr>
+        <w:t>für</w:t>
+      </w:r>
+      <w:proofErr w:type="spellEnd"/>
+      <w:r>
+        <w:rPr>
+          <w:rFonts w:ascii="Cambria" w:hAnsi="Cambria"/>
+          <w:sz w:val="22"/>
+          <w:szCs w:val="22"/>
+        </w:rPr>
+        <w:t xml:space="preserve"> den Test. Die Spalte Teststufe benennt </w:t>
+      </w:r>
+      <w:proofErr w:type="gramStart"/>
+      <w:r>
+        <w:rPr>
+          <w:rFonts w:ascii="Cambria" w:hAnsi="Cambria"/>
+          <w:sz w:val="22"/>
+          <w:szCs w:val="22"/>
+        </w:rPr>
+        <w:t>den Stufe</w:t>
+      </w:r>
+      <w:proofErr w:type="gramEnd"/>
+      <w:r>
+        <w:rPr>
+          <w:rFonts w:ascii="Cambria" w:hAnsi="Cambria"/>
+          <w:sz w:val="22"/>
+          <w:szCs w:val="22"/>
+        </w:rPr>
+        <w:t xml:space="preserve"> und Umfang des Tests. Die </w:t>
+      </w:r>
+      <w:proofErr w:type="spellStart"/>
+      <w:r>
+        <w:rPr>
+          <w:rFonts w:ascii="Cambria" w:hAnsi="Cambria"/>
+          <w:sz w:val="22"/>
+          <w:szCs w:val="22"/>
+        </w:rPr>
+        <w:t>Testart</w:t>
+      </w:r>
+      <w:proofErr w:type="spellEnd"/>
+      <w:r>
+        <w:rPr>
+          <w:rFonts w:ascii="Cambria" w:hAnsi="Cambria"/>
+          <w:sz w:val="22"/>
+          <w:szCs w:val="22"/>
+        </w:rPr>
+        <w:t xml:space="preserve"> gibt an, ob die Tests automatisch oder </w:t>
+      </w:r>
+      <w:proofErr w:type="gramStart"/>
+      <w:r>
+        <w:rPr>
+          <w:rFonts w:ascii="Cambria" w:hAnsi="Cambria"/>
+          <w:sz w:val="22"/>
+          <w:szCs w:val="22"/>
+        </w:rPr>
+        <w:t>Manuell</w:t>
+      </w:r>
+      <w:proofErr w:type="gramEnd"/>
+      <w:r>
+        <w:rPr>
+          <w:rFonts w:ascii="Cambria" w:hAnsi="Cambria"/>
+          <w:sz w:val="22"/>
+          <w:szCs w:val="22"/>
+        </w:rPr>
+        <w:t xml:space="preserve"> </w:t>
+      </w:r>
+      <w:proofErr w:type="spellStart"/>
+      <w:r>
+        <w:rPr>
+          <w:rFonts w:ascii="Cambria" w:hAnsi="Cambria"/>
+          <w:sz w:val="22"/>
+          <w:szCs w:val="22"/>
+        </w:rPr>
+        <w:t>durchgeführt</w:t>
+      </w:r>
+      <w:proofErr w:type="spellEnd"/>
+      <w:r>
+        <w:rPr>
+          <w:rFonts w:ascii="Cambria" w:hAnsi="Cambria"/>
+          <w:sz w:val="22"/>
+          <w:szCs w:val="22"/>
+        </w:rPr>
+        <w:t xml:space="preserve"> werden. Die Spalte </w:t>
+      </w:r>
+      <w:proofErr w:type="spellStart"/>
+      <w:r>
+        <w:rPr>
+          <w:rFonts w:ascii="Cambria" w:hAnsi="Cambria"/>
+          <w:sz w:val="22"/>
+          <w:szCs w:val="22"/>
+        </w:rPr>
+        <w:t>Abhängigkeiten</w:t>
+      </w:r>
+      <w:proofErr w:type="spellEnd"/>
+      <w:r>
+        <w:rPr>
+          <w:rFonts w:ascii="Cambria" w:hAnsi="Cambria"/>
+          <w:sz w:val="22"/>
+          <w:szCs w:val="22"/>
+        </w:rPr>
+        <w:t xml:space="preserve"> listet die Tests, die zu 98% erfolgreich </w:t>
+      </w:r>
+      <w:proofErr w:type="spellStart"/>
+      <w:r>
+        <w:rPr>
+          <w:rFonts w:ascii="Cambria" w:hAnsi="Cambria"/>
+          <w:sz w:val="22"/>
+          <w:szCs w:val="22"/>
+        </w:rPr>
+        <w:t>durchgeführt</w:t>
+      </w:r>
+      <w:proofErr w:type="spellEnd"/>
+      <w:r>
+        <w:rPr>
+          <w:rFonts w:ascii="Cambria" w:hAnsi="Cambria"/>
+          <w:sz w:val="22"/>
+          <w:szCs w:val="22"/>
+        </w:rPr>
+        <w:t xml:space="preserve"> werden, bevor der Test in dieser Zeile stattfindet. Die nachfolgenden Spalten geben an, ob mit der richtigen (R), der Dummy-Komponente (D) oder ohne die Komponente (O) getestet wird. </w:t>
       </w:r>
     </w:p>
     <w:tbl>
@@ -7319,12 +7659,14 @@
                 <w:rFonts w:ascii="Cambria" w:eastAsia="Batang" w:hAnsi="Cambria"/>
               </w:rPr>
             </w:pPr>
+            <w:proofErr w:type="spellStart"/>
             <w:r>
               <w:rPr>
                 <w:rFonts w:ascii="Cambria" w:eastAsia="Batang" w:hAnsi="Cambria"/>
               </w:rPr>
               <w:t>Testart</w:t>
             </w:r>
+            <w:proofErr w:type="spellEnd"/>
           </w:p>
         </w:tc>
         <w:tc>
@@ -7359,12 +7701,14 @@
                 <w:rFonts w:ascii="Cambria" w:eastAsia="Batang" w:hAnsi="Cambria"/>
               </w:rPr>
             </w:pPr>
+            <w:proofErr w:type="spellStart"/>
             <w:r>
               <w:rPr>
                 <w:rFonts w:ascii="Cambria" w:eastAsia="Batang" w:hAnsi="Cambria"/>
               </w:rPr>
               <w:t>GUIClient</w:t>
             </w:r>
+            <w:proofErr w:type="spellEnd"/>
           </w:p>
         </w:tc>
         <w:tc>
@@ -7439,12 +7783,14 @@
                 <w:rFonts w:ascii="Cambria" w:eastAsia="Batang" w:hAnsi="Cambria"/>
               </w:rPr>
             </w:pPr>
+            <w:proofErr w:type="spellStart"/>
             <w:r>
               <w:rPr>
                 <w:rFonts w:ascii="Cambria" w:eastAsia="Batang" w:hAnsi="Cambria"/>
               </w:rPr>
               <w:t>GIUServer</w:t>
             </w:r>
+            <w:proofErr w:type="spellEnd"/>
           </w:p>
         </w:tc>
       </w:tr>
@@ -7488,8 +7834,15 @@
                 <w:rFonts w:ascii="Cambria" w:eastAsia="Batang" w:hAnsi="Cambria"/>
               </w:rPr>
               <w:br/>
+            </w:r>
+            <w:proofErr w:type="spellStart"/>
+            <w:r>
+              <w:rPr>
+                <w:rFonts w:ascii="Cambria" w:eastAsia="Batang" w:hAnsi="Cambria"/>
+              </w:rPr>
               <w:t>GUIClient</w:t>
             </w:r>
+            <w:proofErr w:type="spellEnd"/>
           </w:p>
         </w:tc>
         <w:tc>
@@ -8196,12 +8549,14 @@
                 <w:rFonts w:ascii="Cambria" w:eastAsia="Batang" w:hAnsi="Cambria"/>
               </w:rPr>
             </w:pPr>
+            <w:proofErr w:type="spellStart"/>
             <w:r>
               <w:rPr>
                 <w:rFonts w:ascii="Cambria" w:eastAsia="Batang" w:hAnsi="Cambria"/>
               </w:rPr>
               <w:t>GUIServer</w:t>
             </w:r>
+            <w:proofErr w:type="spellEnd"/>
           </w:p>
         </w:tc>
         <w:tc>
@@ -8626,7 +8981,14 @@
         <w:rPr>
           <w:rFonts w:ascii="Cambria" w:hAnsi="Cambria"/>
         </w:rPr>
-        <w:t>s samt i</w:t>
+        <w:t xml:space="preserve">s </w:t>
+      </w:r>
+      <w:proofErr w:type="gramStart"/>
+      <w:r>
+        <w:rPr>
+          <w:rFonts w:ascii="Cambria" w:hAnsi="Cambria"/>
+        </w:rPr>
+        <w:t>samt i</w:t>
       </w:r>
       <w:r>
         <w:rPr>
@@ -8656,7 +9018,42 @@
         <w:rPr>
           <w:rFonts w:ascii="Cambria" w:hAnsi="Cambria"/>
         </w:rPr>
-        <w:t>-Komponenten befinden sich in den java-Dateien des IntelliJ-Projekts.</w:t>
+        <w:t>-Komponenten</w:t>
+      </w:r>
+      <w:proofErr w:type="gramEnd"/>
+      <w:r>
+        <w:rPr>
+          <w:rFonts w:ascii="Cambria" w:hAnsi="Cambria"/>
+        </w:rPr>
+        <w:t xml:space="preserve"> befinden sich in den </w:t>
+      </w:r>
+      <w:proofErr w:type="spellStart"/>
+      <w:r>
+        <w:rPr>
+          <w:rFonts w:ascii="Cambria" w:hAnsi="Cambria"/>
+        </w:rPr>
+        <w:t>java</w:t>
+      </w:r>
+      <w:proofErr w:type="spellEnd"/>
+      <w:r>
+        <w:rPr>
+          <w:rFonts w:ascii="Cambria" w:hAnsi="Cambria"/>
+        </w:rPr>
+        <w:t xml:space="preserve">-Dateien des </w:t>
+      </w:r>
+      <w:proofErr w:type="spellStart"/>
+      <w:r>
+        <w:rPr>
+          <w:rFonts w:ascii="Cambria" w:hAnsi="Cambria"/>
+        </w:rPr>
+        <w:t>IntelliJ</w:t>
+      </w:r>
+      <w:proofErr w:type="spellEnd"/>
+      <w:r>
+        <w:rPr>
+          <w:rFonts w:ascii="Cambria" w:hAnsi="Cambria"/>
+        </w:rPr>
+        <w:t>-Projekts.</w:t>
       </w:r>
     </w:p>
     <w:p>
@@ -8711,8 +9108,6 @@
         </w:rPr>
         <w:t>Aufgrund der manuellen Komponententests fällt jeglicher Integrationstest weg.</w:t>
       </w:r>
-      <w:bookmarkStart w:id="6" w:name="_GoBack"/>
-      <w:bookmarkEnd w:id="6"/>
     </w:p>
     <w:p>
       <w:pPr>
@@ -8728,7 +9123,7 @@
         </w:rPr>
         <w:br/>
       </w:r>
-      <w:bookmarkStart w:id="7" w:name="_Toc529906301"/>
+      <w:bookmarkStart w:id="6" w:name="_Toc529906301"/>
       <w:r>
         <w:rPr>
           <w:rFonts w:ascii="Cambria" w:hAnsi="Cambria"/>
@@ -8742,7 +9137,7 @@
         <w:tab/>
         <w:t>Systemtest</w:t>
       </w:r>
-      <w:bookmarkEnd w:id="7"/>
+      <w:bookmarkEnd w:id="6"/>
     </w:p>
     <w:p>
       <w:pPr>
@@ -8791,7 +9186,7 @@
         <w:pStyle w:val="berschrift3"/>
         <w:jc w:val="both"/>
       </w:pPr>
-      <w:bookmarkStart w:id="8" w:name="_Toc529906302"/>
+      <w:bookmarkStart w:id="7" w:name="_Toc529906302"/>
       <w:r>
         <w:t>2.3.</w:t>
       </w:r>
@@ -8811,7 +9206,7 @@
       <w:r>
         <w:t>”</w:t>
       </w:r>
-      <w:bookmarkEnd w:id="8"/>
+      <w:bookmarkEnd w:id="7"/>
     </w:p>
     <w:p>
       <w:pPr>
@@ -8881,7 +9276,7 @@
         <w:pStyle w:val="berschrift4"/>
         <w:jc w:val="both"/>
       </w:pPr>
-      <w:bookmarkStart w:id="9" w:name="_Toc529906303"/>
+      <w:bookmarkStart w:id="8" w:name="_Toc529906303"/>
       <w:r>
         <w:t>2.3.</w:t>
       </w:r>
@@ -8897,7 +9292,7 @@
       <w:r>
         <w:t>Spiel anlegen mit Spieleranzahl zwischen 3 und 5</w:t>
       </w:r>
-      <w:bookmarkEnd w:id="9"/>
+      <w:bookmarkEnd w:id="8"/>
     </w:p>
     <w:p>
       <w:pPr>
@@ -9097,7 +9492,7 @@
         <w:pStyle w:val="berschrift4"/>
         <w:jc w:val="both"/>
       </w:pPr>
-      <w:bookmarkStart w:id="10" w:name="_Toc529906304"/>
+      <w:bookmarkStart w:id="9" w:name="_Toc529906304"/>
       <w:r>
         <w:t>2.3.</w:t>
       </w:r>
@@ -9113,7 +9508,7 @@
       <w:r>
         <w:t>Spiel anlegen mit fehlerhafter Spieleranzahl von unter 3 Spielern</w:t>
       </w:r>
-      <w:bookmarkEnd w:id="10"/>
+      <w:bookmarkEnd w:id="9"/>
     </w:p>
     <w:p>
       <w:pPr>
@@ -9274,7 +9669,21 @@
         <w:rPr>
           <w:rFonts w:ascii="Cambria" w:hAnsi="Cambria"/>
         </w:rPr>
-        <w:t>Es wird die Fehlermeldung „ Sie müssen eine Spieleranzahl zwischen 3 und 5 Spielern angeben“ angezeigt</w:t>
+        <w:t xml:space="preserve">Es wird die Fehlermeldung </w:t>
+      </w:r>
+      <w:proofErr w:type="gramStart"/>
+      <w:r>
+        <w:rPr>
+          <w:rFonts w:ascii="Cambria" w:hAnsi="Cambria"/>
+        </w:rPr>
+        <w:t>„ Sie</w:t>
+      </w:r>
+      <w:proofErr w:type="gramEnd"/>
+      <w:r>
+        <w:rPr>
+          <w:rFonts w:ascii="Cambria" w:hAnsi="Cambria"/>
+        </w:rPr>
+        <w:t xml:space="preserve"> müssen eine Spieleranzahl zwischen 3 und 5 Spielern angeben“ angezeigt</w:t>
       </w:r>
     </w:p>
     <w:p>
@@ -9334,7 +9743,7 @@
         <w:pStyle w:val="berschrift4"/>
         <w:jc w:val="both"/>
       </w:pPr>
-      <w:bookmarkStart w:id="11" w:name="_Toc529906305"/>
+      <w:bookmarkStart w:id="10" w:name="_Toc529906305"/>
       <w:r>
         <w:t>2.3.</w:t>
       </w:r>
@@ -9353,7 +9762,7 @@
       <w:r>
         <w:t>Spiel anlegen mit leerem „Spieleranzahl“ Textfeld</w:t>
       </w:r>
-      <w:bookmarkEnd w:id="11"/>
+      <w:bookmarkEnd w:id="10"/>
     </w:p>
     <w:p>
       <w:pPr>
@@ -9547,7 +9956,7 @@
       <w:pPr>
         <w:pStyle w:val="berschrift3"/>
       </w:pPr>
-      <w:bookmarkStart w:id="12" w:name="_Toc529906306"/>
+      <w:bookmarkStart w:id="11" w:name="_Toc529906306"/>
       <w:r>
         <w:t>2.3.2</w:t>
       </w:r>
@@ -9564,7 +9973,7 @@
       <w:r>
         <w:t>”</w:t>
       </w:r>
-      <w:bookmarkEnd w:id="12"/>
+      <w:bookmarkEnd w:id="11"/>
     </w:p>
     <w:p>
       <w:pPr>
@@ -9638,12 +10047,14 @@
                 <w:rFonts w:ascii="Cambria" w:hAnsi="Cambria"/>
               </w:rPr>
             </w:pPr>
+            <w:proofErr w:type="spellStart"/>
             <w:r>
               <w:rPr>
                 <w:rFonts w:ascii="Cambria" w:hAnsi="Cambria"/>
               </w:rPr>
               <w:t>BotSpieler</w:t>
             </w:r>
+            <w:proofErr w:type="spellEnd"/>
           </w:p>
         </w:tc>
         <w:tc>
@@ -9942,7 +10353,7 @@
       <w:pPr>
         <w:pStyle w:val="berschrift4"/>
       </w:pPr>
-      <w:bookmarkStart w:id="13" w:name="_Toc529906307"/>
+      <w:bookmarkStart w:id="12" w:name="_Toc529906307"/>
       <w:r>
         <w:t>2.3.2.1</w:t>
       </w:r>
@@ -9952,7 +10363,7 @@
       <w:r>
         <w:t>Erfolgreicher Angriff gestartet</w:t>
       </w:r>
-      <w:bookmarkEnd w:id="13"/>
+      <w:bookmarkEnd w:id="12"/>
     </w:p>
     <w:p>
       <w:pPr>
@@ -10038,7 +10449,21 @@
         <w:rPr>
           <w:rFonts w:ascii="Cambria" w:hAnsi="Cambria"/>
         </w:rPr>
-        <w:t>-Bob wählt sein eigenes Gebäude (5), ein gegnerisches Nachbargebäude (6), und seine Erstie-Anzahl zum Angreifen (2) aus</w:t>
+        <w:t xml:space="preserve">-Bob wählt sein eigenes Gebäude (5), ein gegnerisches Nachbargebäude (6), und seine </w:t>
+      </w:r>
+      <w:proofErr w:type="spellStart"/>
+      <w:r>
+        <w:rPr>
+          <w:rFonts w:ascii="Cambria" w:hAnsi="Cambria"/>
+        </w:rPr>
+        <w:t>Erstie</w:t>
+      </w:r>
+      <w:proofErr w:type="spellEnd"/>
+      <w:r>
+        <w:rPr>
+          <w:rFonts w:ascii="Cambria" w:hAnsi="Cambria"/>
+        </w:rPr>
+        <w:t>-Anzahl zum Angreifen (2) aus</w:t>
       </w:r>
     </w:p>
     <w:p>
@@ -10147,7 +10572,21 @@
         <w:rPr>
           <w:rFonts w:ascii="Cambria" w:hAnsi="Cambria"/>
         </w:rPr>
-        <w:t>Die Methode „angriffAbwehren“ wird aufgerufen und ausgeführt</w:t>
+        <w:t>Die Methode „</w:t>
+      </w:r>
+      <w:proofErr w:type="spellStart"/>
+      <w:r>
+        <w:rPr>
+          <w:rFonts w:ascii="Cambria" w:hAnsi="Cambria"/>
+        </w:rPr>
+        <w:t>angriffAbwehren</w:t>
+      </w:r>
+      <w:proofErr w:type="spellEnd"/>
+      <w:r>
+        <w:rPr>
+          <w:rFonts w:ascii="Cambria" w:hAnsi="Cambria"/>
+        </w:rPr>
+        <w:t>“ wird aufgerufen und ausgeführt</w:t>
       </w:r>
     </w:p>
     <w:p>
@@ -10164,7 +10603,7 @@
       <w:pPr>
         <w:pStyle w:val="berschrift4"/>
       </w:pPr>
-      <w:bookmarkStart w:id="14" w:name="_Toc529906308"/>
+      <w:bookmarkStart w:id="13" w:name="_Toc529906308"/>
       <w:r>
         <w:t>2.3.2.2</w:t>
       </w:r>
@@ -10174,7 +10613,7 @@
       <w:r>
         <w:t>Abwehr durch einen Mitspieler</w:t>
       </w:r>
-      <w:bookmarkEnd w:id="14"/>
+      <w:bookmarkEnd w:id="13"/>
     </w:p>
     <w:p>
       <w:pPr>
@@ -10399,7 +10838,7 @@
       <w:pPr>
         <w:pStyle w:val="berschrift4"/>
       </w:pPr>
-      <w:bookmarkStart w:id="15" w:name="_Toc529906309"/>
+      <w:bookmarkStart w:id="14" w:name="_Toc529906309"/>
       <w:r>
         <w:t>2.3.2.</w:t>
       </w:r>
@@ -10412,7 +10851,7 @@
       <w:r>
         <w:t>Angriff auf nicht Nachbargebäude</w:t>
       </w:r>
-      <w:bookmarkEnd w:id="15"/>
+      <w:bookmarkEnd w:id="14"/>
     </w:p>
     <w:p>
       <w:pPr>
@@ -10578,7 +11017,7 @@
       <w:pPr>
         <w:pStyle w:val="berschrift3"/>
       </w:pPr>
-      <w:bookmarkStart w:id="16" w:name="_Toc529906310"/>
+      <w:bookmarkStart w:id="15" w:name="_Toc529906310"/>
       <w:r>
         <w:lastRenderedPageBreak/>
         <w:t>2.3.</w:t>
@@ -10593,7 +11032,7 @@
         <w:tab/>
         <w:t>Anwendungsfall “Spiel Starten”</w:t>
       </w:r>
-      <w:bookmarkEnd w:id="16"/>
+      <w:bookmarkEnd w:id="15"/>
     </w:p>
     <w:p>
       <w:pPr>
@@ -10764,13 +11203,61 @@
           <w:rFonts w:ascii="Cambria" w:hAnsi="Cambria"/>
         </w:rPr>
         <w:tab/>
+      </w:r>
+      <w:proofErr w:type="spellStart"/>
+      <w:r>
+        <w:rPr>
+          <w:rFonts w:ascii="Cambria" w:hAnsi="Cambria"/>
+        </w:rPr>
         <w:t>M@rianne</w:t>
       </w:r>
+      <w:proofErr w:type="spellEnd"/>
       <w:r>
         <w:rPr>
           <w:rFonts w:ascii="Cambria" w:hAnsi="Cambria"/>
         </w:rPr>
         <w:tab/>
+      </w:r>
+      <w:r>
+        <w:rPr>
+          <w:rFonts w:ascii="Cambria" w:hAnsi="Cambria"/>
+        </w:rPr>
+        <w:tab/>
+      </w:r>
+      <w:proofErr w:type="gramStart"/>
+      <w:r>
+        <w:rPr>
+          <w:rFonts w:ascii="Cambria" w:hAnsi="Cambria"/>
+        </w:rPr>
+        <w:t>Bereit</w:t>
+      </w:r>
+      <w:proofErr w:type="gramEnd"/>
+      <w:r>
+        <w:rPr>
+          <w:rFonts w:ascii="Cambria" w:hAnsi="Cambria"/>
+        </w:rPr>
+        <w:t>/Nicht bereit</w:t>
+      </w:r>
+    </w:p>
+    <w:p>
+      <w:pPr>
+        <w:jc w:val="both"/>
+        <w:rPr>
+          <w:rFonts w:ascii="Cambria" w:hAnsi="Cambria"/>
+        </w:rPr>
+      </w:pPr>
+      <w:r>
+        <w:rPr>
+          <w:rFonts w:ascii="Cambria" w:hAnsi="Cambria"/>
+        </w:rPr>
+        <w:t>192.168.0.102</w:t>
+      </w:r>
+      <w:r>
+        <w:rPr>
+          <w:rFonts w:ascii="Cambria" w:hAnsi="Cambria"/>
+        </w:rPr>
+        <w:tab/>
+        <w:t>Bartholomäus</w:t>
       </w:r>
       <w:r>
         <w:rPr>
@@ -10791,14 +11278,79 @@
         <w:rPr>
           <w:rFonts w:ascii="Cambria" w:hAnsi="Cambria"/>
         </w:rPr>
-        <w:t>192.168.0.102</w:t>
+        <w:t>192.168.0.103</w:t>
       </w:r>
       <w:r>
         <w:rPr>
           <w:rFonts w:ascii="Cambria" w:hAnsi="Cambria"/>
         </w:rPr>
         <w:tab/>
-        <w:t>Bartholomäus</w:t>
+        <w:t>P3t3r</w:t>
+      </w:r>
+      <w:r>
+        <w:rPr>
+          <w:rFonts w:ascii="Cambria" w:hAnsi="Cambria"/>
+        </w:rPr>
+        <w:tab/>
+      </w:r>
+      <w:r>
+        <w:rPr>
+          <w:rFonts w:ascii="Cambria" w:hAnsi="Cambria"/>
+        </w:rPr>
+        <w:tab/>
+      </w:r>
+      <w:r>
+        <w:rPr>
+          <w:rFonts w:ascii="Cambria" w:hAnsi="Cambria"/>
+        </w:rPr>
+        <w:tab/>
+      </w:r>
+      <w:proofErr w:type="gramStart"/>
+      <w:r>
+        <w:rPr>
+          <w:rFonts w:ascii="Cambria" w:hAnsi="Cambria"/>
+        </w:rPr>
+        <w:t>Bereit</w:t>
+      </w:r>
+      <w:proofErr w:type="gramEnd"/>
+      <w:r>
+        <w:rPr>
+          <w:rFonts w:ascii="Cambria" w:hAnsi="Cambria"/>
+        </w:rPr>
+        <w:t>/Nicht bereit</w:t>
+      </w:r>
+    </w:p>
+    <w:p>
+      <w:pPr>
+        <w:jc w:val="both"/>
+        <w:rPr>
+          <w:rFonts w:ascii="Cambria" w:hAnsi="Cambria"/>
+        </w:rPr>
+      </w:pPr>
+      <w:r>
+        <w:rPr>
+          <w:rFonts w:ascii="Cambria" w:hAnsi="Cambria"/>
+        </w:rPr>
+        <w:t>192.168.0.104</w:t>
+      </w:r>
+      <w:r>
+        <w:rPr>
+          <w:rFonts w:ascii="Cambria" w:hAnsi="Cambria"/>
+        </w:rPr>
+        <w:tab/>
+        <w:t>Piet</w:t>
+      </w:r>
+      <w:r>
+        <w:rPr>
+          <w:rFonts w:ascii="Cambria" w:hAnsi="Cambria"/>
+        </w:rPr>
+        <w:tab/>
+      </w:r>
+      <w:r>
+        <w:rPr>
+          <w:rFonts w:ascii="Cambria" w:hAnsi="Cambria"/>
+        </w:rPr>
+        <w:tab/>
       </w:r>
       <w:r>
         <w:rPr>
@@ -10815,86 +11367,6 @@
           <w:rFonts w:ascii="Cambria" w:hAnsi="Cambria"/>
         </w:rPr>
       </w:pPr>
-      <w:r>
-        <w:rPr>
-          <w:rFonts w:ascii="Cambria" w:hAnsi="Cambria"/>
-        </w:rPr>
-        <w:t>192.168.0.103</w:t>
-      </w:r>
-      <w:r>
-        <w:rPr>
-          <w:rFonts w:ascii="Cambria" w:hAnsi="Cambria"/>
-        </w:rPr>
-        <w:tab/>
-        <w:t>P3t3r</w:t>
-      </w:r>
-      <w:r>
-        <w:rPr>
-          <w:rFonts w:ascii="Cambria" w:hAnsi="Cambria"/>
-        </w:rPr>
-        <w:tab/>
-      </w:r>
-      <w:r>
-        <w:rPr>
-          <w:rFonts w:ascii="Cambria" w:hAnsi="Cambria"/>
-        </w:rPr>
-        <w:tab/>
-      </w:r>
-      <w:r>
-        <w:rPr>
-          <w:rFonts w:ascii="Cambria" w:hAnsi="Cambria"/>
-        </w:rPr>
-        <w:tab/>
-        <w:t>Bereit/Nicht bereit</w:t>
-      </w:r>
-    </w:p>
-    <w:p>
-      <w:pPr>
-        <w:jc w:val="both"/>
-        <w:rPr>
-          <w:rFonts w:ascii="Cambria" w:hAnsi="Cambria"/>
-        </w:rPr>
-      </w:pPr>
-      <w:r>
-        <w:rPr>
-          <w:rFonts w:ascii="Cambria" w:hAnsi="Cambria"/>
-        </w:rPr>
-        <w:t>192.168.0.104</w:t>
-      </w:r>
-      <w:r>
-        <w:rPr>
-          <w:rFonts w:ascii="Cambria" w:hAnsi="Cambria"/>
-        </w:rPr>
-        <w:tab/>
-        <w:t>Piet</w:t>
-      </w:r>
-      <w:r>
-        <w:rPr>
-          <w:rFonts w:ascii="Cambria" w:hAnsi="Cambria"/>
-        </w:rPr>
-        <w:tab/>
-      </w:r>
-      <w:r>
-        <w:rPr>
-          <w:rFonts w:ascii="Cambria" w:hAnsi="Cambria"/>
-        </w:rPr>
-        <w:tab/>
-      </w:r>
-      <w:r>
-        <w:rPr>
-          <w:rFonts w:ascii="Cambria" w:hAnsi="Cambria"/>
-        </w:rPr>
-        <w:tab/>
-        <w:t>Bereit/Nicht bereit</w:t>
-      </w:r>
-    </w:p>
-    <w:p>
-      <w:pPr>
-        <w:jc w:val="both"/>
-        <w:rPr>
-          <w:rFonts w:ascii="Cambria" w:hAnsi="Cambria"/>
-        </w:rPr>
-      </w:pPr>
     </w:p>
     <w:p>
       <w:pPr>
@@ -10908,13 +11380,28 @@
           <w:rFonts w:ascii="Cambria" w:hAnsi="Cambria"/>
           <w:i/>
         </w:rPr>
-        <w:t>Spieldaten eines geladenen Spiels</w:t>
-      </w:r>
-      <w:r>
-        <w:rPr>
-          <w:rFonts w:ascii="Cambria" w:hAnsi="Cambria"/>
-        </w:rPr>
-        <w:t>(Dateiname „Test1“).</w:t>
+        <w:t xml:space="preserve">Spieldaten eines geladenen </w:t>
+      </w:r>
+      <w:proofErr w:type="gramStart"/>
+      <w:r>
+        <w:rPr>
+          <w:rFonts w:ascii="Cambria" w:hAnsi="Cambria"/>
+          <w:i/>
+        </w:rPr>
+        <w:t>Spiels</w:t>
+      </w:r>
+      <w:r>
+        <w:rPr>
+          <w:rFonts w:ascii="Cambria" w:hAnsi="Cambria"/>
+        </w:rPr>
+        <w:t>(</w:t>
+      </w:r>
+      <w:proofErr w:type="gramEnd"/>
+      <w:r>
+        <w:rPr>
+          <w:rFonts w:ascii="Cambria" w:hAnsi="Cambria"/>
+        </w:rPr>
+        <w:t>Dateiname „Test1“).</w:t>
       </w:r>
     </w:p>
     <w:p>
@@ -10929,7 +11416,7 @@
       <w:pPr>
         <w:pStyle w:val="berschrift4"/>
       </w:pPr>
-      <w:bookmarkStart w:id="17" w:name="_Toc529906311"/>
+      <w:bookmarkStart w:id="16" w:name="_Toc529906311"/>
       <w:r>
         <w:t>2.3.</w:t>
       </w:r>
@@ -10943,7 +11430,7 @@
         <w:tab/>
         <w:t>Erfolgreicher Start eines neuen Spiels ohne Bots</w:t>
       </w:r>
-      <w:bookmarkEnd w:id="17"/>
+      <w:bookmarkEnd w:id="16"/>
     </w:p>
     <w:p>
       <w:pPr>
@@ -11102,7 +11589,21 @@
         <w:rPr>
           <w:rFonts w:ascii="Cambria" w:hAnsi="Cambria"/>
         </w:rPr>
-        <w:t>Die Karte wird auf GUIClient für jeden Spieler angezeigt</w:t>
+        <w:t xml:space="preserve">Die Karte wird auf </w:t>
+      </w:r>
+      <w:proofErr w:type="spellStart"/>
+      <w:r>
+        <w:rPr>
+          <w:rFonts w:ascii="Cambria" w:hAnsi="Cambria"/>
+        </w:rPr>
+        <w:t>GUIClient</w:t>
+      </w:r>
+      <w:proofErr w:type="spellEnd"/>
+      <w:r>
+        <w:rPr>
+          <w:rFonts w:ascii="Cambria" w:hAnsi="Cambria"/>
+        </w:rPr>
+        <w:t xml:space="preserve"> für jeden Spieler angezeigt</w:t>
       </w:r>
       <w:r>
         <w:rPr>
@@ -11137,7 +11638,7 @@
       <w:pPr>
         <w:pStyle w:val="berschrift4"/>
       </w:pPr>
-      <w:bookmarkStart w:id="18" w:name="_Toc529906312"/>
+      <w:bookmarkStart w:id="17" w:name="_Toc529906312"/>
       <w:r>
         <w:lastRenderedPageBreak/>
         <w:t>2.3.</w:t>
@@ -11152,7 +11653,7 @@
         <w:tab/>
         <w:t>Erfolgreicher Start eines neuen Spiels mit Bots</w:t>
       </w:r>
-      <w:bookmarkEnd w:id="18"/>
+      <w:bookmarkEnd w:id="17"/>
     </w:p>
     <w:p>
       <w:pPr>
@@ -11297,7 +11798,21 @@
         <w:rPr>
           <w:rFonts w:ascii="Cambria" w:hAnsi="Cambria"/>
         </w:rPr>
-        <w:t>Die Karte wird auf GUIClient für jeden Spieler angezeigt</w:t>
+        <w:t xml:space="preserve">Die Karte wird auf </w:t>
+      </w:r>
+      <w:proofErr w:type="spellStart"/>
+      <w:r>
+        <w:rPr>
+          <w:rFonts w:ascii="Cambria" w:hAnsi="Cambria"/>
+        </w:rPr>
+        <w:t>GUIClient</w:t>
+      </w:r>
+      <w:proofErr w:type="spellEnd"/>
+      <w:r>
+        <w:rPr>
+          <w:rFonts w:ascii="Cambria" w:hAnsi="Cambria"/>
+        </w:rPr>
+        <w:t xml:space="preserve"> für jeden Spieler angezeigt</w:t>
       </w:r>
     </w:p>
     <w:p>
@@ -11314,7 +11829,7 @@
       <w:pPr>
         <w:pStyle w:val="berschrift4"/>
       </w:pPr>
-      <w:bookmarkStart w:id="19" w:name="_Toc529906313"/>
+      <w:bookmarkStart w:id="18" w:name="_Toc529906313"/>
       <w:r>
         <w:t>2.3.2.3</w:t>
       </w:r>
@@ -11322,7 +11837,7 @@
         <w:tab/>
         <w:t>Spielstart geladenes Spiel mit zu wenigen Spielern unmöglich</w:t>
       </w:r>
-      <w:bookmarkEnd w:id="19"/>
+      <w:bookmarkEnd w:id="18"/>
     </w:p>
     <w:p>
       <w:pPr>
@@ -11464,7 +11979,21 @@
         <w:rPr>
           <w:rFonts w:ascii="Cambria" w:hAnsi="Cambria"/>
         </w:rPr>
-        <w:t xml:space="preserve"> auf GUIClient für jeden Spieler angezeigt</w:t>
+        <w:t xml:space="preserve"> auf </w:t>
+      </w:r>
+      <w:proofErr w:type="spellStart"/>
+      <w:r>
+        <w:rPr>
+          <w:rFonts w:ascii="Cambria" w:hAnsi="Cambria"/>
+        </w:rPr>
+        <w:t>GUIClient</w:t>
+      </w:r>
+      <w:proofErr w:type="spellEnd"/>
+      <w:r>
+        <w:rPr>
+          <w:rFonts w:ascii="Cambria" w:hAnsi="Cambria"/>
+        </w:rPr>
+        <w:t xml:space="preserve"> für jeden Spieler angezeigt</w:t>
       </w:r>
     </w:p>
     <w:p>
@@ -11484,7 +12013,21 @@
         <w:rPr>
           <w:rFonts w:ascii="Cambria" w:hAnsi="Cambria"/>
         </w:rPr>
-        <w:t>wird auf GUIServer angezeigt</w:t>
+        <w:t xml:space="preserve">wird auf </w:t>
+      </w:r>
+      <w:proofErr w:type="spellStart"/>
+      <w:r>
+        <w:rPr>
+          <w:rFonts w:ascii="Cambria" w:hAnsi="Cambria"/>
+        </w:rPr>
+        <w:t>GUIServer</w:t>
+      </w:r>
+      <w:proofErr w:type="spellEnd"/>
+      <w:r>
+        <w:rPr>
+          <w:rFonts w:ascii="Cambria" w:hAnsi="Cambria"/>
+        </w:rPr>
+        <w:t xml:space="preserve"> angezeigt</w:t>
       </w:r>
     </w:p>
     <w:p>
@@ -11499,7 +12042,7 @@
       <w:pPr>
         <w:pStyle w:val="berschrift4"/>
       </w:pPr>
-      <w:bookmarkStart w:id="20" w:name="_Toc529906314"/>
+      <w:bookmarkStart w:id="19" w:name="_Toc529906314"/>
       <w:r>
         <w:t>2.3.</w:t>
       </w:r>
@@ -11513,7 +12056,7 @@
         <w:tab/>
         <w:t>Erfolgreicher Start eines geladenen Spiels</w:t>
       </w:r>
-      <w:bookmarkEnd w:id="20"/>
+      <w:bookmarkEnd w:id="19"/>
     </w:p>
     <w:p>
       <w:pPr>
@@ -11675,7 +12218,21 @@
         <w:rPr>
           <w:rFonts w:ascii="Cambria" w:hAnsi="Cambria"/>
         </w:rPr>
-        <w:t>Die Karte (mit geladenem Spielstand) wird auf GUIClient für jeden Spieler angezeigt</w:t>
+        <w:t xml:space="preserve">Die Karte (mit geladenem Spielstand) wird auf </w:t>
+      </w:r>
+      <w:proofErr w:type="spellStart"/>
+      <w:r>
+        <w:rPr>
+          <w:rFonts w:ascii="Cambria" w:hAnsi="Cambria"/>
+        </w:rPr>
+        <w:t>GUIClient</w:t>
+      </w:r>
+      <w:proofErr w:type="spellEnd"/>
+      <w:r>
+        <w:rPr>
+          <w:rFonts w:ascii="Cambria" w:hAnsi="Cambria"/>
+        </w:rPr>
+        <w:t xml:space="preserve"> für jeden Spieler angezeigt</w:t>
       </w:r>
     </w:p>
     <w:p>
@@ -11686,7 +12243,7 @@
           <w:szCs w:val="28"/>
         </w:rPr>
       </w:pPr>
-      <w:bookmarkStart w:id="21" w:name="_Toc529906315"/>
+      <w:bookmarkStart w:id="20" w:name="_Toc529906315"/>
     </w:p>
     <w:p>
       <w:pPr>
@@ -11711,7 +12268,7 @@
       <w:r>
         <w:t>”</w:t>
       </w:r>
-      <w:bookmarkEnd w:id="21"/>
+      <w:bookmarkEnd w:id="20"/>
     </w:p>
     <w:p/>
     <w:p>
@@ -11871,7 +12428,7 @@
       <w:pPr>
         <w:pStyle w:val="berschrift4"/>
       </w:pPr>
-      <w:bookmarkStart w:id="22" w:name="_Toc529906316"/>
+      <w:bookmarkStart w:id="21" w:name="_Toc529906316"/>
       <w:r>
         <w:t>2.3.4.1</w:t>
       </w:r>
@@ -11879,6 +12436,222 @@
         <w:tab/>
         <w:t>Verstärken ohne Fachbereiche in Besitz und ohne Karten eintauschen</w:t>
       </w:r>
+      <w:bookmarkEnd w:id="21"/>
+    </w:p>
+    <w:p>
+      <w:pPr>
+        <w:jc w:val="both"/>
+        <w:rPr>
+          <w:rFonts w:ascii="Cambria" w:hAnsi="Cambria"/>
+        </w:rPr>
+      </w:pPr>
+    </w:p>
+    <w:p>
+      <w:pPr>
+        <w:jc w:val="both"/>
+        <w:rPr>
+          <w:rFonts w:ascii="Cambria" w:hAnsi="Cambria"/>
+          <w:b/>
+        </w:rPr>
+      </w:pPr>
+      <w:r>
+        <w:rPr>
+          <w:rFonts w:ascii="Cambria" w:hAnsi="Cambria"/>
+          <w:b/>
+        </w:rPr>
+        <w:t>Testablauf</w:t>
+      </w:r>
+    </w:p>
+    <w:p>
+      <w:pPr>
+        <w:jc w:val="both"/>
+        <w:rPr>
+          <w:rFonts w:ascii="Cambria" w:hAnsi="Cambria"/>
+          <w:b/>
+        </w:rPr>
+      </w:pPr>
+    </w:p>
+    <w:p>
+      <w:pPr>
+        <w:jc w:val="both"/>
+        <w:rPr>
+          <w:rFonts w:ascii="Cambria" w:hAnsi="Cambria"/>
+        </w:rPr>
+      </w:pPr>
+      <w:r>
+        <w:rPr>
+          <w:rFonts w:ascii="Cambria" w:hAnsi="Cambria"/>
+        </w:rPr>
+        <w:t>-Ein Spieler ist am Zug in Phase 1</w:t>
+      </w:r>
+    </w:p>
+    <w:p>
+      <w:pPr>
+        <w:jc w:val="both"/>
+        <w:rPr>
+          <w:rFonts w:ascii="Cambria" w:hAnsi="Cambria"/>
+        </w:rPr>
+      </w:pPr>
+      <w:r>
+        <w:rPr>
+          <w:rFonts w:ascii="Cambria" w:hAnsi="Cambria"/>
+        </w:rPr>
+        <w:t>-Spieler erhält 3 Ersties für die Gebäude in seinem Besitz</w:t>
+      </w:r>
+    </w:p>
+    <w:p>
+      <w:pPr>
+        <w:jc w:val="both"/>
+        <w:rPr>
+          <w:rFonts w:ascii="Cambria" w:hAnsi="Cambria"/>
+        </w:rPr>
+      </w:pPr>
+      <w:r>
+        <w:rPr>
+          <w:rFonts w:ascii="Cambria" w:hAnsi="Cambria"/>
+        </w:rPr>
+        <w:t xml:space="preserve">-Spieler klickt auf „Hotel-Alpenblick“ und setzt damit ein </w:t>
+      </w:r>
+      <w:proofErr w:type="spellStart"/>
+      <w:r>
+        <w:rPr>
+          <w:rFonts w:ascii="Cambria" w:hAnsi="Cambria"/>
+        </w:rPr>
+        <w:t>Erstie</w:t>
+      </w:r>
+      <w:proofErr w:type="spellEnd"/>
+      <w:r>
+        <w:rPr>
+          <w:rFonts w:ascii="Cambria" w:hAnsi="Cambria"/>
+        </w:rPr>
+        <w:t xml:space="preserve"> auf das Gebäude</w:t>
+      </w:r>
+    </w:p>
+    <w:p>
+      <w:pPr>
+        <w:jc w:val="both"/>
+        <w:rPr>
+          <w:rFonts w:ascii="Cambria" w:hAnsi="Cambria"/>
+        </w:rPr>
+      </w:pPr>
+      <w:r>
+        <w:rPr>
+          <w:rFonts w:ascii="Cambria" w:hAnsi="Cambria"/>
+        </w:rPr>
+        <w:t xml:space="preserve">-Die Anzahl der Ersties erhöht sich auf dem angeklickten </w:t>
+      </w:r>
+    </w:p>
+    <w:p>
+      <w:pPr>
+        <w:jc w:val="both"/>
+        <w:rPr>
+          <w:rFonts w:ascii="Cambria" w:hAnsi="Cambria"/>
+        </w:rPr>
+      </w:pPr>
+      <w:r>
+        <w:rPr>
+          <w:rFonts w:ascii="Cambria" w:hAnsi="Cambria"/>
+        </w:rPr>
+        <w:t xml:space="preserve">-Testergebnis abwarten, dann Test mit „Parkplatz Ost“ durchführen </w:t>
+      </w:r>
+    </w:p>
+    <w:p>
+      <w:pPr>
+        <w:jc w:val="both"/>
+        <w:rPr>
+          <w:rFonts w:ascii="Cambria" w:hAnsi="Cambria"/>
+        </w:rPr>
+      </w:pPr>
+    </w:p>
+    <w:p>
+      <w:pPr>
+        <w:jc w:val="both"/>
+        <w:rPr>
+          <w:rFonts w:ascii="Cambria" w:hAnsi="Cambria"/>
+          <w:b/>
+        </w:rPr>
+      </w:pPr>
+      <w:r>
+        <w:rPr>
+          <w:rFonts w:ascii="Cambria" w:hAnsi="Cambria"/>
+          <w:b/>
+        </w:rPr>
+        <w:t>Testergebnis</w:t>
+      </w:r>
+    </w:p>
+    <w:p>
+      <w:pPr>
+        <w:jc w:val="both"/>
+        <w:rPr>
+          <w:rFonts w:ascii="Cambria" w:hAnsi="Cambria"/>
+          <w:b/>
+        </w:rPr>
+      </w:pPr>
+    </w:p>
+    <w:p>
+      <w:pPr>
+        <w:jc w:val="both"/>
+        <w:rPr>
+          <w:rFonts w:ascii="Cambria" w:hAnsi="Cambria"/>
+        </w:rPr>
+      </w:pPr>
+      <w:r>
+        <w:rPr>
+          <w:rFonts w:ascii="Cambria" w:hAnsi="Cambria"/>
+        </w:rPr>
+        <w:t>-Keine Fehlermeldung wird ausgegeben</w:t>
+      </w:r>
+    </w:p>
+    <w:p>
+      <w:pPr>
+        <w:jc w:val="both"/>
+        <w:rPr>
+          <w:rFonts w:ascii="Cambria" w:hAnsi="Cambria"/>
+        </w:rPr>
+      </w:pPr>
+      <w:r>
+        <w:rPr>
+          <w:rFonts w:ascii="Cambria" w:hAnsi="Cambria"/>
+        </w:rPr>
+        <w:t>-Die richtige Anzahl an Ersties werden auf den Gebäuden erhöht und zusetzende Ersties vermindert</w:t>
+      </w:r>
+    </w:p>
+    <w:p>
+      <w:pPr>
+        <w:jc w:val="both"/>
+        <w:rPr>
+          <w:rFonts w:ascii="Cambria" w:hAnsi="Cambria"/>
+        </w:rPr>
+      </w:pPr>
+    </w:p>
+    <w:p>
+      <w:pPr>
+        <w:jc w:val="both"/>
+        <w:rPr>
+          <w:rFonts w:ascii="Cambria" w:hAnsi="Cambria"/>
+        </w:rPr>
+      </w:pPr>
+    </w:p>
+    <w:p>
+      <w:pPr>
+        <w:pStyle w:val="berschrift4"/>
+      </w:pPr>
+      <w:bookmarkStart w:id="22" w:name="_Toc529906317"/>
+      <w:r>
+        <w:t>2.3.4.2</w:t>
+      </w:r>
+      <w:r>
+        <w:tab/>
+        <w:t xml:space="preserve">Verstärken </w:t>
+      </w:r>
+      <w:proofErr w:type="gramStart"/>
+      <w:r>
+        <w:t>mit Fachbereiche</w:t>
+      </w:r>
+      <w:proofErr w:type="gramEnd"/>
+      <w:r>
+        <w:t xml:space="preserve"> in Besitz aber ohne Karten eintauschen</w:t>
+      </w:r>
       <w:bookmarkEnd w:id="22"/>
     </w:p>
     <w:p>
@@ -11939,21 +12712,35 @@
         <w:rPr>
           <w:rFonts w:ascii="Cambria" w:hAnsi="Cambria"/>
         </w:rPr>
-        <w:t>-Spieler erhält 3 Ersties für die Gebäude in seinem Besitz</w:t>
-      </w:r>
-    </w:p>
-    <w:p>
-      <w:pPr>
-        <w:jc w:val="both"/>
-        <w:rPr>
-          <w:rFonts w:ascii="Cambria" w:hAnsi="Cambria"/>
-        </w:rPr>
-      </w:pPr>
-      <w:r>
-        <w:rPr>
-          <w:rFonts w:ascii="Cambria" w:hAnsi="Cambria"/>
-        </w:rPr>
-        <w:t>-Spieler klickt auf „Hotel-Alpenblick“ und setzt damit ein Erstie auf das Gebäude</w:t>
+        <w:t>-Spieler erhält 3 Ersties für die Gebäude und X Ersties für Fachbereich Bravo in seinem Besitz</w:t>
+      </w:r>
+    </w:p>
+    <w:p>
+      <w:pPr>
+        <w:jc w:val="both"/>
+        <w:rPr>
+          <w:rFonts w:ascii="Cambria" w:hAnsi="Cambria"/>
+        </w:rPr>
+      </w:pPr>
+      <w:r>
+        <w:rPr>
+          <w:rFonts w:ascii="Cambria" w:hAnsi="Cambria"/>
+        </w:rPr>
+        <w:t xml:space="preserve">- Spieler klickt auf „Hotel-Alpenblick“ und setzt damit ein </w:t>
+      </w:r>
+      <w:proofErr w:type="spellStart"/>
+      <w:r>
+        <w:rPr>
+          <w:rFonts w:ascii="Cambria" w:hAnsi="Cambria"/>
+        </w:rPr>
+        <w:t>Erstie</w:t>
+      </w:r>
+      <w:proofErr w:type="spellEnd"/>
+      <w:r>
+        <w:rPr>
+          <w:rFonts w:ascii="Cambria" w:hAnsi="Cambria"/>
+        </w:rPr>
+        <w:t xml:space="preserve"> auf das Gebäude</w:t>
       </w:r>
     </w:p>
     <w:p>
@@ -12065,13 +12852,21 @@
       <w:pPr>
         <w:pStyle w:val="berschrift4"/>
       </w:pPr>
-      <w:bookmarkStart w:id="23" w:name="_Toc529906317"/>
-      <w:r>
-        <w:t>2.3.4.2</w:t>
+      <w:bookmarkStart w:id="23" w:name="_Toc529906318"/>
+      <w:r>
+        <w:t>2.3.4.3</w:t>
       </w:r>
       <w:r>
         <w:tab/>
-        <w:t>Verstärken mit Fachbereiche in Besitz aber ohne Karten eintauschen</w:t>
+        <w:t xml:space="preserve">Verstärken </w:t>
+      </w:r>
+      <w:proofErr w:type="gramStart"/>
+      <w:r>
+        <w:t>mit Fachbereiche</w:t>
+      </w:r>
+      <w:proofErr w:type="gramEnd"/>
+      <w:r>
+        <w:t xml:space="preserve"> in Besitz und Karten eintauschen</w:t>
       </w:r>
       <w:bookmarkEnd w:id="23"/>
     </w:p>
@@ -12133,21 +12928,78 @@
         <w:rPr>
           <w:rFonts w:ascii="Cambria" w:hAnsi="Cambria"/>
         </w:rPr>
-        <w:t>-Spieler erhält 3 Ersties für die Gebäude und X Ersties für Fachbereich Bravo in seinem Besitz</w:t>
-      </w:r>
-    </w:p>
-    <w:p>
-      <w:pPr>
-        <w:jc w:val="both"/>
-        <w:rPr>
-          <w:rFonts w:ascii="Cambria" w:hAnsi="Cambria"/>
-        </w:rPr>
-      </w:pPr>
-      <w:r>
-        <w:rPr>
-          <w:rFonts w:ascii="Cambria" w:hAnsi="Cambria"/>
-        </w:rPr>
-        <w:t>- Spieler klickt auf „Hotel-Alpenblick“ und setzt damit ein Erstie auf das Gebäude</w:t>
+        <w:t>- Spieler erhält 3 Ersties für die Gebäude und X Ersties für Fachbereich Bravo in seinem Besitz</w:t>
+      </w:r>
+    </w:p>
+    <w:p>
+      <w:pPr>
+        <w:jc w:val="both"/>
+        <w:rPr>
+          <w:rFonts w:ascii="Cambria" w:hAnsi="Cambria"/>
+        </w:rPr>
+      </w:pPr>
+      <w:r>
+        <w:rPr>
+          <w:rFonts w:ascii="Cambria" w:hAnsi="Cambria"/>
+        </w:rPr>
+        <w:t>-Spieler klickt auf „Karten eintauschen“</w:t>
+      </w:r>
+    </w:p>
+    <w:p>
+      <w:pPr>
+        <w:jc w:val="both"/>
+        <w:rPr>
+          <w:rFonts w:ascii="Cambria" w:hAnsi="Cambria"/>
+        </w:rPr>
+      </w:pPr>
+      <w:r>
+        <w:rPr>
+          <w:rFonts w:ascii="Cambria" w:hAnsi="Cambria"/>
+        </w:rPr>
+        <w:t>-Spieler wählt 3 Ersties Karten aus und tauscht diese ein</w:t>
+      </w:r>
+    </w:p>
+    <w:p>
+      <w:pPr>
+        <w:jc w:val="both"/>
+        <w:rPr>
+          <w:rFonts w:ascii="Cambria" w:hAnsi="Cambria"/>
+        </w:rPr>
+      </w:pPr>
+      <w:r>
+        <w:rPr>
+          <w:rFonts w:ascii="Cambria" w:hAnsi="Cambria"/>
+        </w:rPr>
+        <w:t>-Spieler erhält zusätzlich X Ersties für seine Karten</w:t>
+      </w:r>
+    </w:p>
+    <w:p>
+      <w:pPr>
+        <w:jc w:val="both"/>
+        <w:rPr>
+          <w:rFonts w:ascii="Cambria" w:hAnsi="Cambria"/>
+        </w:rPr>
+      </w:pPr>
+      <w:r>
+        <w:rPr>
+          <w:rFonts w:ascii="Cambria" w:hAnsi="Cambria"/>
+        </w:rPr>
+        <w:lastRenderedPageBreak/>
+        <w:t xml:space="preserve">- Spieler klickt auf „Hotel-Alpenblick“ und setzt damit ein </w:t>
+      </w:r>
+      <w:proofErr w:type="spellStart"/>
+      <w:r>
+        <w:rPr>
+          <w:rFonts w:ascii="Cambria" w:hAnsi="Cambria"/>
+        </w:rPr>
+        <w:t>Erstie</w:t>
+      </w:r>
+      <w:proofErr w:type="spellEnd"/>
+      <w:r>
+        <w:rPr>
+          <w:rFonts w:ascii="Cambria" w:hAnsi="Cambria"/>
+        </w:rPr>
+        <w:t xml:space="preserve"> auf das Gebäude</w:t>
       </w:r>
     </w:p>
     <w:p>
@@ -12247,249 +13099,12 @@
         </w:rPr>
       </w:pPr>
     </w:p>
-    <w:p>
-      <w:pPr>
-        <w:jc w:val="both"/>
-        <w:rPr>
-          <w:rFonts w:ascii="Cambria" w:hAnsi="Cambria"/>
-        </w:rPr>
-      </w:pPr>
-    </w:p>
-    <w:p>
-      <w:pPr>
-        <w:pStyle w:val="berschrift4"/>
-      </w:pPr>
-      <w:bookmarkStart w:id="24" w:name="_Toc529906318"/>
-      <w:r>
-        <w:t>2.3.4.3</w:t>
-      </w:r>
-      <w:r>
-        <w:tab/>
-        <w:t>Verstärken mit Fachbereiche in Besitz und Karten eintauschen</w:t>
-      </w:r>
-      <w:bookmarkEnd w:id="24"/>
-    </w:p>
-    <w:p>
-      <w:pPr>
-        <w:jc w:val="both"/>
-        <w:rPr>
-          <w:rFonts w:ascii="Cambria" w:hAnsi="Cambria"/>
-        </w:rPr>
-      </w:pPr>
-    </w:p>
-    <w:p>
-      <w:pPr>
-        <w:jc w:val="both"/>
-        <w:rPr>
-          <w:rFonts w:ascii="Cambria" w:hAnsi="Cambria"/>
-          <w:b/>
-        </w:rPr>
-      </w:pPr>
-      <w:r>
-        <w:rPr>
-          <w:rFonts w:ascii="Cambria" w:hAnsi="Cambria"/>
-          <w:b/>
-        </w:rPr>
-        <w:t>Testablauf</w:t>
-      </w:r>
-    </w:p>
-    <w:p>
-      <w:pPr>
-        <w:jc w:val="both"/>
-        <w:rPr>
-          <w:rFonts w:ascii="Cambria" w:hAnsi="Cambria"/>
-          <w:b/>
-        </w:rPr>
-      </w:pPr>
-    </w:p>
-    <w:p>
-      <w:pPr>
-        <w:jc w:val="both"/>
-        <w:rPr>
-          <w:rFonts w:ascii="Cambria" w:hAnsi="Cambria"/>
-        </w:rPr>
-      </w:pPr>
-      <w:r>
-        <w:rPr>
-          <w:rFonts w:ascii="Cambria" w:hAnsi="Cambria"/>
-        </w:rPr>
-        <w:t>-Ein Spieler ist am Zug in Phase 1</w:t>
-      </w:r>
-    </w:p>
-    <w:p>
-      <w:pPr>
-        <w:jc w:val="both"/>
-        <w:rPr>
-          <w:rFonts w:ascii="Cambria" w:hAnsi="Cambria"/>
-        </w:rPr>
-      </w:pPr>
-      <w:r>
-        <w:rPr>
-          <w:rFonts w:ascii="Cambria" w:hAnsi="Cambria"/>
-        </w:rPr>
-        <w:t>- Spieler erhält 3 Ersties für die Gebäude und X Ersties für Fachbereich Bravo in seinem Besitz</w:t>
-      </w:r>
-    </w:p>
-    <w:p>
-      <w:pPr>
-        <w:jc w:val="both"/>
-        <w:rPr>
-          <w:rFonts w:ascii="Cambria" w:hAnsi="Cambria"/>
-        </w:rPr>
-      </w:pPr>
-      <w:r>
-        <w:rPr>
-          <w:rFonts w:ascii="Cambria" w:hAnsi="Cambria"/>
-        </w:rPr>
-        <w:t>-Spieler klickt auf „Karten eintauschen“</w:t>
-      </w:r>
-    </w:p>
-    <w:p>
-      <w:pPr>
-        <w:jc w:val="both"/>
-        <w:rPr>
-          <w:rFonts w:ascii="Cambria" w:hAnsi="Cambria"/>
-        </w:rPr>
-      </w:pPr>
-      <w:r>
-        <w:rPr>
-          <w:rFonts w:ascii="Cambria" w:hAnsi="Cambria"/>
-        </w:rPr>
-        <w:t>-Spieler wählt 3 Ersties Karten aus und tauscht diese ein</w:t>
-      </w:r>
-    </w:p>
-    <w:p>
-      <w:pPr>
-        <w:jc w:val="both"/>
-        <w:rPr>
-          <w:rFonts w:ascii="Cambria" w:hAnsi="Cambria"/>
-        </w:rPr>
-      </w:pPr>
-      <w:r>
-        <w:rPr>
-          <w:rFonts w:ascii="Cambria" w:hAnsi="Cambria"/>
-        </w:rPr>
-        <w:t>-Spieler erhält zusätzlich X Ersties für seine Karten</w:t>
-      </w:r>
-    </w:p>
-    <w:p>
-      <w:pPr>
-        <w:jc w:val="both"/>
-        <w:rPr>
-          <w:rFonts w:ascii="Cambria" w:hAnsi="Cambria"/>
-        </w:rPr>
-      </w:pPr>
-      <w:r>
-        <w:rPr>
-          <w:rFonts w:ascii="Cambria" w:hAnsi="Cambria"/>
-        </w:rPr>
-        <w:lastRenderedPageBreak/>
-        <w:t>- Spieler klickt auf „Hotel-Alpenblick“ und setzt damit ein Erstie auf das Gebäude</w:t>
-      </w:r>
-    </w:p>
-    <w:p>
-      <w:pPr>
-        <w:jc w:val="both"/>
-        <w:rPr>
-          <w:rFonts w:ascii="Cambria" w:hAnsi="Cambria"/>
-        </w:rPr>
-      </w:pPr>
-      <w:r>
-        <w:rPr>
-          <w:rFonts w:ascii="Cambria" w:hAnsi="Cambria"/>
-        </w:rPr>
-        <w:t xml:space="preserve">-Die Anzahl der Ersties erhöht sich auf dem angeklickten </w:t>
-      </w:r>
-    </w:p>
-    <w:p>
-      <w:pPr>
-        <w:jc w:val="both"/>
-        <w:rPr>
-          <w:rFonts w:ascii="Cambria" w:hAnsi="Cambria"/>
-        </w:rPr>
-      </w:pPr>
-      <w:r>
-        <w:rPr>
-          <w:rFonts w:ascii="Cambria" w:hAnsi="Cambria"/>
-        </w:rPr>
-        <w:t xml:space="preserve">-Testergebnis abwarten, dann Test mit „Parkplatz Ost“ durchführen </w:t>
-      </w:r>
-    </w:p>
-    <w:p>
-      <w:pPr>
-        <w:jc w:val="both"/>
-        <w:rPr>
-          <w:rFonts w:ascii="Cambria" w:hAnsi="Cambria"/>
-        </w:rPr>
-      </w:pPr>
-    </w:p>
-    <w:p>
-      <w:pPr>
-        <w:jc w:val="both"/>
-        <w:rPr>
-          <w:rFonts w:ascii="Cambria" w:hAnsi="Cambria"/>
-          <w:b/>
-        </w:rPr>
-      </w:pPr>
-      <w:r>
-        <w:rPr>
-          <w:rFonts w:ascii="Cambria" w:hAnsi="Cambria"/>
-          <w:b/>
-        </w:rPr>
-        <w:t>Testergebnis</w:t>
-      </w:r>
-    </w:p>
-    <w:p>
-      <w:pPr>
-        <w:jc w:val="both"/>
-        <w:rPr>
-          <w:rFonts w:ascii="Cambria" w:hAnsi="Cambria"/>
-          <w:b/>
-        </w:rPr>
-      </w:pPr>
-    </w:p>
-    <w:p>
-      <w:pPr>
-        <w:jc w:val="both"/>
-        <w:rPr>
-          <w:rFonts w:ascii="Cambria" w:hAnsi="Cambria"/>
-        </w:rPr>
-      </w:pPr>
-      <w:r>
-        <w:rPr>
-          <w:rFonts w:ascii="Cambria" w:hAnsi="Cambria"/>
-        </w:rPr>
-        <w:t>-Keine Fehlermeldung wird ausgegeben</w:t>
-      </w:r>
-    </w:p>
-    <w:p>
-      <w:pPr>
-        <w:jc w:val="both"/>
-        <w:rPr>
-          <w:rFonts w:ascii="Cambria" w:hAnsi="Cambria"/>
-        </w:rPr>
-      </w:pPr>
-      <w:r>
-        <w:rPr>
-          <w:rFonts w:ascii="Cambria" w:hAnsi="Cambria"/>
-        </w:rPr>
-        <w:t>-Die richtige Anzahl an Ersties werden auf den Gebäuden erhöht und zusetzende Ersties vermindert</w:t>
-      </w:r>
-    </w:p>
-    <w:p>
-      <w:pPr>
-        <w:jc w:val="both"/>
-        <w:rPr>
-          <w:rFonts w:ascii="Cambria" w:hAnsi="Cambria"/>
-        </w:rPr>
-      </w:pPr>
-    </w:p>
     <w:p/>
     <w:p>
       <w:pPr>
         <w:pStyle w:val="berschrift3"/>
       </w:pPr>
-      <w:bookmarkStart w:id="25" w:name="_Toc529906319"/>
+      <w:bookmarkStart w:id="24" w:name="_Toc529906319"/>
       <w:r>
         <w:t>2.3.5</w:t>
       </w:r>
@@ -12497,72 +13112,80 @@
         <w:tab/>
         <w:t>Anwendungsfall „Ersties Verteilen“</w:t>
       </w:r>
+      <w:bookmarkEnd w:id="24"/>
+      <w:r>
+        <w:t xml:space="preserve"> </w:t>
+      </w:r>
+    </w:p>
+    <w:p/>
+    <w:p>
+      <w:pPr>
+        <w:jc w:val="both"/>
+        <w:rPr>
+          <w:rFonts w:ascii="Cambria" w:hAnsi="Cambria"/>
+          <w:b/>
+        </w:rPr>
+      </w:pPr>
+      <w:r>
+        <w:rPr>
+          <w:rFonts w:ascii="Cambria" w:hAnsi="Cambria"/>
+          <w:b/>
+        </w:rPr>
+        <w:t>Testdaten</w:t>
+      </w:r>
+    </w:p>
+    <w:p>
+      <w:pPr>
+        <w:jc w:val="both"/>
+        <w:rPr>
+          <w:rFonts w:ascii="Cambria" w:hAnsi="Cambria"/>
+        </w:rPr>
+      </w:pPr>
+    </w:p>
+    <w:p>
+      <w:pPr>
+        <w:jc w:val="both"/>
+        <w:rPr>
+          <w:rFonts w:ascii="Cambria" w:hAnsi="Cambria"/>
+        </w:rPr>
+      </w:pPr>
+      <w:r>
+        <w:rPr>
+          <w:rFonts w:ascii="Cambria" w:hAnsi="Cambria"/>
+        </w:rPr>
+        <w:t>Für die folgenden Testfällen muss ein Spiel existieren, indem ein Spieler seine Ersties zu Beginn des Spieles verteilen muss.</w:t>
+      </w:r>
+      <w:r>
+        <w:rPr>
+          <w:rFonts w:ascii="Cambria" w:hAnsi="Cambria"/>
+        </w:rPr>
+        <w:t xml:space="preserve"> Für diese Tests wird ein Spiel mit einem Spieler und 4 Bots benutzt. Die </w:t>
+      </w:r>
+      <w:r>
+        <w:rPr>
+          <w:rFonts w:ascii="Cambria" w:hAnsi="Cambria"/>
+        </w:rPr>
+        <w:t>B</w:t>
+      </w:r>
+      <w:r>
+        <w:rPr>
+          <w:rFonts w:ascii="Cambria" w:hAnsi="Cambria"/>
+        </w:rPr>
+        <w:t>ots verteilen ihre Erst</w:t>
+      </w:r>
+      <w:r>
+        <w:rPr>
+          <w:rFonts w:ascii="Cambria" w:hAnsi="Cambria"/>
+        </w:rPr>
+        <w:t>ies automatisch und der Spieler klickt manuell auf die Gebäude, welche er verstär</w:t>
+      </w:r>
+      <w:bookmarkStart w:id="25" w:name="_GoBack"/>
       <w:bookmarkEnd w:id="25"/>
       <w:r>
-        <w:t xml:space="preserve"> </w:t>
-      </w:r>
-    </w:p>
-    <w:p/>
-    <w:p>
-      <w:pPr>
-        <w:jc w:val="both"/>
-        <w:rPr>
-          <w:rFonts w:ascii="Cambria" w:hAnsi="Cambria"/>
-          <w:b/>
-        </w:rPr>
-      </w:pPr>
-      <w:r>
-        <w:rPr>
-          <w:rFonts w:ascii="Cambria" w:hAnsi="Cambria"/>
-          <w:b/>
-        </w:rPr>
-        <w:t>Testdaten</w:t>
-      </w:r>
-    </w:p>
-    <w:p>
-      <w:pPr>
-        <w:jc w:val="both"/>
-        <w:rPr>
-          <w:rFonts w:ascii="Cambria" w:hAnsi="Cambria"/>
-        </w:rPr>
-      </w:pPr>
-    </w:p>
-    <w:p>
-      <w:pPr>
-        <w:jc w:val="both"/>
-        <w:rPr>
-          <w:rFonts w:ascii="Cambria" w:hAnsi="Cambria"/>
-        </w:rPr>
-      </w:pPr>
-      <w:r>
-        <w:rPr>
-          <w:rFonts w:ascii="Cambria" w:hAnsi="Cambria"/>
-        </w:rPr>
-        <w:t>Für die folgenden Testfällen muss ein Spiel existieren, indem ein Spieler seine Ersties zu Beginn des Spieles verteilen muss.</w:t>
-      </w:r>
-      <w:r>
-        <w:rPr>
-          <w:rFonts w:ascii="Cambria" w:hAnsi="Cambria"/>
-        </w:rPr>
-        <w:t xml:space="preserve"> Für diese Tests wird ein Spiel mit einem Spieler und 4 Bots benutzt. Die </w:t>
-      </w:r>
-      <w:r>
-        <w:rPr>
-          <w:rFonts w:ascii="Cambria" w:hAnsi="Cambria"/>
-        </w:rPr>
-        <w:t>B</w:t>
-      </w:r>
-      <w:r>
-        <w:rPr>
-          <w:rFonts w:ascii="Cambria" w:hAnsi="Cambria"/>
-        </w:rPr>
-        <w:t>ots verteilen ihre Erst</w:t>
-      </w:r>
-      <w:r>
-        <w:rPr>
-          <w:rFonts w:ascii="Cambria" w:hAnsi="Cambria"/>
-        </w:rPr>
-        <w:t>ies automatisch und der Spieler klickt manuell auf die Gebäude, welche er verstäreken möchte.</w:t>
+        <w:rPr>
+          <w:rFonts w:ascii="Cambria" w:hAnsi="Cambria"/>
+        </w:rPr>
+        <w:t>ken möchte.</w:t>
       </w:r>
     </w:p>
     <w:p>
@@ -12575,7 +13198,14 @@
       </w:r>
       <w:r>
         <w:tab/>
-        <w:t>Erfolgreich Ersties erhöhen</w:t>
+      </w:r>
+      <w:proofErr w:type="gramStart"/>
+      <w:r>
+        <w:t>Erfolgreich</w:t>
+      </w:r>
+      <w:proofErr w:type="gramEnd"/>
+      <w:r>
+        <w:t xml:space="preserve"> Ersties erhöhen</w:t>
       </w:r>
       <w:bookmarkEnd w:id="26"/>
       <w:r>
@@ -12784,9 +13414,14 @@
         <w:t xml:space="preserve"> </w:t>
       </w:r>
       <w:r>
-        <w:t>Wechsel des Spielstatus nach letztem verteilten Erstie</w:t>
+        <w:t xml:space="preserve">Wechsel des Spielstatus nach letztem verteilten </w:t>
+      </w:r>
+      <w:proofErr w:type="spellStart"/>
+      <w:r>
+        <w:t>Erstie</w:t>
       </w:r>
       <w:bookmarkEnd w:id="28"/>
+      <w:proofErr w:type="spellEnd"/>
     </w:p>
     <w:p/>
     <w:p>
@@ -12816,7 +13451,21 @@
         <w:rPr>
           <w:rFonts w:ascii="Cambria" w:hAnsi="Cambria"/>
         </w:rPr>
-        <w:t>Spieler hat nur noch ein Erstie zu verteilen. Er klickt auf ein Gebäude was ihm gehört, um Dieses zu verstärken.</w:t>
+        <w:t xml:space="preserve">Spieler hat nur noch ein </w:t>
+      </w:r>
+      <w:proofErr w:type="spellStart"/>
+      <w:r>
+        <w:rPr>
+          <w:rFonts w:ascii="Cambria" w:hAnsi="Cambria"/>
+        </w:rPr>
+        <w:t>Erstie</w:t>
+      </w:r>
+      <w:proofErr w:type="spellEnd"/>
+      <w:r>
+        <w:rPr>
+          <w:rFonts w:ascii="Cambria" w:hAnsi="Cambria"/>
+        </w:rPr>
+        <w:t xml:space="preserve"> zu verteilen. Er klickt auf ein Gebäude was ihm gehört, um Dieses zu verstärken.</w:t>
       </w:r>
     </w:p>
     <w:p>
@@ -12887,6 +13536,575 @@
       </w:r>
       <w:bookmarkEnd w:id="29"/>
     </w:p>
+    <w:p/>
+    <w:tbl>
+      <w:tblPr>
+        <w:tblStyle w:val="Tabellenraster"/>
+        <w:tblW w:w="0" w:type="auto"/>
+        <w:tblLook w:val="04A0" w:firstRow="1" w:lastRow="0" w:firstColumn="1" w:lastColumn="0" w:noHBand="0" w:noVBand="1"/>
+      </w:tblPr>
+      <w:tblGrid>
+        <w:gridCol w:w="2265"/>
+        <w:gridCol w:w="2265"/>
+        <w:gridCol w:w="2266"/>
+        <w:gridCol w:w="2266"/>
+      </w:tblGrid>
+      <w:tr>
+        <w:tc>
+          <w:tcPr>
+            <w:tcW w:w="2265" w:type="dxa"/>
+          </w:tcPr>
+          <w:p>
+            <w:pPr>
+              <w:rPr>
+                <w:b/>
+              </w:rPr>
+            </w:pPr>
+            <w:r>
+              <w:rPr>
+                <w:b/>
+              </w:rPr>
+              <w:t>Testfallnummer</w:t>
+            </w:r>
+          </w:p>
+        </w:tc>
+        <w:tc>
+          <w:tcPr>
+            <w:tcW w:w="2265" w:type="dxa"/>
+          </w:tcPr>
+          <w:p>
+            <w:pPr>
+              <w:rPr>
+                <w:b/>
+              </w:rPr>
+            </w:pPr>
+            <w:r>
+              <w:rPr>
+                <w:b/>
+              </w:rPr>
+              <w:t>Datum</w:t>
+            </w:r>
+          </w:p>
+        </w:tc>
+        <w:tc>
+          <w:tcPr>
+            <w:tcW w:w="2266" w:type="dxa"/>
+          </w:tcPr>
+          <w:p>
+            <w:pPr>
+              <w:rPr>
+                <w:b/>
+              </w:rPr>
+            </w:pPr>
+            <w:r>
+              <w:rPr>
+                <w:b/>
+              </w:rPr>
+              <w:t>Version (SVN)</w:t>
+            </w:r>
+          </w:p>
+        </w:tc>
+        <w:tc>
+          <w:tcPr>
+            <w:tcW w:w="2266" w:type="dxa"/>
+          </w:tcPr>
+          <w:p>
+            <w:pPr>
+              <w:rPr>
+                <w:b/>
+              </w:rPr>
+            </w:pPr>
+            <w:r>
+              <w:rPr>
+                <w:b/>
+              </w:rPr>
+              <w:t>Ergebnis</w:t>
+            </w:r>
+          </w:p>
+        </w:tc>
+      </w:tr>
+      <w:tr>
+        <w:tc>
+          <w:tcPr>
+            <w:tcW w:w="2265" w:type="dxa"/>
+          </w:tcPr>
+          <w:p>
+            <w:r>
+              <w:t>2.3.1.1</w:t>
+            </w:r>
+          </w:p>
+        </w:tc>
+        <w:tc>
+          <w:tcPr>
+            <w:tcW w:w="2265" w:type="dxa"/>
+          </w:tcPr>
+          <w:p/>
+        </w:tc>
+        <w:tc>
+          <w:tcPr>
+            <w:tcW w:w="2266" w:type="dxa"/>
+          </w:tcPr>
+          <w:p/>
+        </w:tc>
+        <w:tc>
+          <w:tcPr>
+            <w:tcW w:w="2266" w:type="dxa"/>
+          </w:tcPr>
+          <w:p/>
+        </w:tc>
+      </w:tr>
+      <w:tr>
+        <w:tc>
+          <w:tcPr>
+            <w:tcW w:w="2265" w:type="dxa"/>
+          </w:tcPr>
+          <w:p>
+            <w:r>
+              <w:t>2.3.1.2</w:t>
+            </w:r>
+          </w:p>
+        </w:tc>
+        <w:tc>
+          <w:tcPr>
+            <w:tcW w:w="2265" w:type="dxa"/>
+          </w:tcPr>
+          <w:p/>
+        </w:tc>
+        <w:tc>
+          <w:tcPr>
+            <w:tcW w:w="2266" w:type="dxa"/>
+          </w:tcPr>
+          <w:p/>
+        </w:tc>
+        <w:tc>
+          <w:tcPr>
+            <w:tcW w:w="2266" w:type="dxa"/>
+          </w:tcPr>
+          <w:p/>
+        </w:tc>
+      </w:tr>
+      <w:tr>
+        <w:tc>
+          <w:tcPr>
+            <w:tcW w:w="2265" w:type="dxa"/>
+          </w:tcPr>
+          <w:p>
+            <w:r>
+              <w:t>2.3.1.3</w:t>
+            </w:r>
+          </w:p>
+        </w:tc>
+        <w:tc>
+          <w:tcPr>
+            <w:tcW w:w="2265" w:type="dxa"/>
+          </w:tcPr>
+          <w:p/>
+        </w:tc>
+        <w:tc>
+          <w:tcPr>
+            <w:tcW w:w="2266" w:type="dxa"/>
+          </w:tcPr>
+          <w:p/>
+        </w:tc>
+        <w:tc>
+          <w:tcPr>
+            <w:tcW w:w="2266" w:type="dxa"/>
+          </w:tcPr>
+          <w:p/>
+        </w:tc>
+      </w:tr>
+      <w:tr>
+        <w:tc>
+          <w:tcPr>
+            <w:tcW w:w="2265" w:type="dxa"/>
+          </w:tcPr>
+          <w:p>
+            <w:r>
+              <w:t>2.3.2.1</w:t>
+            </w:r>
+          </w:p>
+        </w:tc>
+        <w:tc>
+          <w:tcPr>
+            <w:tcW w:w="2265" w:type="dxa"/>
+          </w:tcPr>
+          <w:p/>
+        </w:tc>
+        <w:tc>
+          <w:tcPr>
+            <w:tcW w:w="2266" w:type="dxa"/>
+          </w:tcPr>
+          <w:p/>
+        </w:tc>
+        <w:tc>
+          <w:tcPr>
+            <w:tcW w:w="2266" w:type="dxa"/>
+          </w:tcPr>
+          <w:p/>
+        </w:tc>
+      </w:tr>
+      <w:tr>
+        <w:tc>
+          <w:tcPr>
+            <w:tcW w:w="2265" w:type="dxa"/>
+          </w:tcPr>
+          <w:p>
+            <w:r>
+              <w:t>2.3.2.2</w:t>
+            </w:r>
+          </w:p>
+        </w:tc>
+        <w:tc>
+          <w:tcPr>
+            <w:tcW w:w="2265" w:type="dxa"/>
+          </w:tcPr>
+          <w:p/>
+        </w:tc>
+        <w:tc>
+          <w:tcPr>
+            <w:tcW w:w="2266" w:type="dxa"/>
+          </w:tcPr>
+          <w:p/>
+        </w:tc>
+        <w:tc>
+          <w:tcPr>
+            <w:tcW w:w="2266" w:type="dxa"/>
+          </w:tcPr>
+          <w:p/>
+        </w:tc>
+      </w:tr>
+      <w:tr>
+        <w:tc>
+          <w:tcPr>
+            <w:tcW w:w="2265" w:type="dxa"/>
+          </w:tcPr>
+          <w:p>
+            <w:r>
+              <w:t>2.3.2.3</w:t>
+            </w:r>
+          </w:p>
+        </w:tc>
+        <w:tc>
+          <w:tcPr>
+            <w:tcW w:w="2265" w:type="dxa"/>
+          </w:tcPr>
+          <w:p/>
+        </w:tc>
+        <w:tc>
+          <w:tcPr>
+            <w:tcW w:w="2266" w:type="dxa"/>
+          </w:tcPr>
+          <w:p/>
+        </w:tc>
+        <w:tc>
+          <w:tcPr>
+            <w:tcW w:w="2266" w:type="dxa"/>
+          </w:tcPr>
+          <w:p/>
+        </w:tc>
+      </w:tr>
+      <w:tr>
+        <w:tc>
+          <w:tcPr>
+            <w:tcW w:w="2265" w:type="dxa"/>
+          </w:tcPr>
+          <w:p>
+            <w:r>
+              <w:t>2.3.3.1</w:t>
+            </w:r>
+          </w:p>
+        </w:tc>
+        <w:tc>
+          <w:tcPr>
+            <w:tcW w:w="2265" w:type="dxa"/>
+          </w:tcPr>
+          <w:p/>
+        </w:tc>
+        <w:tc>
+          <w:tcPr>
+            <w:tcW w:w="2266" w:type="dxa"/>
+          </w:tcPr>
+          <w:p/>
+        </w:tc>
+        <w:tc>
+          <w:tcPr>
+            <w:tcW w:w="2266" w:type="dxa"/>
+          </w:tcPr>
+          <w:p/>
+        </w:tc>
+      </w:tr>
+      <w:tr>
+        <w:tc>
+          <w:tcPr>
+            <w:tcW w:w="2265" w:type="dxa"/>
+          </w:tcPr>
+          <w:p>
+            <w:r>
+              <w:t>2.3.3.2</w:t>
+            </w:r>
+          </w:p>
+        </w:tc>
+        <w:tc>
+          <w:tcPr>
+            <w:tcW w:w="2265" w:type="dxa"/>
+          </w:tcPr>
+          <w:p/>
+        </w:tc>
+        <w:tc>
+          <w:tcPr>
+            <w:tcW w:w="2266" w:type="dxa"/>
+          </w:tcPr>
+          <w:p/>
+        </w:tc>
+        <w:tc>
+          <w:tcPr>
+            <w:tcW w:w="2266" w:type="dxa"/>
+          </w:tcPr>
+          <w:p/>
+        </w:tc>
+      </w:tr>
+      <w:tr>
+        <w:tc>
+          <w:tcPr>
+            <w:tcW w:w="2265" w:type="dxa"/>
+          </w:tcPr>
+          <w:p>
+            <w:r>
+              <w:t>2.3.3.3</w:t>
+            </w:r>
+          </w:p>
+        </w:tc>
+        <w:tc>
+          <w:tcPr>
+            <w:tcW w:w="2265" w:type="dxa"/>
+          </w:tcPr>
+          <w:p/>
+        </w:tc>
+        <w:tc>
+          <w:tcPr>
+            <w:tcW w:w="2266" w:type="dxa"/>
+          </w:tcPr>
+          <w:p/>
+        </w:tc>
+        <w:tc>
+          <w:tcPr>
+            <w:tcW w:w="2266" w:type="dxa"/>
+          </w:tcPr>
+          <w:p/>
+        </w:tc>
+      </w:tr>
+      <w:tr>
+        <w:tc>
+          <w:tcPr>
+            <w:tcW w:w="2265" w:type="dxa"/>
+          </w:tcPr>
+          <w:p>
+            <w:r>
+              <w:t>2.3.3.4</w:t>
+            </w:r>
+          </w:p>
+        </w:tc>
+        <w:tc>
+          <w:tcPr>
+            <w:tcW w:w="2265" w:type="dxa"/>
+          </w:tcPr>
+          <w:p/>
+        </w:tc>
+        <w:tc>
+          <w:tcPr>
+            <w:tcW w:w="2266" w:type="dxa"/>
+          </w:tcPr>
+          <w:p/>
+        </w:tc>
+        <w:tc>
+          <w:tcPr>
+            <w:tcW w:w="2266" w:type="dxa"/>
+          </w:tcPr>
+          <w:p/>
+        </w:tc>
+      </w:tr>
+      <w:tr>
+        <w:tc>
+          <w:tcPr>
+            <w:tcW w:w="2265" w:type="dxa"/>
+          </w:tcPr>
+          <w:p>
+            <w:r>
+              <w:t>2.3.4.1</w:t>
+            </w:r>
+          </w:p>
+        </w:tc>
+        <w:tc>
+          <w:tcPr>
+            <w:tcW w:w="2265" w:type="dxa"/>
+          </w:tcPr>
+          <w:p/>
+        </w:tc>
+        <w:tc>
+          <w:tcPr>
+            <w:tcW w:w="2266" w:type="dxa"/>
+          </w:tcPr>
+          <w:p/>
+        </w:tc>
+        <w:tc>
+          <w:tcPr>
+            <w:tcW w:w="2266" w:type="dxa"/>
+          </w:tcPr>
+          <w:p/>
+        </w:tc>
+      </w:tr>
+      <w:tr>
+        <w:tc>
+          <w:tcPr>
+            <w:tcW w:w="2265" w:type="dxa"/>
+          </w:tcPr>
+          <w:p>
+            <w:r>
+              <w:t>2.3.4.2</w:t>
+            </w:r>
+          </w:p>
+        </w:tc>
+        <w:tc>
+          <w:tcPr>
+            <w:tcW w:w="2265" w:type="dxa"/>
+          </w:tcPr>
+          <w:p/>
+        </w:tc>
+        <w:tc>
+          <w:tcPr>
+            <w:tcW w:w="2266" w:type="dxa"/>
+          </w:tcPr>
+          <w:p/>
+        </w:tc>
+        <w:tc>
+          <w:tcPr>
+            <w:tcW w:w="2266" w:type="dxa"/>
+          </w:tcPr>
+          <w:p/>
+        </w:tc>
+      </w:tr>
+      <w:tr>
+        <w:tc>
+          <w:tcPr>
+            <w:tcW w:w="2265" w:type="dxa"/>
+          </w:tcPr>
+          <w:p>
+            <w:r>
+              <w:t>2.3.4.3</w:t>
+            </w:r>
+          </w:p>
+        </w:tc>
+        <w:tc>
+          <w:tcPr>
+            <w:tcW w:w="2265" w:type="dxa"/>
+          </w:tcPr>
+          <w:p/>
+        </w:tc>
+        <w:tc>
+          <w:tcPr>
+            <w:tcW w:w="2266" w:type="dxa"/>
+          </w:tcPr>
+          <w:p/>
+        </w:tc>
+        <w:tc>
+          <w:tcPr>
+            <w:tcW w:w="2266" w:type="dxa"/>
+          </w:tcPr>
+          <w:p/>
+        </w:tc>
+      </w:tr>
+      <w:tr>
+        <w:tc>
+          <w:tcPr>
+            <w:tcW w:w="2265" w:type="dxa"/>
+          </w:tcPr>
+          <w:p>
+            <w:r>
+              <w:t>2.3.5.1</w:t>
+            </w:r>
+          </w:p>
+        </w:tc>
+        <w:tc>
+          <w:tcPr>
+            <w:tcW w:w="2265" w:type="dxa"/>
+          </w:tcPr>
+          <w:p/>
+        </w:tc>
+        <w:tc>
+          <w:tcPr>
+            <w:tcW w:w="2266" w:type="dxa"/>
+          </w:tcPr>
+          <w:p/>
+        </w:tc>
+        <w:tc>
+          <w:tcPr>
+            <w:tcW w:w="2266" w:type="dxa"/>
+          </w:tcPr>
+          <w:p/>
+        </w:tc>
+      </w:tr>
+      <w:tr>
+        <w:tc>
+          <w:tcPr>
+            <w:tcW w:w="2265" w:type="dxa"/>
+          </w:tcPr>
+          <w:p>
+            <w:r>
+              <w:t>2.3.5.2</w:t>
+            </w:r>
+          </w:p>
+        </w:tc>
+        <w:tc>
+          <w:tcPr>
+            <w:tcW w:w="2265" w:type="dxa"/>
+          </w:tcPr>
+          <w:p/>
+        </w:tc>
+        <w:tc>
+          <w:tcPr>
+            <w:tcW w:w="2266" w:type="dxa"/>
+          </w:tcPr>
+          <w:p/>
+        </w:tc>
+        <w:tc>
+          <w:tcPr>
+            <w:tcW w:w="2266" w:type="dxa"/>
+          </w:tcPr>
+          <w:p/>
+        </w:tc>
+      </w:tr>
+      <w:tr>
+        <w:tc>
+          <w:tcPr>
+            <w:tcW w:w="2265" w:type="dxa"/>
+          </w:tcPr>
+          <w:p>
+            <w:r>
+              <w:t>2.3.5.3</w:t>
+            </w:r>
+          </w:p>
+        </w:tc>
+        <w:tc>
+          <w:tcPr>
+            <w:tcW w:w="2265" w:type="dxa"/>
+          </w:tcPr>
+          <w:p/>
+        </w:tc>
+        <w:tc>
+          <w:tcPr>
+            <w:tcW w:w="2266" w:type="dxa"/>
+          </w:tcPr>
+          <w:p/>
+        </w:tc>
+        <w:tc>
+          <w:tcPr>
+            <w:tcW w:w="2266" w:type="dxa"/>
+          </w:tcPr>
+          <w:p/>
+        </w:tc>
+      </w:tr>
+    </w:tbl>
+    <w:p/>
     <w:sectPr>
       <w:headerReference w:type="default" r:id="rId9"/>
       <w:footerReference w:type="default" r:id="rId10"/>
@@ -12902,7 +14120,7 @@
 </file>
 
 <file path=word/endnotes.xml><?xml version="1.0" encoding="utf-8"?>
-<w:endnotes xmlns:wpc="http://schemas.microsoft.com/office/word/2010/wordprocessingCanvas" xmlns:mo="http://schemas.microsoft.com/office/mac/office/2008/main" xmlns:mc="http://schemas.openxmlformats.org/markup-compatibility/2006" xmlns:mv="urn:schemas-microsoft-com:mac:vml" xmlns:o="urn:schemas-microsoft-com:office:office" xmlns:r="http://schemas.openxmlformats.org/officeDocument/2006/relationships" xmlns:m="http://schemas.openxmlformats.org/officeDocument/2006/math" xmlns:v="urn:schemas-microsoft-com:vml" xmlns:wp14="http://schemas.microsoft.com/office/word/2010/wordprocessingDrawing" xmlns:wp="http://schemas.openxmlformats.org/drawingml/2006/wordprocessingDrawing" xmlns:w10="urn:schemas-microsoft-com:office:word" xmlns:w="http://schemas.openxmlformats.org/wordprocessingml/2006/main" xmlns:w14="http://schemas.microsoft.com/office/word/2010/wordml" xmlns:w15="http://schemas.microsoft.com/office/word/2012/wordml" xmlns:wpg="http://schemas.microsoft.com/office/word/2010/wordprocessingGroup" xmlns:wpi="http://schemas.microsoft.com/office/word/2010/wordprocessingInk" xmlns:wne="http://schemas.microsoft.com/office/word/2006/wordml" xmlns:wps="http://schemas.microsoft.com/office/word/2010/wordprocessingShape" mc:Ignorable="w14 w15 wp14">
+<w:endnotes xmlns:wpc="http://schemas.microsoft.com/office/word/2010/wordprocessingCanvas" xmlns:cx="http://schemas.microsoft.com/office/drawing/2014/chartex" xmlns:cx1="http://schemas.microsoft.com/office/drawing/2015/9/8/chartex" xmlns:cx2="http://schemas.microsoft.com/office/drawing/2015/10/21/chartex" xmlns:cx3="http://schemas.microsoft.com/office/drawing/2016/5/9/chartex" xmlns:cx4="http://schemas.microsoft.com/office/drawing/2016/5/10/chartex" xmlns:cx5="http://schemas.microsoft.com/office/drawing/2016/5/11/chartex" xmlns:cx6="http://schemas.microsoft.com/office/drawing/2016/5/12/chartex" xmlns:cx7="http://schemas.microsoft.com/office/drawing/2016/5/13/chartex" xmlns:cx8="http://schemas.microsoft.com/office/drawing/2016/5/14/chartex" xmlns:mc="http://schemas.openxmlformats.org/markup-compatibility/2006" xmlns:aink="http://schemas.microsoft.com/office/drawing/2016/ink" xmlns:am3d="http://schemas.microsoft.com/office/drawing/2017/model3d" xmlns:o="urn:schemas-microsoft-com:office:office" xmlns:r="http://schemas.openxmlformats.org/officeDocument/2006/relationships" xmlns:m="http://schemas.openxmlformats.org/officeDocument/2006/math" xmlns:v="urn:schemas-microsoft-com:vml" xmlns:wp14="http://schemas.microsoft.com/office/word/2010/wordprocessingDrawing" xmlns:wp="http://schemas.openxmlformats.org/drawingml/2006/wordprocessingDrawing" xmlns:w10="urn:schemas-microsoft-com:office:word" xmlns:w="http://schemas.openxmlformats.org/wordprocessingml/2006/main" xmlns:w14="http://schemas.microsoft.com/office/word/2010/wordml" xmlns:w15="http://schemas.microsoft.com/office/word/2012/wordml" xmlns:w16cid="http://schemas.microsoft.com/office/word/2016/wordml/cid" xmlns:w16se="http://schemas.microsoft.com/office/word/2015/wordml/symex" xmlns:wpg="http://schemas.microsoft.com/office/word/2010/wordprocessingGroup" xmlns:wpi="http://schemas.microsoft.com/office/word/2010/wordprocessingInk" xmlns:wne="http://schemas.microsoft.com/office/word/2006/wordml" xmlns:wps="http://schemas.microsoft.com/office/word/2010/wordprocessingShape" mc:Ignorable="w14 w15 w16se w16cid wp14">
   <w:endnote w:type="separator" w:id="-1">
     <w:p>
       <w:pPr>
@@ -12927,13 +14145,25 @@
 </file>
 
 <file path=word/footer1.xml><?xml version="1.0" encoding="utf-8"?>
-<w:ftr xmlns:wpc="http://schemas.microsoft.com/office/word/2010/wordprocessingCanvas" xmlns:mo="http://schemas.microsoft.com/office/mac/office/2008/main" xmlns:mc="http://schemas.openxmlformats.org/markup-compatibility/2006" xmlns:mv="urn:schemas-microsoft-com:mac:vml" xmlns:o="urn:schemas-microsoft-com:office:office" xmlns:r="http://schemas.openxmlformats.org/officeDocument/2006/relationships" xmlns:m="http://schemas.openxmlformats.org/officeDocument/2006/math" xmlns:v="urn:schemas-microsoft-com:vml" xmlns:wp14="http://schemas.microsoft.com/office/word/2010/wordprocessingDrawing" xmlns:wp="http://schemas.openxmlformats.org/drawingml/2006/wordprocessingDrawing" xmlns:w10="urn:schemas-microsoft-com:office:word" xmlns:w="http://schemas.openxmlformats.org/wordprocessingml/2006/main" xmlns:w14="http://schemas.microsoft.com/office/word/2010/wordml" xmlns:w15="http://schemas.microsoft.com/office/word/2012/wordml" xmlns:wpg="http://schemas.microsoft.com/office/word/2010/wordprocessingGroup" xmlns:wpi="http://schemas.microsoft.com/office/word/2010/wordprocessingInk" xmlns:wne="http://schemas.microsoft.com/office/word/2006/wordml" xmlns:wps="http://schemas.microsoft.com/office/word/2010/wordprocessingShape" mc:Ignorable="w14 w15 wp14">
+<w:ftr xmlns:wpc="http://schemas.microsoft.com/office/word/2010/wordprocessingCanvas" xmlns:cx="http://schemas.microsoft.com/office/drawing/2014/chartex" xmlns:cx1="http://schemas.microsoft.com/office/drawing/2015/9/8/chartex" xmlns:cx2="http://schemas.microsoft.com/office/drawing/2015/10/21/chartex" xmlns:cx3="http://schemas.microsoft.com/office/drawing/2016/5/9/chartex" xmlns:cx4="http://schemas.microsoft.com/office/drawing/2016/5/10/chartex" xmlns:cx5="http://schemas.microsoft.com/office/drawing/2016/5/11/chartex" xmlns:cx6="http://schemas.microsoft.com/office/drawing/2016/5/12/chartex" xmlns:cx7="http://schemas.microsoft.com/office/drawing/2016/5/13/chartex" xmlns:cx8="http://schemas.microsoft.com/office/drawing/2016/5/14/chartex" xmlns:mc="http://schemas.openxmlformats.org/markup-compatibility/2006" xmlns:aink="http://schemas.microsoft.com/office/drawing/2016/ink" xmlns:am3d="http://schemas.microsoft.com/office/drawing/2017/model3d" xmlns:o="urn:schemas-microsoft-com:office:office" xmlns:r="http://schemas.openxmlformats.org/officeDocument/2006/relationships" xmlns:m="http://schemas.openxmlformats.org/officeDocument/2006/math" xmlns:v="urn:schemas-microsoft-com:vml" xmlns:wp14="http://schemas.microsoft.com/office/word/2010/wordprocessingDrawing" xmlns:wp="http://schemas.openxmlformats.org/drawingml/2006/wordprocessingDrawing" xmlns:w10="urn:schemas-microsoft-com:office:word" xmlns:w="http://schemas.openxmlformats.org/wordprocessingml/2006/main" xmlns:w14="http://schemas.microsoft.com/office/word/2010/wordml" xmlns:w15="http://schemas.microsoft.com/office/word/2012/wordml" xmlns:w16cid="http://schemas.microsoft.com/office/word/2016/wordml/cid" xmlns:w16se="http://schemas.microsoft.com/office/word/2015/wordml/symex" xmlns:wpg="http://schemas.microsoft.com/office/word/2010/wordprocessingGroup" xmlns:wpi="http://schemas.microsoft.com/office/word/2010/wordprocessingInk" xmlns:wne="http://schemas.microsoft.com/office/word/2006/wordml" xmlns:wps="http://schemas.microsoft.com/office/word/2010/wordprocessingShape" mc:Ignorable="w14 w15 w16se w16cid wp14">
   <w:p>
     <w:pPr>
       <w:pStyle w:val="Fuzeile"/>
     </w:pPr>
     <w:r>
-      <w:t>Version: 1.1 (In Bearbeitung)</w:t>
+      <w:t>Version: 1.</w:t>
+    </w:r>
+    <w:r>
+      <w:t>2</w:t>
+    </w:r>
+    <w:r>
+      <w:t xml:space="preserve"> (</w:t>
+    </w:r>
+    <w:r>
+      <w:t>Abgeschlossen</w:t>
+    </w:r>
+    <w:r>
+      <w:t>)</w:t>
     </w:r>
     <w:r>
       <w:tab/>
@@ -12997,7 +14227,7 @@
 </file>
 
 <file path=word/footnotes.xml><?xml version="1.0" encoding="utf-8"?>
-<w:footnotes xmlns:wpc="http://schemas.microsoft.com/office/word/2010/wordprocessingCanvas" xmlns:mo="http://schemas.microsoft.com/office/mac/office/2008/main" xmlns:mc="http://schemas.openxmlformats.org/markup-compatibility/2006" xmlns:mv="urn:schemas-microsoft-com:mac:vml" xmlns:o="urn:schemas-microsoft-com:office:office" xmlns:r="http://schemas.openxmlformats.org/officeDocument/2006/relationships" xmlns:m="http://schemas.openxmlformats.org/officeDocument/2006/math" xmlns:v="urn:schemas-microsoft-com:vml" xmlns:wp14="http://schemas.microsoft.com/office/word/2010/wordprocessingDrawing" xmlns:wp="http://schemas.openxmlformats.org/drawingml/2006/wordprocessingDrawing" xmlns:w10="urn:schemas-microsoft-com:office:word" xmlns:w="http://schemas.openxmlformats.org/wordprocessingml/2006/main" xmlns:w14="http://schemas.microsoft.com/office/word/2010/wordml" xmlns:w15="http://schemas.microsoft.com/office/word/2012/wordml" xmlns:wpg="http://schemas.microsoft.com/office/word/2010/wordprocessingGroup" xmlns:wpi="http://schemas.microsoft.com/office/word/2010/wordprocessingInk" xmlns:wne="http://schemas.microsoft.com/office/word/2006/wordml" xmlns:wps="http://schemas.microsoft.com/office/word/2010/wordprocessingShape" mc:Ignorable="w14 w15 wp14">
+<w:footnotes xmlns:wpc="http://schemas.microsoft.com/office/word/2010/wordprocessingCanvas" xmlns:cx="http://schemas.microsoft.com/office/drawing/2014/chartex" xmlns:cx1="http://schemas.microsoft.com/office/drawing/2015/9/8/chartex" xmlns:cx2="http://schemas.microsoft.com/office/drawing/2015/10/21/chartex" xmlns:cx3="http://schemas.microsoft.com/office/drawing/2016/5/9/chartex" xmlns:cx4="http://schemas.microsoft.com/office/drawing/2016/5/10/chartex" xmlns:cx5="http://schemas.microsoft.com/office/drawing/2016/5/11/chartex" xmlns:cx6="http://schemas.microsoft.com/office/drawing/2016/5/12/chartex" xmlns:cx7="http://schemas.microsoft.com/office/drawing/2016/5/13/chartex" xmlns:cx8="http://schemas.microsoft.com/office/drawing/2016/5/14/chartex" xmlns:mc="http://schemas.openxmlformats.org/markup-compatibility/2006" xmlns:aink="http://schemas.microsoft.com/office/drawing/2016/ink" xmlns:am3d="http://schemas.microsoft.com/office/drawing/2017/model3d" xmlns:o="urn:schemas-microsoft-com:office:office" xmlns:r="http://schemas.openxmlformats.org/officeDocument/2006/relationships" xmlns:m="http://schemas.openxmlformats.org/officeDocument/2006/math" xmlns:v="urn:schemas-microsoft-com:vml" xmlns:wp14="http://schemas.microsoft.com/office/word/2010/wordprocessingDrawing" xmlns:wp="http://schemas.openxmlformats.org/drawingml/2006/wordprocessingDrawing" xmlns:w10="urn:schemas-microsoft-com:office:word" xmlns:w="http://schemas.openxmlformats.org/wordprocessingml/2006/main" xmlns:w14="http://schemas.microsoft.com/office/word/2010/wordml" xmlns:w15="http://schemas.microsoft.com/office/word/2012/wordml" xmlns:w16cid="http://schemas.microsoft.com/office/word/2016/wordml/cid" xmlns:w16se="http://schemas.microsoft.com/office/word/2015/wordml/symex" xmlns:wpg="http://schemas.microsoft.com/office/word/2010/wordprocessingGroup" xmlns:wpi="http://schemas.microsoft.com/office/word/2010/wordprocessingInk" xmlns:wne="http://schemas.microsoft.com/office/word/2006/wordml" xmlns:wps="http://schemas.microsoft.com/office/word/2010/wordprocessingShape" mc:Ignorable="w14 w15 w16se w16cid wp14">
   <w:footnote w:type="separator" w:id="-1">
     <w:p>
       <w:pPr>
@@ -13022,14 +14252,16 @@
 </file>
 
 <file path=word/header1.xml><?xml version="1.0" encoding="utf-8"?>
-<w:hdr xmlns:wpc="http://schemas.microsoft.com/office/word/2010/wordprocessingCanvas" xmlns:mo="http://schemas.microsoft.com/office/mac/office/2008/main" xmlns:mc="http://schemas.openxmlformats.org/markup-compatibility/2006" xmlns:mv="urn:schemas-microsoft-com:mac:vml" xmlns:o="urn:schemas-microsoft-com:office:office" xmlns:r="http://schemas.openxmlformats.org/officeDocument/2006/relationships" xmlns:m="http://schemas.openxmlformats.org/officeDocument/2006/math" xmlns:v="urn:schemas-microsoft-com:vml" xmlns:wp14="http://schemas.microsoft.com/office/word/2010/wordprocessingDrawing" xmlns:wp="http://schemas.openxmlformats.org/drawingml/2006/wordprocessingDrawing" xmlns:w10="urn:schemas-microsoft-com:office:word" xmlns:w="http://schemas.openxmlformats.org/wordprocessingml/2006/main" xmlns:w14="http://schemas.microsoft.com/office/word/2010/wordml" xmlns:w15="http://schemas.microsoft.com/office/word/2012/wordml" xmlns:wpg="http://schemas.microsoft.com/office/word/2010/wordprocessingGroup" xmlns:wpi="http://schemas.microsoft.com/office/word/2010/wordprocessingInk" xmlns:wne="http://schemas.microsoft.com/office/word/2006/wordml" xmlns:wps="http://schemas.microsoft.com/office/word/2010/wordprocessingShape" mc:Ignorable="w14 w15 wp14">
+<w:hdr xmlns:wpc="http://schemas.microsoft.com/office/word/2010/wordprocessingCanvas" xmlns:cx="http://schemas.microsoft.com/office/drawing/2014/chartex" xmlns:cx1="http://schemas.microsoft.com/office/drawing/2015/9/8/chartex" xmlns:cx2="http://schemas.microsoft.com/office/drawing/2015/10/21/chartex" xmlns:cx3="http://schemas.microsoft.com/office/drawing/2016/5/9/chartex" xmlns:cx4="http://schemas.microsoft.com/office/drawing/2016/5/10/chartex" xmlns:cx5="http://schemas.microsoft.com/office/drawing/2016/5/11/chartex" xmlns:cx6="http://schemas.microsoft.com/office/drawing/2016/5/12/chartex" xmlns:cx7="http://schemas.microsoft.com/office/drawing/2016/5/13/chartex" xmlns:cx8="http://schemas.microsoft.com/office/drawing/2016/5/14/chartex" xmlns:mc="http://schemas.openxmlformats.org/markup-compatibility/2006" xmlns:aink="http://schemas.microsoft.com/office/drawing/2016/ink" xmlns:am3d="http://schemas.microsoft.com/office/drawing/2017/model3d" xmlns:o="urn:schemas-microsoft-com:office:office" xmlns:r="http://schemas.openxmlformats.org/officeDocument/2006/relationships" xmlns:m="http://schemas.openxmlformats.org/officeDocument/2006/math" xmlns:v="urn:schemas-microsoft-com:vml" xmlns:wp14="http://schemas.microsoft.com/office/word/2010/wordprocessingDrawing" xmlns:wp="http://schemas.openxmlformats.org/drawingml/2006/wordprocessingDrawing" xmlns:w10="urn:schemas-microsoft-com:office:word" xmlns:w="http://schemas.openxmlformats.org/wordprocessingml/2006/main" xmlns:w14="http://schemas.microsoft.com/office/word/2010/wordml" xmlns:w15="http://schemas.microsoft.com/office/word/2012/wordml" xmlns:w16cid="http://schemas.microsoft.com/office/word/2016/wordml/cid" xmlns:w16se="http://schemas.microsoft.com/office/word/2015/wordml/symex" xmlns:wpg="http://schemas.microsoft.com/office/word/2010/wordprocessingGroup" xmlns:wpi="http://schemas.microsoft.com/office/word/2010/wordprocessingInk" xmlns:wne="http://schemas.microsoft.com/office/word/2006/wordml" xmlns:wps="http://schemas.microsoft.com/office/word/2010/wordprocessingShape" mc:Ignorable="w14 w15 w16se w16cid wp14">
   <w:p>
     <w:pPr>
       <w:pStyle w:val="Kopfzeile"/>
     </w:pPr>
+    <w:proofErr w:type="spellStart"/>
     <w:r>
       <w:t>UniRisk</w:t>
     </w:r>
+    <w:proofErr w:type="spellEnd"/>
   </w:p>
   <w:p>
     <w:pPr>
@@ -13043,8 +14275,8 @@
 </file>
 
 <file path=word/numbering.xml><?xml version="1.0" encoding="utf-8"?>
-<w:numbering xmlns:wpc="http://schemas.microsoft.com/office/word/2010/wordprocessingCanvas" xmlns:mo="http://schemas.microsoft.com/office/mac/office/2008/main" xmlns:mc="http://schemas.openxmlformats.org/markup-compatibility/2006" xmlns:mv="urn:schemas-microsoft-com:mac:vml" xmlns:o="urn:schemas-microsoft-com:office:office" xmlns:r="http://schemas.openxmlformats.org/officeDocument/2006/relationships" xmlns:m="http://schemas.openxmlformats.org/officeDocument/2006/math" xmlns:v="urn:schemas-microsoft-com:vml" xmlns:wp14="http://schemas.microsoft.com/office/word/2010/wordprocessingDrawing" xmlns:wp="http://schemas.openxmlformats.org/drawingml/2006/wordprocessingDrawing" xmlns:w10="urn:schemas-microsoft-com:office:word" xmlns:w="http://schemas.openxmlformats.org/wordprocessingml/2006/main" xmlns:w14="http://schemas.microsoft.com/office/word/2010/wordml" xmlns:w15="http://schemas.microsoft.com/office/word/2012/wordml" xmlns:wpg="http://schemas.microsoft.com/office/word/2010/wordprocessingGroup" xmlns:wpi="http://schemas.microsoft.com/office/word/2010/wordprocessingInk" xmlns:wne="http://schemas.microsoft.com/office/word/2006/wordml" xmlns:wps="http://schemas.microsoft.com/office/word/2010/wordprocessingShape" mc:Ignorable="w14 w15 wp14">
-  <w:abstractNum w:abstractNumId="0">
+<w:numbering xmlns:wpc="http://schemas.microsoft.com/office/word/2010/wordprocessingCanvas" xmlns:cx="http://schemas.microsoft.com/office/drawing/2014/chartex" xmlns:cx1="http://schemas.microsoft.com/office/drawing/2015/9/8/chartex" xmlns:cx2="http://schemas.microsoft.com/office/drawing/2015/10/21/chartex" xmlns:cx3="http://schemas.microsoft.com/office/drawing/2016/5/9/chartex" xmlns:cx4="http://schemas.microsoft.com/office/drawing/2016/5/10/chartex" xmlns:cx5="http://schemas.microsoft.com/office/drawing/2016/5/11/chartex" xmlns:cx6="http://schemas.microsoft.com/office/drawing/2016/5/12/chartex" xmlns:cx7="http://schemas.microsoft.com/office/drawing/2016/5/13/chartex" xmlns:cx8="http://schemas.microsoft.com/office/drawing/2016/5/14/chartex" xmlns:mc="http://schemas.openxmlformats.org/markup-compatibility/2006" xmlns:aink="http://schemas.microsoft.com/office/drawing/2016/ink" xmlns:am3d="http://schemas.microsoft.com/office/drawing/2017/model3d" xmlns:o="urn:schemas-microsoft-com:office:office" xmlns:r="http://schemas.openxmlformats.org/officeDocument/2006/relationships" xmlns:m="http://schemas.openxmlformats.org/officeDocument/2006/math" xmlns:v="urn:schemas-microsoft-com:vml" xmlns:wp14="http://schemas.microsoft.com/office/word/2010/wordprocessingDrawing" xmlns:wp="http://schemas.openxmlformats.org/drawingml/2006/wordprocessingDrawing" xmlns:w10="urn:schemas-microsoft-com:office:word" xmlns:w="http://schemas.openxmlformats.org/wordprocessingml/2006/main" xmlns:w14="http://schemas.microsoft.com/office/word/2010/wordml" xmlns:w15="http://schemas.microsoft.com/office/word/2012/wordml" xmlns:w16cid="http://schemas.microsoft.com/office/word/2016/wordml/cid" xmlns:w16se="http://schemas.microsoft.com/office/word/2015/wordml/symex" xmlns:wpg="http://schemas.microsoft.com/office/word/2010/wordprocessingGroup" xmlns:wpi="http://schemas.microsoft.com/office/word/2010/wordprocessingInk" xmlns:wne="http://schemas.microsoft.com/office/word/2006/wordml" xmlns:wps="http://schemas.microsoft.com/office/word/2010/wordprocessingShape" mc:Ignorable="w14 w15 w16se w16cid wp14">
+  <w:abstractNum w:abstractNumId="0" w15:restartNumberingAfterBreak="0">
     <w:nsid w:val="09E4127B"/>
     <w:multiLevelType w:val="hybridMultilevel"/>
     <w:tmpl w:val="184A113C"/>
@@ -13133,7 +14365,7 @@
       </w:pPr>
     </w:lvl>
   </w:abstractNum>
-  <w:abstractNum w:abstractNumId="1">
+  <w:abstractNum w:abstractNumId="1" w15:restartNumberingAfterBreak="0">
     <w:nsid w:val="0F2A78AB"/>
     <w:multiLevelType w:val="hybridMultilevel"/>
     <w:tmpl w:val="868AD8DA"/>
@@ -13222,7 +14454,7 @@
       </w:pPr>
     </w:lvl>
   </w:abstractNum>
-  <w:abstractNum w:abstractNumId="2">
+  <w:abstractNum w:abstractNumId="2" w15:restartNumberingAfterBreak="0">
     <w:nsid w:val="18E95BE4"/>
     <w:multiLevelType w:val="multilevel"/>
     <w:tmpl w:val="0FB6F8D8"/>
@@ -13335,7 +14567,7 @@
       </w:rPr>
     </w:lvl>
   </w:abstractNum>
-  <w:abstractNum w:abstractNumId="3">
+  <w:abstractNum w:abstractNumId="3" w15:restartNumberingAfterBreak="0">
     <w:nsid w:val="2E9C499C"/>
     <w:multiLevelType w:val="hybridMultilevel"/>
     <w:tmpl w:val="0D22349E"/>
@@ -13424,7 +14656,7 @@
       </w:pPr>
     </w:lvl>
   </w:abstractNum>
-  <w:abstractNum w:abstractNumId="4">
+  <w:abstractNum w:abstractNumId="4" w15:restartNumberingAfterBreak="0">
     <w:nsid w:val="512D7184"/>
     <w:multiLevelType w:val="hybridMultilevel"/>
     <w:tmpl w:val="35EAC232"/>
@@ -13513,7 +14745,7 @@
       </w:pPr>
     </w:lvl>
   </w:abstractNum>
-  <w:abstractNum w:abstractNumId="5">
+  <w:abstractNum w:abstractNumId="5" w15:restartNumberingAfterBreak="0">
     <w:nsid w:val="70681F7E"/>
     <w:multiLevelType w:val="hybridMultilevel"/>
     <w:tmpl w:val="8D4052B0"/>
@@ -13624,7 +14856,7 @@
 </file>
 
 <file path=word/styles.xml><?xml version="1.0" encoding="utf-8"?>
-<w:styles xmlns:mc="http://schemas.openxmlformats.org/markup-compatibility/2006" xmlns:r="http://schemas.openxmlformats.org/officeDocument/2006/relationships" xmlns:w="http://schemas.openxmlformats.org/wordprocessingml/2006/main" xmlns:w14="http://schemas.microsoft.com/office/word/2010/wordml" xmlns:w15="http://schemas.microsoft.com/office/word/2012/wordml" mc:Ignorable="w14 w15">
+<w:styles xmlns:mc="http://schemas.openxmlformats.org/markup-compatibility/2006" xmlns:r="http://schemas.openxmlformats.org/officeDocument/2006/relationships" xmlns:w="http://schemas.openxmlformats.org/wordprocessingml/2006/main" xmlns:w14="http://schemas.microsoft.com/office/word/2010/wordml" xmlns:w15="http://schemas.microsoft.com/office/word/2012/wordml" xmlns:w16cid="http://schemas.microsoft.com/office/word/2016/wordml/cid" xmlns:w16se="http://schemas.microsoft.com/office/word/2015/wordml/symex" mc:Ignorable="w14 w15 w16se w16cid">
   <w:docDefaults>
     <w:rPrDefault>
       <w:rPr>
@@ -13640,7 +14872,7 @@
       </w:pPr>
     </w:pPrDefault>
   </w:docDefaults>
-  <w:latentStyles w:defLockedState="0" w:defUIPriority="99" w:defSemiHidden="0" w:defUnhideWhenUsed="0" w:defQFormat="0" w:count="382">
+  <w:latentStyles w:defLockedState="0" w:defUIPriority="99" w:defSemiHidden="0" w:defUnhideWhenUsed="0" w:defQFormat="0" w:count="375">
     <w:lsdException w:name="Normal" w:uiPriority="0" w:qFormat="1"/>
     <w:lsdException w:name="heading 1" w:uiPriority="9" w:qFormat="1"/>
     <w:lsdException w:name="heading 2" w:semiHidden="1" w:uiPriority="9" w:unhideWhenUsed="1" w:qFormat="1"/>
@@ -14199,7 +15431,6 @@
       <w:spacing w:after="0" w:line="240" w:lineRule="auto"/>
     </w:pPr>
     <w:tblPr>
-      <w:tblInd w:w="0" w:type="dxa"/>
       <w:tblBorders>
         <w:top w:val="single" w:sz="4" w:space="0" w:color="auto"/>
         <w:left w:val="single" w:sz="4" w:space="0" w:color="auto"/>
@@ -14208,15 +15439,9 @@
         <w:insideH w:val="single" w:sz="4" w:space="0" w:color="auto"/>
         <w:insideV w:val="single" w:sz="4" w:space="0" w:color="auto"/>
       </w:tblBorders>
-      <w:tblCellMar>
-        <w:top w:w="0" w:type="dxa"/>
-        <w:left w:w="108" w:type="dxa"/>
-        <w:bottom w:w="0" w:type="dxa"/>
-        <w:right w:w="108" w:type="dxa"/>
-      </w:tblCellMar>
     </w:tblPr>
   </w:style>
-  <w:style w:type="table" w:styleId="Rastertabelle1hell-Akzent1">
+  <w:style w:type="table" w:styleId="Gitternetztabelle1hellAkzent1">
     <w:name w:val="Grid Table 1 Light Accent 1"/>
     <w:basedOn w:val="NormaleTabelle"/>
     <w:uiPriority w:val="46"/>
@@ -14227,7 +15452,6 @@
     <w:tblPr>
       <w:tblStyleRowBandSize w:val="1"/>
       <w:tblStyleColBandSize w:val="1"/>
-      <w:tblInd w:w="0" w:type="dxa"/>
       <w:tblBorders>
         <w:top w:val="single" w:sz="4" w:space="0" w:color="BDD6EE" w:themeColor="accent1" w:themeTint="66"/>
         <w:left w:val="single" w:sz="4" w:space="0" w:color="BDD6EE" w:themeColor="accent1" w:themeTint="66"/>
@@ -14236,12 +15460,6 @@
         <w:insideH w:val="single" w:sz="4" w:space="0" w:color="BDD6EE" w:themeColor="accent1" w:themeTint="66"/>
         <w:insideV w:val="single" w:sz="4" w:space="0" w:color="BDD6EE" w:themeColor="accent1" w:themeTint="66"/>
       </w:tblBorders>
-      <w:tblCellMar>
-        <w:top w:w="0" w:type="dxa"/>
-        <w:left w:w="108" w:type="dxa"/>
-        <w:bottom w:w="0" w:type="dxa"/>
-        <w:right w:w="108" w:type="dxa"/>
-      </w:tblCellMar>
     </w:tblPr>
     <w:tblStylePr w:type="firstRow">
       <w:rPr>
@@ -14280,7 +15498,7 @@
       </w:rPr>
     </w:tblStylePr>
   </w:style>
-  <w:style w:type="table" w:styleId="Rastertabelle1hell-Akzent5">
+  <w:style w:type="table" w:styleId="Gitternetztabelle1hellAkzent5">
     <w:name w:val="Grid Table 1 Light Accent 5"/>
     <w:basedOn w:val="NormaleTabelle"/>
     <w:uiPriority w:val="46"/>
@@ -14291,7 +15509,6 @@
     <w:tblPr>
       <w:tblStyleRowBandSize w:val="1"/>
       <w:tblStyleColBandSize w:val="1"/>
-      <w:tblInd w:w="0" w:type="dxa"/>
       <w:tblBorders>
         <w:top w:val="single" w:sz="4" w:space="0" w:color="B4C6E7" w:themeColor="accent5" w:themeTint="66"/>
         <w:left w:val="single" w:sz="4" w:space="0" w:color="B4C6E7" w:themeColor="accent5" w:themeTint="66"/>
@@ -14300,12 +15517,6 @@
         <w:insideH w:val="single" w:sz="4" w:space="0" w:color="B4C6E7" w:themeColor="accent5" w:themeTint="66"/>
         <w:insideV w:val="single" w:sz="4" w:space="0" w:color="B4C6E7" w:themeColor="accent5" w:themeTint="66"/>
       </w:tblBorders>
-      <w:tblCellMar>
-        <w:top w:w="0" w:type="dxa"/>
-        <w:left w:w="108" w:type="dxa"/>
-        <w:bottom w:w="0" w:type="dxa"/>
-        <w:right w:w="108" w:type="dxa"/>
-      </w:tblCellMar>
     </w:tblPr>
     <w:tblStylePr w:type="firstRow">
       <w:rPr>
@@ -14391,7 +15602,7 @@
       <w:szCs w:val="24"/>
     </w:rPr>
   </w:style>
-  <w:style w:type="character" w:styleId="Link">
+  <w:style w:type="character" w:styleId="Hyperlink">
     <w:name w:val="Hyperlink"/>
     <w:basedOn w:val="Absatz-Standardschriftart"/>
     <w:uiPriority w:val="99"/>
@@ -14589,8 +15800,8 @@
       <w:lang w:eastAsia="ar-SA"/>
     </w:rPr>
   </w:style>
-  <w:style w:type="character" w:customStyle="1" w:styleId="UnresolvedMention">
-    <w:name w:val="Unresolved Mention"/>
+  <w:style w:type="character" w:customStyle="1" w:styleId="NichtaufgelsteErwhnung1">
+    <w:name w:val="Nicht aufgelöste Erwähnung1"/>
     <w:basedOn w:val="Absatz-Standardschriftart"/>
     <w:uiPriority w:val="99"/>
     <w:semiHidden/>
@@ -15035,7 +16246,7 @@
 
 <file path=customXml/item1.xml><?xml version="1.0" encoding="utf-8"?>
 <CoverPageProperties xmlns="http://schemas.microsoft.com/office/2006/coverPageProps">
-  <PublishDate>2018-11-11T00:00:00</PublishDate>
+  <PublishDate>2018-11-20T00:00:00</PublishDate>
   <Abstract/>
   <CompanyAddress/>
   <CompanyPhone/>
@@ -15057,7 +16268,7 @@
 </file>
 
 <file path=customXml/itemProps2.xml><?xml version="1.0" encoding="utf-8"?>
-<ds:datastoreItem xmlns:ds="http://schemas.openxmlformats.org/officeDocument/2006/customXml" ds:itemID="{704A5AFD-D65A-774C-A96C-C6E3E04076CB}">
+<ds:datastoreItem xmlns:ds="http://schemas.openxmlformats.org/officeDocument/2006/customXml" ds:itemID="{F95CE02C-2D93-2648-8C81-DE70F17B600B}">
   <ds:schemaRefs>
     <ds:schemaRef ds:uri="http://schemas.openxmlformats.org/officeDocument/2006/bibliography"/>
   </ds:schemaRefs>

</xml_diff>